<commit_message>
Add application 1.1.0 files
</commit_message>
<xml_diff>
--- a/Pedestrian Mid-block Crossing Application User Guide.docx
+++ b/Pedestrian Mid-block Crossing Application User Guide.docx
@@ -1,6 +1,6 @@
 
 <file path=word/document.xml><?xml version="1.0" encoding="utf-8"?>
-<w:document xmlns:wpc="http://schemas.microsoft.com/office/word/2010/wordprocessingCanvas" xmlns:mc="http://schemas.openxmlformats.org/markup-compatibility/2006" xmlns:o="urn:schemas-microsoft-com:office:office" xmlns:r="http://schemas.openxmlformats.org/officeDocument/2006/relationships" xmlns:m="http://schemas.openxmlformats.org/officeDocument/2006/math" xmlns:v="urn:schemas-microsoft-com:vml" xmlns:wp14="http://schemas.microsoft.com/office/word/2010/wordprocessingDrawing" xmlns:wp="http://schemas.openxmlformats.org/drawingml/2006/wordprocessingDrawing" xmlns:w10="urn:schemas-microsoft-com:office:word" xmlns:w="http://schemas.openxmlformats.org/wordprocessingml/2006/main" xmlns:w14="http://schemas.microsoft.com/office/word/2010/wordml" xmlns:wpg="http://schemas.microsoft.com/office/word/2010/wordprocessingGroup" xmlns:wpi="http://schemas.microsoft.com/office/word/2010/wordprocessingInk" xmlns:wne="http://schemas.microsoft.com/office/word/2006/wordml" xmlns:wps="http://schemas.microsoft.com/office/word/2010/wordprocessingShape" mc:Ignorable="w14 wp14">
+<w:document xmlns:wpc="http://schemas.microsoft.com/office/word/2010/wordprocessingCanvas" xmlns:mc="http://schemas.openxmlformats.org/markup-compatibility/2006" xmlns:o="urn:schemas-microsoft-com:office:office" xmlns:r="http://schemas.openxmlformats.org/officeDocument/2006/relationships" xmlns:m="http://schemas.openxmlformats.org/officeDocument/2006/math" xmlns:v="urn:schemas-microsoft-com:vml" xmlns:wp14="http://schemas.microsoft.com/office/word/2010/wordprocessingDrawing" xmlns:wp="http://schemas.openxmlformats.org/drawingml/2006/wordprocessingDrawing" xmlns:w10="urn:schemas-microsoft-com:office:word" xmlns:w="http://schemas.openxmlformats.org/wordprocessingml/2006/main" xmlns:w14="http://schemas.microsoft.com/office/word/2010/wordml" xmlns:w15="http://schemas.microsoft.com/office/word/2012/wordml" xmlns:wpg="http://schemas.microsoft.com/office/word/2010/wordprocessingGroup" xmlns:wpi="http://schemas.microsoft.com/office/word/2010/wordprocessingInk" xmlns:wne="http://schemas.microsoft.com/office/word/2006/wordml" xmlns:wps="http://schemas.microsoft.com/office/word/2010/wordprocessingShape" mc:Ignorable="w14 w15 wp14">
   <w:body>
     <w:p>
       <w:pPr>
@@ -20,17 +20,20 @@
     </w:p>
     <w:p>
       <w:r>
-        <w:t>Version 1.0.1</w:t>
-      </w:r>
-    </w:p>
-    <w:p>
-      <w:r>
-        <w:t>2</w:t>
+        <w:t>Version 1.1.0</w:t>
+      </w:r>
+    </w:p>
+    <w:p>
+      <w:r>
+        <w:t>7</w:t>
       </w:r>
       <w:r>
         <w:t>/</w:t>
       </w:r>
       <w:r>
+        <w:t>1</w:t>
+      </w:r>
+      <w:r>
         <w:t>6</w:t>
       </w:r>
       <w:r>
@@ -51,7 +54,7 @@
       <w:pPr>
         <w:pStyle w:val="Heading1"/>
       </w:pPr>
-      <w:bookmarkStart w:id="0" w:name="_Toc504464414"/>
+      <w:bookmarkStart w:id="0" w:name="_Toc519513408"/>
       <w:r>
         <w:lastRenderedPageBreak/>
         <w:t>Revision History</w:t>
@@ -192,6 +195,48 @@
           </w:p>
         </w:tc>
       </w:tr>
+      <w:tr>
+        <w:trPr>
+          <w:cnfStyle w:val="000000100000" w:firstRow="0" w:lastRow="0" w:firstColumn="0" w:lastColumn="0" w:oddVBand="0" w:evenVBand="0" w:oddHBand="1" w:evenHBand="0" w:firstRowFirstColumn="0" w:firstRowLastColumn="0" w:lastRowFirstColumn="0" w:lastRowLastColumn="0"/>
+        </w:trPr>
+        <w:tc>
+          <w:tcPr>
+            <w:cnfStyle w:val="001000000000" w:firstRow="0" w:lastRow="0" w:firstColumn="1" w:lastColumn="0" w:oddVBand="0" w:evenVBand="0" w:oddHBand="0" w:evenHBand="0" w:firstRowFirstColumn="0" w:firstRowLastColumn="0" w:lastRowFirstColumn="0" w:lastRowLastColumn="0"/>
+            <w:tcW w:w="3192" w:type="dxa"/>
+          </w:tcPr>
+          <w:p>
+            <w:r>
+              <w:t>3</w:t>
+            </w:r>
+          </w:p>
+        </w:tc>
+        <w:tc>
+          <w:tcPr>
+            <w:tcW w:w="3192" w:type="dxa"/>
+          </w:tcPr>
+          <w:p>
+            <w:pPr>
+              <w:cnfStyle w:val="000000100000" w:firstRow="0" w:lastRow="0" w:firstColumn="0" w:lastColumn="0" w:oddVBand="0" w:evenVBand="0" w:oddHBand="1" w:evenHBand="0" w:firstRowFirstColumn="0" w:firstRowLastColumn="0" w:lastRowFirstColumn="0" w:lastRowLastColumn="0"/>
+            </w:pPr>
+            <w:r>
+              <w:t>Kyle Rush</w:t>
+            </w:r>
+          </w:p>
+        </w:tc>
+        <w:tc>
+          <w:tcPr>
+            <w:tcW w:w="3192" w:type="dxa"/>
+          </w:tcPr>
+          <w:p>
+            <w:pPr>
+              <w:cnfStyle w:val="000000100000" w:firstRow="0" w:lastRow="0" w:firstColumn="0" w:lastColumn="0" w:oddVBand="0" w:evenVBand="0" w:oddHBand="1" w:evenHBand="0" w:firstRowFirstColumn="0" w:firstRowLastColumn="0" w:lastRowFirstColumn="0" w:lastRowLastColumn="0"/>
+            </w:pPr>
+            <w:r>
+              <w:t>Updated for version 1.1.0 of application</w:t>
+            </w:r>
+          </w:p>
+        </w:tc>
+      </w:tr>
     </w:tbl>
     <w:p>
       <w:r>
@@ -229,6 +274,8 @@
             <w:t>Contents</w:t>
           </w:r>
         </w:p>
+        <w:bookmarkStart w:id="1" w:name="_GoBack"/>
+        <w:bookmarkEnd w:id="1"/>
         <w:p>
           <w:pPr>
             <w:pStyle w:val="TOC1"/>
@@ -249,7 +296,7 @@
           <w:r>
             <w:fldChar w:fldCharType="separate"/>
           </w:r>
-          <w:hyperlink w:anchor="_Toc504464414" w:history="1">
+          <w:hyperlink w:anchor="_Toc519513408" w:history="1">
             <w:r>
               <w:rPr>
                 <w:rStyle w:val="Hyperlink"/>
@@ -276,7 +323,7 @@
                 <w:noProof/>
                 <w:webHidden/>
               </w:rPr>
-              <w:instrText xml:space="preserve"> PAGEREF _Toc504464414 \h </w:instrText>
+              <w:instrText xml:space="preserve"> PAGEREF _Toc519513408 \h </w:instrText>
             </w:r>
             <w:r>
               <w:rPr>
@@ -318,7 +365,7 @@
               <w:noProof/>
             </w:rPr>
           </w:pPr>
-          <w:hyperlink w:anchor="_Toc504464415" w:history="1">
+          <w:hyperlink w:anchor="_Toc519513409" w:history="1">
             <w:r>
               <w:rPr>
                 <w:rStyle w:val="Hyperlink"/>
@@ -345,7 +392,7 @@
                 <w:noProof/>
                 <w:webHidden/>
               </w:rPr>
-              <w:instrText xml:space="preserve"> PAGEREF _Toc504464415 \h </w:instrText>
+              <w:instrText xml:space="preserve"> PAGEREF _Toc519513409 \h </w:instrText>
             </w:r>
             <w:r>
               <w:rPr>
@@ -387,7 +434,7 @@
               <w:noProof/>
             </w:rPr>
           </w:pPr>
-          <w:hyperlink w:anchor="_Toc504464416" w:history="1">
+          <w:hyperlink w:anchor="_Toc519513410" w:history="1">
             <w:r>
               <w:rPr>
                 <w:rStyle w:val="Hyperlink"/>
@@ -414,7 +461,7 @@
                 <w:noProof/>
                 <w:webHidden/>
               </w:rPr>
-              <w:instrText xml:space="preserve"> PAGEREF _Toc504464416 \h </w:instrText>
+              <w:instrText xml:space="preserve"> PAGEREF _Toc519513410 \h </w:instrText>
             </w:r>
             <w:r>
               <w:rPr>
@@ -456,7 +503,7 @@
               <w:noProof/>
             </w:rPr>
           </w:pPr>
-          <w:hyperlink w:anchor="_Toc504464417" w:history="1">
+          <w:hyperlink w:anchor="_Toc519513411" w:history="1">
             <w:r>
               <w:rPr>
                 <w:rStyle w:val="Hyperlink"/>
@@ -483,7 +530,7 @@
                 <w:noProof/>
                 <w:webHidden/>
               </w:rPr>
-              <w:instrText xml:space="preserve"> PAGEREF _Toc504464417 \h </w:instrText>
+              <w:instrText xml:space="preserve"> PAGEREF _Toc519513411 \h </w:instrText>
             </w:r>
             <w:r>
               <w:rPr>
@@ -525,7 +572,7 @@
               <w:noProof/>
             </w:rPr>
           </w:pPr>
-          <w:hyperlink w:anchor="_Toc504464418" w:history="1">
+          <w:hyperlink w:anchor="_Toc519513412" w:history="1">
             <w:r>
               <w:rPr>
                 <w:rStyle w:val="Hyperlink"/>
@@ -552,7 +599,7 @@
                 <w:noProof/>
                 <w:webHidden/>
               </w:rPr>
-              <w:instrText xml:space="preserve"> PAGEREF _Toc504464418 \h </w:instrText>
+              <w:instrText xml:space="preserve"> PAGEREF _Toc519513412 \h </w:instrText>
             </w:r>
             <w:r>
               <w:rPr>
@@ -594,7 +641,7 @@
               <w:noProof/>
             </w:rPr>
           </w:pPr>
-          <w:hyperlink w:anchor="_Toc504464419" w:history="1">
+          <w:hyperlink w:anchor="_Toc519513413" w:history="1">
             <w:r>
               <w:rPr>
                 <w:rStyle w:val="Hyperlink"/>
@@ -621,7 +668,7 @@
                 <w:noProof/>
                 <w:webHidden/>
               </w:rPr>
-              <w:instrText xml:space="preserve"> PAGEREF _Toc504464419 \h </w:instrText>
+              <w:instrText xml:space="preserve"> PAGEREF _Toc519513413 \h </w:instrText>
             </w:r>
             <w:r>
               <w:rPr>
@@ -663,7 +710,7 @@
               <w:noProof/>
             </w:rPr>
           </w:pPr>
-          <w:hyperlink w:anchor="_Toc504464420" w:history="1">
+          <w:hyperlink w:anchor="_Toc519513414" w:history="1">
             <w:r>
               <w:rPr>
                 <w:rStyle w:val="Hyperlink"/>
@@ -690,7 +737,7 @@
                 <w:noProof/>
                 <w:webHidden/>
               </w:rPr>
-              <w:instrText xml:space="preserve"> PAGEREF _Toc504464420 \h </w:instrText>
+              <w:instrText xml:space="preserve"> PAGEREF _Toc519513414 \h </w:instrText>
             </w:r>
             <w:r>
               <w:rPr>
@@ -732,7 +779,7 @@
               <w:noProof/>
             </w:rPr>
           </w:pPr>
-          <w:hyperlink w:anchor="_Toc504464421" w:history="1">
+          <w:hyperlink w:anchor="_Toc519513415" w:history="1">
             <w:r>
               <w:rPr>
                 <w:rStyle w:val="Hyperlink"/>
@@ -759,7 +806,7 @@
                 <w:noProof/>
                 <w:webHidden/>
               </w:rPr>
-              <w:instrText xml:space="preserve"> PAGEREF _Toc504464421 \h </w:instrText>
+              <w:instrText xml:space="preserve"> PAGEREF _Toc519513415 \h </w:instrText>
             </w:r>
             <w:r>
               <w:rPr>
@@ -801,7 +848,7 @@
               <w:noProof/>
             </w:rPr>
           </w:pPr>
-          <w:hyperlink w:anchor="_Toc504464422" w:history="1">
+          <w:hyperlink w:anchor="_Toc519513416" w:history="1">
             <w:r>
               <w:rPr>
                 <w:rStyle w:val="Hyperlink"/>
@@ -828,7 +875,7 @@
                 <w:noProof/>
                 <w:webHidden/>
               </w:rPr>
-              <w:instrText xml:space="preserve"> PAGEREF _Toc504464422 \h </w:instrText>
+              <w:instrText xml:space="preserve"> PAGEREF _Toc519513416 \h </w:instrText>
             </w:r>
             <w:r>
               <w:rPr>
@@ -870,7 +917,7 @@
               <w:noProof/>
             </w:rPr>
           </w:pPr>
-          <w:hyperlink w:anchor="_Toc504464423" w:history="1">
+          <w:hyperlink w:anchor="_Toc519513417" w:history="1">
             <w:r>
               <w:rPr>
                 <w:rStyle w:val="Hyperlink"/>
@@ -897,7 +944,7 @@
                 <w:noProof/>
                 <w:webHidden/>
               </w:rPr>
-              <w:instrText xml:space="preserve"> PAGEREF _Toc504464423 \h </w:instrText>
+              <w:instrText xml:space="preserve"> PAGEREF _Toc519513417 \h </w:instrText>
             </w:r>
             <w:r>
               <w:rPr>
@@ -939,7 +986,7 @@
               <w:noProof/>
             </w:rPr>
           </w:pPr>
-          <w:hyperlink w:anchor="_Toc504464424" w:history="1">
+          <w:hyperlink w:anchor="_Toc519513418" w:history="1">
             <w:r>
               <w:rPr>
                 <w:rStyle w:val="Hyperlink"/>
@@ -966,7 +1013,7 @@
                 <w:noProof/>
                 <w:webHidden/>
               </w:rPr>
-              <w:instrText xml:space="preserve"> PAGEREF _Toc504464424 \h </w:instrText>
+              <w:instrText xml:space="preserve"> PAGEREF _Toc519513418 \h </w:instrText>
             </w:r>
             <w:r>
               <w:rPr>
@@ -1008,7 +1055,7 @@
               <w:noProof/>
             </w:rPr>
           </w:pPr>
-          <w:hyperlink w:anchor="_Toc504464425" w:history="1">
+          <w:hyperlink w:anchor="_Toc519513419" w:history="1">
             <w:r>
               <w:rPr>
                 <w:rStyle w:val="Hyperlink"/>
@@ -1035,7 +1082,7 @@
                 <w:noProof/>
                 <w:webHidden/>
               </w:rPr>
-              <w:instrText xml:space="preserve"> PAGEREF _Toc504464425 \h </w:instrText>
+              <w:instrText xml:space="preserve"> PAGEREF _Toc519513419 \h </w:instrText>
             </w:r>
             <w:r>
               <w:rPr>
@@ -1077,7 +1124,7 @@
               <w:noProof/>
             </w:rPr>
           </w:pPr>
-          <w:hyperlink w:anchor="_Toc504464426" w:history="1">
+          <w:hyperlink w:anchor="_Toc519513420" w:history="1">
             <w:r>
               <w:rPr>
                 <w:rStyle w:val="Hyperlink"/>
@@ -1104,7 +1151,7 @@
                 <w:noProof/>
                 <w:webHidden/>
               </w:rPr>
-              <w:instrText xml:space="preserve"> PAGEREF _Toc504464426 \h </w:instrText>
+              <w:instrText xml:space="preserve"> PAGEREF _Toc519513420 \h </w:instrText>
             </w:r>
             <w:r>
               <w:rPr>
@@ -1146,7 +1193,7 @@
               <w:noProof/>
             </w:rPr>
           </w:pPr>
-          <w:hyperlink w:anchor="_Toc504464427" w:history="1">
+          <w:hyperlink w:anchor="_Toc519513421" w:history="1">
             <w:r>
               <w:rPr>
                 <w:rStyle w:val="Hyperlink"/>
@@ -1173,7 +1220,7 @@
                 <w:noProof/>
                 <w:webHidden/>
               </w:rPr>
-              <w:instrText xml:space="preserve"> PAGEREF _Toc504464427 \h </w:instrText>
+              <w:instrText xml:space="preserve"> PAGEREF _Toc519513421 \h </w:instrText>
             </w:r>
             <w:r>
               <w:rPr>
@@ -1193,7 +1240,7 @@
                 <w:noProof/>
                 <w:webHidden/>
               </w:rPr>
-              <w:t>8</w:t>
+              <w:t>9</w:t>
             </w:r>
             <w:r>
               <w:rPr>
@@ -1215,7 +1262,7 @@
               <w:noProof/>
             </w:rPr>
           </w:pPr>
-          <w:hyperlink w:anchor="_Toc504464428" w:history="1">
+          <w:hyperlink w:anchor="_Toc519513422" w:history="1">
             <w:r>
               <w:rPr>
                 <w:rStyle w:val="Hyperlink"/>
@@ -1242,7 +1289,7 @@
                 <w:noProof/>
                 <w:webHidden/>
               </w:rPr>
-              <w:instrText xml:space="preserve"> PAGEREF _Toc504464428 \h </w:instrText>
+              <w:instrText xml:space="preserve"> PAGEREF _Toc519513422 \h </w:instrText>
             </w:r>
             <w:r>
               <w:rPr>
@@ -1262,7 +1309,7 @@
                 <w:noProof/>
                 <w:webHidden/>
               </w:rPr>
-              <w:t>9</w:t>
+              <w:t>11</w:t>
             </w:r>
             <w:r>
               <w:rPr>
@@ -1284,7 +1331,7 @@
               <w:noProof/>
             </w:rPr>
           </w:pPr>
-          <w:hyperlink w:anchor="_Toc504464429" w:history="1">
+          <w:hyperlink w:anchor="_Toc519513423" w:history="1">
             <w:r>
               <w:rPr>
                 <w:rStyle w:val="Hyperlink"/>
@@ -1311,7 +1358,7 @@
                 <w:noProof/>
                 <w:webHidden/>
               </w:rPr>
-              <w:instrText xml:space="preserve"> PAGEREF _Toc504464429 \h </w:instrText>
+              <w:instrText xml:space="preserve"> PAGEREF _Toc519513423 \h </w:instrText>
             </w:r>
             <w:r>
               <w:rPr>
@@ -1331,7 +1378,7 @@
                 <w:noProof/>
                 <w:webHidden/>
               </w:rPr>
-              <w:t>9</w:t>
+              <w:t>11</w:t>
             </w:r>
             <w:r>
               <w:rPr>
@@ -1353,7 +1400,7 @@
               <w:noProof/>
             </w:rPr>
           </w:pPr>
-          <w:hyperlink w:anchor="_Toc504464430" w:history="1">
+          <w:hyperlink w:anchor="_Toc519513424" w:history="1">
             <w:r>
               <w:rPr>
                 <w:rStyle w:val="Hyperlink"/>
@@ -1380,7 +1427,7 @@
                 <w:noProof/>
                 <w:webHidden/>
               </w:rPr>
-              <w:instrText xml:space="preserve"> PAGEREF _Toc504464430 \h </w:instrText>
+              <w:instrText xml:space="preserve"> PAGEREF _Toc519513424 \h </w:instrText>
             </w:r>
             <w:r>
               <w:rPr>
@@ -1400,7 +1447,7 @@
                 <w:noProof/>
                 <w:webHidden/>
               </w:rPr>
-              <w:t>9</w:t>
+              <w:t>11</w:t>
             </w:r>
             <w:r>
               <w:rPr>
@@ -1422,7 +1469,7 @@
               <w:noProof/>
             </w:rPr>
           </w:pPr>
-          <w:hyperlink w:anchor="_Toc504464431" w:history="1">
+          <w:hyperlink w:anchor="_Toc519513425" w:history="1">
             <w:r>
               <w:rPr>
                 <w:rStyle w:val="Hyperlink"/>
@@ -1449,7 +1496,7 @@
                 <w:noProof/>
                 <w:webHidden/>
               </w:rPr>
-              <w:instrText xml:space="preserve"> PAGEREF _Toc504464431 \h </w:instrText>
+              <w:instrText xml:space="preserve"> PAGEREF _Toc519513425 \h </w:instrText>
             </w:r>
             <w:r>
               <w:rPr>
@@ -1469,7 +1516,7 @@
                 <w:noProof/>
                 <w:webHidden/>
               </w:rPr>
-              <w:t>13</w:t>
+              <w:t>15</w:t>
             </w:r>
             <w:r>
               <w:rPr>
@@ -1491,7 +1538,7 @@
               <w:noProof/>
             </w:rPr>
           </w:pPr>
-          <w:hyperlink w:anchor="_Toc504464432" w:history="1">
+          <w:hyperlink w:anchor="_Toc519513426" w:history="1">
             <w:r>
               <w:rPr>
                 <w:rStyle w:val="Hyperlink"/>
@@ -1518,7 +1565,7 @@
                 <w:noProof/>
                 <w:webHidden/>
               </w:rPr>
-              <w:instrText xml:space="preserve"> PAGEREF _Toc504464432 \h </w:instrText>
+              <w:instrText xml:space="preserve"> PAGEREF _Toc519513426 \h </w:instrText>
             </w:r>
             <w:r>
               <w:rPr>
@@ -1538,7 +1585,7 @@
                 <w:noProof/>
                 <w:webHidden/>
               </w:rPr>
-              <w:t>13</w:t>
+              <w:t>15</w:t>
             </w:r>
             <w:r>
               <w:rPr>
@@ -1575,6 +1622,7 @@
           <w:tab w:val="right" w:leader="dot" w:pos="9350"/>
         </w:tabs>
         <w:rPr>
+          <w:rFonts w:eastAsiaTheme="minorEastAsia"/>
           <w:noProof/>
         </w:rPr>
       </w:pPr>
@@ -1587,13 +1635,13 @@
       <w:r>
         <w:fldChar w:fldCharType="separate"/>
       </w:r>
-      <w:hyperlink w:anchor="_Toc504463796" w:history="1">
+      <w:hyperlink w:anchor="_Toc519513402" w:history="1">
         <w:r>
           <w:rPr>
             <w:rStyle w:val="Hyperlink"/>
             <w:noProof/>
           </w:rPr>
-          <w:t>Figure 1 The Android application's initial screen</w:t>
+          <w:t>Figure 1 Settings menu location</w:t>
         </w:r>
         <w:r>
           <w:rPr>
@@ -1614,7 +1662,7 @@
             <w:noProof/>
             <w:webHidden/>
           </w:rPr>
-          <w:instrText xml:space="preserve"> PAGEREF _Toc504463796 \h </w:instrText>
+          <w:instrText xml:space="preserve"> PAGEREF _Toc519513402 \h </w:instrText>
         </w:r>
         <w:r>
           <w:rPr>
@@ -1652,16 +1700,17 @@
           <w:tab w:val="right" w:leader="dot" w:pos="9350"/>
         </w:tabs>
         <w:rPr>
+          <w:rFonts w:eastAsiaTheme="minorEastAsia"/>
           <w:noProof/>
         </w:rPr>
       </w:pPr>
-      <w:hyperlink w:anchor="_Toc504463797" w:history="1">
+      <w:hyperlink w:anchor="_Toc519513403" w:history="1">
         <w:r>
           <w:rPr>
             <w:rStyle w:val="Hyperlink"/>
             <w:noProof/>
           </w:rPr>
-          <w:t>Figure 2 Pedestrian mode</w:t>
+          <w:t>Figure 2 Settings menu content</w:t>
         </w:r>
         <w:r>
           <w:rPr>
@@ -1682,7 +1731,7 @@
             <w:noProof/>
             <w:webHidden/>
           </w:rPr>
-          <w:instrText xml:space="preserve"> PAGEREF _Toc504463797 \h </w:instrText>
+          <w:instrText xml:space="preserve"> PAGEREF _Toc519513403 \h </w:instrText>
         </w:r>
         <w:r>
           <w:rPr>
@@ -1720,16 +1769,17 @@
           <w:tab w:val="right" w:leader="dot" w:pos="9350"/>
         </w:tabs>
         <w:rPr>
+          <w:rFonts w:eastAsiaTheme="minorEastAsia"/>
           <w:noProof/>
         </w:rPr>
       </w:pPr>
-      <w:hyperlink w:anchor="_Toc504463798" w:history="1">
+      <w:hyperlink w:anchor="_Toc519513404" w:history="1">
         <w:r>
           <w:rPr>
             <w:rStyle w:val="Hyperlink"/>
             <w:noProof/>
           </w:rPr>
-          <w:t>Figure 3 Additional menu contents</w:t>
+          <w:t>Figure 3 The Android application's initial screen</w:t>
         </w:r>
         <w:r>
           <w:rPr>
@@ -1750,7 +1800,7 @@
             <w:noProof/>
             <w:webHidden/>
           </w:rPr>
-          <w:instrText xml:space="preserve"> PAGEREF _Toc504463798 \h </w:instrText>
+          <w:instrText xml:space="preserve"> PAGEREF _Toc519513404 \h </w:instrText>
         </w:r>
         <w:r>
           <w:rPr>
@@ -1788,16 +1838,17 @@
           <w:tab w:val="right" w:leader="dot" w:pos="9350"/>
         </w:tabs>
         <w:rPr>
+          <w:rFonts w:eastAsiaTheme="minorEastAsia"/>
           <w:noProof/>
         </w:rPr>
       </w:pPr>
-      <w:hyperlink w:anchor="_Toc504463799" w:history="1">
+      <w:hyperlink w:anchor="_Toc519513405" w:history="1">
         <w:r>
           <w:rPr>
             <w:rStyle w:val="Hyperlink"/>
             <w:noProof/>
           </w:rPr>
-          <w:t>Figure 4 The Driver mode of the Android application</w:t>
+          <w:t>Figure 4 Pedestrian mode</w:t>
         </w:r>
         <w:r>
           <w:rPr>
@@ -1818,7 +1869,7 @@
             <w:noProof/>
             <w:webHidden/>
           </w:rPr>
-          <w:instrText xml:space="preserve"> PAGEREF _Toc504463799 \h </w:instrText>
+          <w:instrText xml:space="preserve"> PAGEREF _Toc519513405 \h </w:instrText>
         </w:r>
         <w:r>
           <w:rPr>
@@ -1850,6 +1901,144 @@
       </w:hyperlink>
     </w:p>
     <w:p>
+      <w:pPr>
+        <w:pStyle w:val="TableofFigures"/>
+        <w:tabs>
+          <w:tab w:val="right" w:leader="dot" w:pos="9350"/>
+        </w:tabs>
+        <w:rPr>
+          <w:rFonts w:eastAsiaTheme="minorEastAsia"/>
+          <w:noProof/>
+        </w:rPr>
+      </w:pPr>
+      <w:hyperlink w:anchor="_Toc519513406" w:history="1">
+        <w:r>
+          <w:rPr>
+            <w:rStyle w:val="Hyperlink"/>
+            <w:noProof/>
+          </w:rPr>
+          <w:t>Figure 5 Additional menu contents</w:t>
+        </w:r>
+        <w:r>
+          <w:rPr>
+            <w:noProof/>
+            <w:webHidden/>
+          </w:rPr>
+          <w:tab/>
+        </w:r>
+        <w:r>
+          <w:rPr>
+            <w:noProof/>
+            <w:webHidden/>
+          </w:rPr>
+          <w:fldChar w:fldCharType="begin"/>
+        </w:r>
+        <w:r>
+          <w:rPr>
+            <w:noProof/>
+            <w:webHidden/>
+          </w:rPr>
+          <w:instrText xml:space="preserve"> PAGEREF _Toc519513406 \h </w:instrText>
+        </w:r>
+        <w:r>
+          <w:rPr>
+            <w:noProof/>
+            <w:webHidden/>
+          </w:rPr>
+        </w:r>
+        <w:r>
+          <w:rPr>
+            <w:noProof/>
+            <w:webHidden/>
+          </w:rPr>
+          <w:fldChar w:fldCharType="separate"/>
+        </w:r>
+        <w:r>
+          <w:rPr>
+            <w:noProof/>
+            <w:webHidden/>
+          </w:rPr>
+          <w:t>13</w:t>
+        </w:r>
+        <w:r>
+          <w:rPr>
+            <w:noProof/>
+            <w:webHidden/>
+          </w:rPr>
+          <w:fldChar w:fldCharType="end"/>
+        </w:r>
+      </w:hyperlink>
+    </w:p>
+    <w:p>
+      <w:pPr>
+        <w:pStyle w:val="TableofFigures"/>
+        <w:tabs>
+          <w:tab w:val="right" w:leader="dot" w:pos="9350"/>
+        </w:tabs>
+        <w:rPr>
+          <w:rFonts w:eastAsiaTheme="minorEastAsia"/>
+          <w:noProof/>
+        </w:rPr>
+      </w:pPr>
+      <w:hyperlink w:anchor="_Toc519513407" w:history="1">
+        <w:r>
+          <w:rPr>
+            <w:rStyle w:val="Hyperlink"/>
+            <w:noProof/>
+          </w:rPr>
+          <w:t>Figure 6 The Driver mode of the Android application</w:t>
+        </w:r>
+        <w:r>
+          <w:rPr>
+            <w:noProof/>
+            <w:webHidden/>
+          </w:rPr>
+          <w:tab/>
+        </w:r>
+        <w:r>
+          <w:rPr>
+            <w:noProof/>
+            <w:webHidden/>
+          </w:rPr>
+          <w:fldChar w:fldCharType="begin"/>
+        </w:r>
+        <w:r>
+          <w:rPr>
+            <w:noProof/>
+            <w:webHidden/>
+          </w:rPr>
+          <w:instrText xml:space="preserve"> PAGEREF _Toc519513407 \h </w:instrText>
+        </w:r>
+        <w:r>
+          <w:rPr>
+            <w:noProof/>
+            <w:webHidden/>
+          </w:rPr>
+        </w:r>
+        <w:r>
+          <w:rPr>
+            <w:noProof/>
+            <w:webHidden/>
+          </w:rPr>
+          <w:fldChar w:fldCharType="separate"/>
+        </w:r>
+        <w:r>
+          <w:rPr>
+            <w:noProof/>
+            <w:webHidden/>
+          </w:rPr>
+          <w:t>14</w:t>
+        </w:r>
+        <w:r>
+          <w:rPr>
+            <w:noProof/>
+            <w:webHidden/>
+          </w:rPr>
+          <w:fldChar w:fldCharType="end"/>
+        </w:r>
+      </w:hyperlink>
+    </w:p>
+    <w:p>
       <w:r>
         <w:fldChar w:fldCharType="end"/>
       </w:r>
@@ -1873,12 +2062,12 @@
       <w:pPr>
         <w:pStyle w:val="Heading1"/>
       </w:pPr>
-      <w:bookmarkStart w:id="1" w:name="_Toc504464415"/>
+      <w:bookmarkStart w:id="2" w:name="_Toc519513409"/>
       <w:r>
         <w:lastRenderedPageBreak/>
         <w:t>Overview</w:t>
       </w:r>
-      <w:bookmarkEnd w:id="1"/>
+      <w:bookmarkEnd w:id="2"/>
     </w:p>
     <w:p>
       <w:r>
@@ -1906,11 +2095,11 @@
       <w:pPr>
         <w:pStyle w:val="Heading1"/>
       </w:pPr>
-      <w:bookmarkStart w:id="2" w:name="_Toc504464416"/>
+      <w:bookmarkStart w:id="3" w:name="_Toc519513410"/>
       <w:r>
         <w:t>Scope</w:t>
       </w:r>
-      <w:bookmarkEnd w:id="2"/>
+      <w:bookmarkEnd w:id="3"/>
     </w:p>
     <w:p>
       <w:r>
@@ -1939,29 +2128,32 @@
       <w:pPr>
         <w:pStyle w:val="Heading1"/>
       </w:pPr>
-      <w:bookmarkStart w:id="3" w:name="_Toc504464417"/>
+      <w:bookmarkStart w:id="4" w:name="_Toc519513411"/>
       <w:r>
         <w:lastRenderedPageBreak/>
         <w:t>Installation</w:t>
       </w:r>
-      <w:bookmarkEnd w:id="3"/>
+      <w:bookmarkEnd w:id="4"/>
     </w:p>
     <w:p>
       <w:pPr>
         <w:pStyle w:val="Heading2"/>
       </w:pPr>
-      <w:bookmarkStart w:id="4" w:name="_Toc504464418"/>
+      <w:bookmarkStart w:id="5" w:name="_Toc519513412"/>
       <w:r>
         <w:t>Dependencies</w:t>
       </w:r>
-      <w:bookmarkEnd w:id="4"/>
+      <w:bookmarkEnd w:id="5"/>
     </w:p>
     <w:p>
       <w:r>
         <w:t xml:space="preserve">Compiling the </w:t>
       </w:r>
       <w:r>
-        <w:t>Pedestrian Mid-block Crossing Applicaiton</w:t>
+        <w:t xml:space="preserve">Pedestrian Mid-block Crossing </w:t>
+      </w:r>
+      <w:r>
+        <w:t>Application</w:t>
       </w:r>
       <w:r>
         <w:t xml:space="preserve"> requires the installation of Gradle version 2.0 or higher and the Java Development Kit version 8.</w:t>
@@ -1971,21 +2163,21 @@
       <w:pPr>
         <w:pStyle w:val="Heading2"/>
       </w:pPr>
-      <w:bookmarkStart w:id="5" w:name="_Toc504464419"/>
+      <w:bookmarkStart w:id="6" w:name="_Toc519513413"/>
       <w:r>
         <w:t>Compilation</w:t>
       </w:r>
-      <w:bookmarkEnd w:id="5"/>
+      <w:bookmarkEnd w:id="6"/>
     </w:p>
     <w:p>
       <w:pPr>
         <w:pStyle w:val="Heading3"/>
       </w:pPr>
-      <w:bookmarkStart w:id="6" w:name="_Toc504464420"/>
+      <w:bookmarkStart w:id="7" w:name="_Toc519513414"/>
       <w:r>
         <w:t>Server</w:t>
       </w:r>
-      <w:bookmarkEnd w:id="6"/>
+      <w:bookmarkEnd w:id="7"/>
     </w:p>
     <w:p>
       <w:r>
@@ -2027,8 +2219,6 @@
       <w:r>
         <w:t>Pedestrian Mid-block Crossing Application</w:t>
       </w:r>
-      <w:bookmarkStart w:id="7" w:name="_GoBack"/>
-      <w:bookmarkEnd w:id="7"/>
       <w:r>
         <w:t xml:space="preserve"> OSADP distribution. This build process will automatically download any Java dependencies that may be required by the server component. After the compilation is complete the output JAR file should be found at “crossing-request-main/build/libs/crossing-request-main-1.0-SNAPSHOT.jar”, relative to the root of the distribution. This JAR file should be fully executable and contain all that is needed to run the application.</w:t>
       </w:r>
@@ -2037,7 +2227,7 @@
       <w:pPr>
         <w:pStyle w:val="Heading3"/>
       </w:pPr>
-      <w:bookmarkStart w:id="8" w:name="_Toc504464421"/>
+      <w:bookmarkStart w:id="8" w:name="_Toc519513415"/>
       <w:r>
         <w:t>Android Application</w:t>
       </w:r>
@@ -2050,7 +2240,7 @@
       <w:r>
         <w:t xml:space="preserve">stand-alone Gradle or Gradle wrapper. It is recommended to use the Android Studio interface to create a signed release APK for the application to be installed on the devices, instructions can be found for this at: </w:t>
       </w:r>
-      <w:hyperlink r:id="rId7" w:history="1">
+      <w:hyperlink r:id="rId10" w:history="1">
         <w:r>
           <w:rPr>
             <w:rStyle w:val="Hyperlink"/>
@@ -2114,7 +2304,7 @@
       <w:pPr>
         <w:pStyle w:val="Heading2"/>
       </w:pPr>
-      <w:bookmarkStart w:id="9" w:name="_Toc504464422"/>
+      <w:bookmarkStart w:id="9" w:name="_Toc519513416"/>
       <w:r>
         <w:lastRenderedPageBreak/>
         <w:t>Deployment</w:t>
@@ -2125,7 +2315,7 @@
       <w:pPr>
         <w:pStyle w:val="Heading3"/>
       </w:pPr>
-      <w:bookmarkStart w:id="10" w:name="_Toc504464423"/>
+      <w:bookmarkStart w:id="10" w:name="_Toc519513417"/>
       <w:r>
         <w:t>Server</w:t>
       </w:r>
@@ -2154,23 +2344,44 @@
       <w:r>
         <w:t xml:space="preserve">For information on server configuration and setup on Amazon Web Services (as an example cloud host) please see the AWS documentation for Elastic Beanstalk setup: </w:t>
       </w:r>
-      <w:hyperlink r:id="rId8" w:history="1">
+      <w:hyperlink r:id="rId11" w:history="1">
         <w:r>
           <w:rPr>
             <w:rStyle w:val="Hyperlink"/>
           </w:rPr>
-          <w:t>https://docs.aws.amazon.com/console/quickstarts</w:t>
+          <w:t>https://docs.aws.amazon.com/console/qu</w:t>
+        </w:r>
+        <w:r>
+          <w:rPr>
+            <w:rStyle w:val="Hyperlink"/>
+          </w:rPr>
+          <w:t>i</w:t>
+        </w:r>
+        <w:r>
+          <w:rPr>
+            <w:rStyle w:val="Hyperlink"/>
+          </w:rPr>
+          <w:t>ckstarts</w:t>
         </w:r>
       </w:hyperlink>
       <w:r>
-        <w:t xml:space="preserve"> Please ensure to follow the instructions for setting up a Java platform environment.</w:t>
+        <w:rPr>
+          <w:rStyle w:val="Hyperlink"/>
+        </w:rPr>
+        <w:t>,</w:t>
+      </w:r>
+      <w:r>
+        <w:t xml:space="preserve"> p</w:t>
+      </w:r>
+      <w:r>
+        <w:t>lease ensure to follow the instructions for setting up a Java platform environment.</w:t>
       </w:r>
     </w:p>
     <w:p>
       <w:pPr>
         <w:pStyle w:val="Heading3"/>
       </w:pPr>
-      <w:bookmarkStart w:id="11" w:name="_Toc504464424"/>
+      <w:bookmarkStart w:id="11" w:name="_Toc519513418"/>
       <w:r>
         <w:t>Android Application</w:t>
       </w:r>
@@ -2200,7 +2411,7 @@
       <w:pPr>
         <w:pStyle w:val="Heading1"/>
       </w:pPr>
-      <w:bookmarkStart w:id="12" w:name="_Toc504464425"/>
+      <w:bookmarkStart w:id="12" w:name="_Toc519513419"/>
       <w:r>
         <w:lastRenderedPageBreak/>
         <w:t>Configuration</w:t>
@@ -2211,7 +2422,7 @@
       <w:pPr>
         <w:pStyle w:val="Heading2"/>
       </w:pPr>
-      <w:bookmarkStart w:id="13" w:name="_Toc504464426"/>
+      <w:bookmarkStart w:id="13" w:name="_Toc519513420"/>
       <w:r>
         <w:t>Server</w:t>
       </w:r>
@@ -2588,13 +2799,31 @@
         <w:spacing w:after="0"/>
       </w:pPr>
       <w:r>
-        <w:t>The geofenceName, geofenceUniqueID, geofenceModificationDate, and role fields are all strictly metadata for human record keeping. The geofenceName field is a human readable name for the geofence, the geofenceUniqueIdD is a unique identifier for the geofence in its current state, the geofenceModificationDate is a string date stamp for the last modified time of the current geofence, and the role field indicates whether it is for pedestrian or driver.</w:t>
+        <w:t>The geofenceName, geofenceUniqueID, geofenceModificationDate, and role fields are all strictly metadata for human record</w:t>
+      </w:r>
+      <w:r>
+        <w:t xml:space="preserve"> keeping. </w:t>
+      </w:r>
+      <w:r>
+        <w:t>The geofenceName field is a human readable name for the geofence, the geofenceUniqueIdD is a unique identifier for the geofence in its current state, the geofenceModificationDate is a string date stamp for the last modified time of the current geofence, and the role field indicates whether it is for pedestrian or driver.</w:t>
       </w:r>
       <w:r>
         <w:t xml:space="preserve"> The remainder of the fields, under the regions array, describe the geometric regions to which the geofence pertains. This particular example has two regions – approaches from both directions – but the format can support one or many. Each region consists of a heading and headingEpsilon pair, as well as an array of latitude and longitude coordinates. The heading and heading epsilon describe </w:t>
       </w:r>
       <w:r>
-        <w:t xml:space="preserve">the directions of travel to which the region applies, any heading within the range [heading – headingEpsilon, heading + headingEpsilon] is considered to be compliant (or inside). The array of vertices contains latitude and longitude pairs for the vertices of the geofenced region. These points, walked in-order, form the borders of the geofence region. These points must form a convex polygon or the algorithms used by the software to determine “insideness” may perform inaccurately. The arrays shown here all contain four coordinates but any number greater than three may be used by adding additional elements to the array. A vehicle is considered inside the geofence if it’s heading is in the aforementioned range </w:t>
+        <w:t xml:space="preserve">the directions of travel to which the region applies, any heading within the range [heading – headingEpsilon, heading + headingEpsilon] is considered to be compliant (or inside). The array of vertices contains latitude and longitude pairs for the vertices of the geofenced region. These points, walked in-order, </w:t>
+      </w:r>
+      <w:r>
+        <w:t xml:space="preserve">describe the corners </w:t>
+      </w:r>
+      <w:r>
+        <w:t>of the geofence region. These points must form a convex polygon or the algorithms used by the software to determine “insideness” may perform inaccurately. The arrays shown here all contain four coordinates but any number greater than three may be used by adding additional elements to the array. A vehicle is consi</w:t>
+      </w:r>
+      <w:r>
+        <w:t>dered inside the geofence if it</w:t>
+      </w:r>
+      <w:r>
+        <w:t xml:space="preserve">s heading is in the aforementioned range </w:t>
       </w:r>
       <w:r>
         <w:rPr>
@@ -2603,14 +2832,27 @@
         <w:t>and</w:t>
       </w:r>
       <w:r>
-        <w:t xml:space="preserve"> it’s latitude and longitude fall within the bounds of the vertices.</w:t>
-      </w:r>
+        <w:t xml:space="preserve"> it</w:t>
+      </w:r>
+      <w:r>
+        <w:t>s latitude and longitude fall within the bounds of the vertices.</w:t>
+      </w:r>
+    </w:p>
+    <w:p>
+      <w:r>
+        <w:br w:type="page"/>
+      </w:r>
+    </w:p>
+    <w:p>
+      <w:pPr>
+        <w:spacing w:after="0"/>
+      </w:pPr>
     </w:p>
     <w:p>
       <w:pPr>
         <w:pStyle w:val="Heading2"/>
       </w:pPr>
-      <w:bookmarkStart w:id="14" w:name="_Toc504464427"/>
+      <w:bookmarkStart w:id="14" w:name="_Toc519513421"/>
       <w:r>
         <w:t>Android Application</w:t>
       </w:r>
@@ -2618,16 +2860,420 @@
     </w:p>
     <w:p>
       <w:r>
-        <w:t xml:space="preserve">The Android application has no runtime configuration but must be updated with the IP address or URL of the server instance being used. To do so edit the file “app/app/src/main/java/gov/dot/fhwa/saxton/crossingrequest/utils/Constants.java” and change the value </w:t>
-      </w:r>
-      <w:r>
-        <w:rPr>
-          <w:i/>
-        </w:rPr>
-        <w:t>“serverBaseUrl”</w:t>
-      </w:r>
-      <w:r>
-        <w:t xml:space="preserve"> on line 21 to contain either the IP address or URL of the server, then recompile and reload the application to the device. This value is initially configured as “127.0.0.1” or “localhost” and must be configured with your server IP prior to usage.</w:t>
+        <w:t xml:space="preserve">The Android application </w:t>
+      </w:r>
+      <w:r>
+        <w:t xml:space="preserve">can be configured from the “Settings” activity, which may be accessed via the dropdown available in the Pedestrian View, shown below. </w:t>
+      </w:r>
+    </w:p>
+    <w:p>
+      <w:pPr>
+        <w:keepNext/>
+        <w:jc w:val="center"/>
+      </w:pPr>
+      <w:r>
+        <w:rPr>
+          <w:noProof/>
+        </w:rPr>
+        <mc:AlternateContent>
+          <mc:Choice Requires="wps">
+            <w:drawing>
+              <wp:anchor distT="0" distB="0" distL="114300" distR="114300" simplePos="0" relativeHeight="251705344" behindDoc="0" locked="0" layoutInCell="1" allowOverlap="1">
+                <wp:simplePos x="0" y="0"/>
+                <wp:positionH relativeFrom="column">
+                  <wp:posOffset>4107180</wp:posOffset>
+                </wp:positionH>
+                <wp:positionV relativeFrom="paragraph">
+                  <wp:posOffset>824865</wp:posOffset>
+                </wp:positionV>
+                <wp:extent cx="518160" cy="274320"/>
+                <wp:effectExtent l="38100" t="0" r="15240" b="49530"/>
+                <wp:wrapNone/>
+                <wp:docPr id="33" name="Straight Arrow Connector 33"/>
+                <wp:cNvGraphicFramePr/>
+                <a:graphic xmlns:a="http://schemas.openxmlformats.org/drawingml/2006/main">
+                  <a:graphicData uri="http://schemas.microsoft.com/office/word/2010/wordprocessingShape">
+                    <wps:wsp>
+                      <wps:cNvCnPr/>
+                      <wps:spPr>
+                        <a:xfrm flipH="1">
+                          <a:off x="0" y="0"/>
+                          <a:ext cx="518160" cy="274320"/>
+                        </a:xfrm>
+                        <a:prstGeom prst="straightConnector1">
+                          <a:avLst/>
+                        </a:prstGeom>
+                        <a:ln>
+                          <a:tailEnd type="triangle"/>
+                        </a:ln>
+                      </wps:spPr>
+                      <wps:style>
+                        <a:lnRef idx="1">
+                          <a:schemeClr val="accent1"/>
+                        </a:lnRef>
+                        <a:fillRef idx="0">
+                          <a:schemeClr val="accent1"/>
+                        </a:fillRef>
+                        <a:effectRef idx="0">
+                          <a:schemeClr val="accent1"/>
+                        </a:effectRef>
+                        <a:fontRef idx="minor">
+                          <a:schemeClr val="tx1"/>
+                        </a:fontRef>
+                      </wps:style>
+                      <wps:bodyPr/>
+                    </wps:wsp>
+                  </a:graphicData>
+                </a:graphic>
+              </wp:anchor>
+            </w:drawing>
+          </mc:Choice>
+          <mc:Fallback>
+            <w:pict>
+              <v:shapetype w14:anchorId="22F63AE1" id="_x0000_t32" coordsize="21600,21600" o:spt="32" o:oned="t" path="m,l21600,21600e" filled="f">
+                <v:path arrowok="t" fillok="f" o:connecttype="none"/>
+                <o:lock v:ext="edit" shapetype="t"/>
+              </v:shapetype>
+              <v:shape id="Straight Arrow Connector 33" o:spid="_x0000_s1026" type="#_x0000_t32" style="position:absolute;margin-left:323.4pt;margin-top:64.95pt;width:40.8pt;height:21.6pt;flip:x;z-index:251705344;visibility:visible;mso-wrap-style:square;mso-wrap-distance-left:9pt;mso-wrap-distance-top:0;mso-wrap-distance-right:9pt;mso-wrap-distance-bottom:0;mso-position-horizontal:absolute;mso-position-horizontal-relative:text;mso-position-vertical:absolute;mso-position-vertical-relative:text" o:gfxdata="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" strokecolor="#4579b8 [3044]">
+                <v:stroke endarrow="block"/>
+              </v:shape>
+            </w:pict>
+          </mc:Fallback>
+        </mc:AlternateContent>
+      </w:r>
+      <w:r>
+        <w:rPr>
+          <w:noProof/>
+        </w:rPr>
+        <mc:AlternateContent>
+          <mc:Choice Requires="wps">
+            <w:drawing>
+              <wp:anchor distT="0" distB="0" distL="114300" distR="114300" simplePos="0" relativeHeight="251703296" behindDoc="0" locked="0" layoutInCell="1" allowOverlap="1">
+                <wp:simplePos x="0" y="0"/>
+                <wp:positionH relativeFrom="column">
+                  <wp:posOffset>4579620</wp:posOffset>
+                </wp:positionH>
+                <wp:positionV relativeFrom="paragraph">
+                  <wp:posOffset>535305</wp:posOffset>
+                </wp:positionV>
+                <wp:extent cx="1447800" cy="304800"/>
+                <wp:effectExtent l="0" t="0" r="19050" b="19050"/>
+                <wp:wrapNone/>
+                <wp:docPr id="32" name="Text Box 32"/>
+                <wp:cNvGraphicFramePr/>
+                <a:graphic xmlns:a="http://schemas.openxmlformats.org/drawingml/2006/main">
+                  <a:graphicData uri="http://schemas.microsoft.com/office/word/2010/wordprocessingShape">
+                    <wps:wsp>
+                      <wps:cNvSpPr txBox="1"/>
+                      <wps:spPr>
+                        <a:xfrm>
+                          <a:off x="0" y="0"/>
+                          <a:ext cx="1447800" cy="304800"/>
+                        </a:xfrm>
+                        <a:prstGeom prst="rect">
+                          <a:avLst/>
+                        </a:prstGeom>
+                        <a:solidFill>
+                          <a:schemeClr val="lt1"/>
+                        </a:solidFill>
+                        <a:ln w="6350">
+                          <a:solidFill>
+                            <a:prstClr val="black"/>
+                          </a:solidFill>
+                        </a:ln>
+                        <a:effectLst/>
+                      </wps:spPr>
+                      <wps:style>
+                        <a:lnRef idx="0">
+                          <a:schemeClr val="accent1"/>
+                        </a:lnRef>
+                        <a:fillRef idx="0">
+                          <a:schemeClr val="accent1"/>
+                        </a:fillRef>
+                        <a:effectRef idx="0">
+                          <a:schemeClr val="accent1"/>
+                        </a:effectRef>
+                        <a:fontRef idx="minor">
+                          <a:schemeClr val="dk1"/>
+                        </a:fontRef>
+                      </wps:style>
+                      <wps:txbx>
+                        <w:txbxContent>
+                          <w:p>
+                            <w:r>
+                              <w:t>Settings menu button</w:t>
+                            </w:r>
+                          </w:p>
+                        </w:txbxContent>
+                      </wps:txbx>
+                      <wps:bodyPr rot="0" spcFirstLastPara="0" vertOverflow="overflow" horzOverflow="overflow" vert="horz" wrap="square" lIns="91440" tIns="45720" rIns="91440" bIns="45720" numCol="1" spcCol="0" rtlCol="0" fromWordArt="0" anchor="t" anchorCtr="0" forceAA="0" compatLnSpc="1">
+                        <a:prstTxWarp prst="textNoShape">
+                          <a:avLst/>
+                        </a:prstTxWarp>
+                        <a:noAutofit/>
+                      </wps:bodyPr>
+                    </wps:wsp>
+                  </a:graphicData>
+                </a:graphic>
+                <wp14:sizeRelV relativeFrom="margin">
+                  <wp14:pctHeight>0</wp14:pctHeight>
+                </wp14:sizeRelV>
+              </wp:anchor>
+            </w:drawing>
+          </mc:Choice>
+          <mc:Fallback>
+            <w:pict>
+              <v:shapetype id="_x0000_t202" coordsize="21600,21600" o:spt="202" path="m,l,21600r21600,l21600,xe">
+                <v:stroke joinstyle="miter"/>
+                <v:path gradientshapeok="t" o:connecttype="rect"/>
+              </v:shapetype>
+              <v:shape id="Text Box 32" o:spid="_x0000_s1026" type="#_x0000_t202" style="position:absolute;left:0;text-align:left;margin-left:360.6pt;margin-top:42.15pt;width:114pt;height:24pt;z-index:251703296;visibility:visible;mso-wrap-style:square;mso-height-percent:0;mso-wrap-distance-left:9pt;mso-wrap-distance-top:0;mso-wrap-distance-right:9pt;mso-wrap-distance-bottom:0;mso-position-horizontal:absolute;mso-position-horizontal-relative:text;mso-position-vertical:absolute;mso-position-vertical-relative:text;mso-height-percent:0;mso-height-relative:margin;v-text-anchor:top" o:gfxdata="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" fillcolor="white [3201]" strokeweight=".5pt">
+                <v:textbox>
+                  <w:txbxContent>
+                    <w:p>
+                      <w:r>
+                        <w:t>Settings menu button</w:t>
+                      </w:r>
+                    </w:p>
+                  </w:txbxContent>
+                </v:textbox>
+              </v:shape>
+            </w:pict>
+          </mc:Fallback>
+        </mc:AlternateContent>
+      </w:r>
+      <w:r>
+        <w:rPr>
+          <w:noProof/>
+        </w:rPr>
+        <mc:AlternateContent>
+          <mc:Choice Requires="wps">
+            <w:drawing>
+              <wp:anchor distT="0" distB="0" distL="114300" distR="114300" simplePos="0" relativeHeight="251701248" behindDoc="0" locked="0" layoutInCell="1" allowOverlap="1">
+                <wp:simplePos x="0" y="0"/>
+                <wp:positionH relativeFrom="column">
+                  <wp:posOffset>2788920</wp:posOffset>
+                </wp:positionH>
+                <wp:positionV relativeFrom="paragraph">
+                  <wp:posOffset>969645</wp:posOffset>
+                </wp:positionV>
+                <wp:extent cx="1485900" cy="304800"/>
+                <wp:effectExtent l="0" t="0" r="19050" b="19050"/>
+                <wp:wrapNone/>
+                <wp:docPr id="31" name="Rectangle 31"/>
+                <wp:cNvGraphicFramePr/>
+                <a:graphic xmlns:a="http://schemas.openxmlformats.org/drawingml/2006/main">
+                  <a:graphicData uri="http://schemas.microsoft.com/office/word/2010/wordprocessingShape">
+                    <wps:wsp>
+                      <wps:cNvSpPr/>
+                      <wps:spPr>
+                        <a:xfrm>
+                          <a:off x="0" y="0"/>
+                          <a:ext cx="1485900" cy="304800"/>
+                        </a:xfrm>
+                        <a:prstGeom prst="rect">
+                          <a:avLst/>
+                        </a:prstGeom>
+                        <a:noFill/>
+                        <a:ln/>
+                      </wps:spPr>
+                      <wps:style>
+                        <a:lnRef idx="2">
+                          <a:schemeClr val="accent1"/>
+                        </a:lnRef>
+                        <a:fillRef idx="1">
+                          <a:schemeClr val="lt1"/>
+                        </a:fillRef>
+                        <a:effectRef idx="0">
+                          <a:schemeClr val="accent1"/>
+                        </a:effectRef>
+                        <a:fontRef idx="minor">
+                          <a:schemeClr val="dk1"/>
+                        </a:fontRef>
+                      </wps:style>
+                      <wps:bodyPr rot="0" spcFirstLastPara="0" vertOverflow="overflow" horzOverflow="overflow" vert="horz" wrap="square" lIns="91440" tIns="45720" rIns="91440" bIns="45720" numCol="1" spcCol="0" rtlCol="0" fromWordArt="0" anchor="ctr" anchorCtr="0" forceAA="0" compatLnSpc="1">
+                        <a:prstTxWarp prst="textNoShape">
+                          <a:avLst/>
+                        </a:prstTxWarp>
+                        <a:noAutofit/>
+                      </wps:bodyPr>
+                    </wps:wsp>
+                  </a:graphicData>
+                </a:graphic>
+              </wp:anchor>
+            </w:drawing>
+          </mc:Choice>
+          <mc:Fallback>
+            <w:pict>
+              <v:rect w14:anchorId="15D1533A" id="Rectangle 31" o:spid="_x0000_s1026" style="position:absolute;margin-left:219.6pt;margin-top:76.35pt;width:117pt;height:24pt;z-index:251701248;visibility:visible;mso-wrap-style:square;mso-wrap-distance-left:9pt;mso-wrap-distance-top:0;mso-wrap-distance-right:9pt;mso-wrap-distance-bottom:0;mso-position-horizontal:absolute;mso-position-horizontal-relative:text;mso-position-vertical:absolute;mso-position-vertical-relative:text;v-text-anchor:middle" o:gfxdata="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" filled="f" strokecolor="#4f81bd [3204]" strokeweight="2pt"/>
+            </w:pict>
+          </mc:Fallback>
+        </mc:AlternateContent>
+      </w:r>
+      <w:r>
+        <w:rPr>
+          <w:noProof/>
+        </w:rPr>
+        <w:drawing>
+          <wp:inline distT="0" distB="0" distL="0" distR="0">
+            <wp:extent cx="2672531" cy="4747260"/>
+            <wp:effectExtent l="0" t="0" r="0" b="0"/>
+            <wp:docPr id="29" name="Picture 29" descr="C:\Users\rushk1\Desktop\Screenshot_20180716-134448.png"/>
+            <wp:cNvGraphicFramePr>
+              <a:graphicFrameLocks xmlns:a="http://schemas.openxmlformats.org/drawingml/2006/main" noChangeAspect="1"/>
+            </wp:cNvGraphicFramePr>
+            <a:graphic xmlns:a="http://schemas.openxmlformats.org/drawingml/2006/main">
+              <a:graphicData uri="http://schemas.openxmlformats.org/drawingml/2006/picture">
+                <pic:pic xmlns:pic="http://schemas.openxmlformats.org/drawingml/2006/picture">
+                  <pic:nvPicPr>
+                    <pic:cNvPr id="0" name="Picture 3" descr="C:\Users\rushk1\Desktop\Screenshot_20180716-134448.png"/>
+                    <pic:cNvPicPr>
+                      <a:picLocks noChangeAspect="1" noChangeArrowheads="1"/>
+                    </pic:cNvPicPr>
+                  </pic:nvPicPr>
+                  <pic:blipFill>
+                    <a:blip r:embed="rId12" cstate="print">
+                      <a:extLst>
+                        <a:ext uri="{28A0092B-C50C-407E-A947-70E740481C1C}">
+                          <a14:useLocalDpi xmlns:a14="http://schemas.microsoft.com/office/drawing/2010/main" val="0"/>
+                        </a:ext>
+                      </a:extLst>
+                    </a:blip>
+                    <a:srcRect/>
+                    <a:stretch>
+                      <a:fillRect/>
+                    </a:stretch>
+                  </pic:blipFill>
+                  <pic:spPr bwMode="auto">
+                    <a:xfrm>
+                      <a:off x="0" y="0"/>
+                      <a:ext cx="2672531" cy="4747260"/>
+                    </a:xfrm>
+                    <a:prstGeom prst="rect">
+                      <a:avLst/>
+                    </a:prstGeom>
+                    <a:noFill/>
+                    <a:ln>
+                      <a:noFill/>
+                    </a:ln>
+                  </pic:spPr>
+                </pic:pic>
+              </a:graphicData>
+            </a:graphic>
+          </wp:inline>
+        </w:drawing>
+      </w:r>
+    </w:p>
+    <w:p>
+      <w:pPr>
+        <w:pStyle w:val="Caption"/>
+        <w:jc w:val="center"/>
+      </w:pPr>
+      <w:bookmarkStart w:id="15" w:name="_Toc519513402"/>
+      <w:r>
+        <w:t xml:space="preserve">Figure </w:t>
+      </w:r>
+      <w:fldSimple w:instr=" SEQ Figure \* ARABIC ">
+        <w:r>
+          <w:rPr>
+            <w:noProof/>
+          </w:rPr>
+          <w:t>1</w:t>
+        </w:r>
+      </w:fldSimple>
+      <w:r>
+        <w:t xml:space="preserve"> Settings menu location</w:t>
+      </w:r>
+      <w:bookmarkEnd w:id="15"/>
+    </w:p>
+    <w:p>
+      <w:pPr>
+        <w:keepNext/>
+        <w:jc w:val="center"/>
+      </w:pPr>
+      <w:r>
+        <w:rPr>
+          <w:noProof/>
+        </w:rPr>
+        <w:lastRenderedPageBreak/>
+        <w:drawing>
+          <wp:inline distT="0" distB="0" distL="0" distR="0">
+            <wp:extent cx="2670048" cy="4745736"/>
+            <wp:effectExtent l="0" t="0" r="0" b="0"/>
+            <wp:docPr id="30" name="Picture 30" descr="C:\Users\rushk1\Desktop\Screenshot_20180716-134502.png"/>
+            <wp:cNvGraphicFramePr>
+              <a:graphicFrameLocks xmlns:a="http://schemas.openxmlformats.org/drawingml/2006/main" noChangeAspect="1"/>
+            </wp:cNvGraphicFramePr>
+            <a:graphic xmlns:a="http://schemas.openxmlformats.org/drawingml/2006/main">
+              <a:graphicData uri="http://schemas.openxmlformats.org/drawingml/2006/picture">
+                <pic:pic xmlns:pic="http://schemas.openxmlformats.org/drawingml/2006/picture">
+                  <pic:nvPicPr>
+                    <pic:cNvPr id="0" name="Picture 4" descr="C:\Users\rushk1\Desktop\Screenshot_20180716-134502.png"/>
+                    <pic:cNvPicPr>
+                      <a:picLocks noChangeAspect="1" noChangeArrowheads="1"/>
+                    </pic:cNvPicPr>
+                  </pic:nvPicPr>
+                  <pic:blipFill>
+                    <a:blip r:embed="rId13" cstate="print">
+                      <a:extLst>
+                        <a:ext uri="{28A0092B-C50C-407E-A947-70E740481C1C}">
+                          <a14:useLocalDpi xmlns:a14="http://schemas.microsoft.com/office/drawing/2010/main" val="0"/>
+                        </a:ext>
+                      </a:extLst>
+                    </a:blip>
+                    <a:srcRect/>
+                    <a:stretch>
+                      <a:fillRect/>
+                    </a:stretch>
+                  </pic:blipFill>
+                  <pic:spPr bwMode="auto">
+                    <a:xfrm>
+                      <a:off x="0" y="0"/>
+                      <a:ext cx="2670048" cy="4745736"/>
+                    </a:xfrm>
+                    <a:prstGeom prst="rect">
+                      <a:avLst/>
+                    </a:prstGeom>
+                    <a:noFill/>
+                    <a:ln>
+                      <a:noFill/>
+                    </a:ln>
+                  </pic:spPr>
+                </pic:pic>
+              </a:graphicData>
+            </a:graphic>
+          </wp:inline>
+        </w:drawing>
+      </w:r>
+    </w:p>
+    <w:p>
+      <w:pPr>
+        <w:pStyle w:val="Caption"/>
+        <w:jc w:val="center"/>
+      </w:pPr>
+      <w:bookmarkStart w:id="16" w:name="_Toc519513403"/>
+      <w:r>
+        <w:t xml:space="preserve">Figure </w:t>
+      </w:r>
+      <w:fldSimple w:instr=" SEQ Figure \* ARABIC ">
+        <w:r>
+          <w:rPr>
+            <w:noProof/>
+          </w:rPr>
+          <w:t>2</w:t>
+        </w:r>
+      </w:fldSimple>
+      <w:r>
+        <w:t xml:space="preserve"> Settings menu content</w:t>
+      </w:r>
+      <w:bookmarkEnd w:id="16"/>
+    </w:p>
+    <w:p>
+      <w:r>
+        <w:t>Inside the settings menu are options to select a “Night Mode” theme for the map interface in both the Pedestrian View and the Driver View. This theme uses darker colors which are less likely to impact the night vision of a driver or pedestrian utilizing the application. The server URL may als</w:t>
+      </w:r>
+      <w:r>
+        <w:t>o be configured from this menu, tap the Server URL option and enter the full URL the server you wish to use is deployed, including the “https://” prefix. These settings are automatically persisted upon exiting the menu and can be cleared from the Android operating systems’ “Apps” settings menu under the “TO 14 App” entry, then “Storage”, and finally selecting “Clear Data”. This will re-initialize the default settings of the application.</w:t>
       </w:r>
     </w:p>
     <w:p>
@@ -2649,22 +3295,22 @@
       <w:pPr>
         <w:pStyle w:val="Heading1"/>
       </w:pPr>
-      <w:bookmarkStart w:id="15" w:name="_Toc504464428"/>
+      <w:bookmarkStart w:id="17" w:name="_Toc519513422"/>
       <w:r>
         <w:lastRenderedPageBreak/>
         <w:t>Usage</w:t>
       </w:r>
-      <w:bookmarkEnd w:id="15"/>
+      <w:bookmarkEnd w:id="17"/>
     </w:p>
     <w:p>
       <w:pPr>
         <w:pStyle w:val="Heading2"/>
       </w:pPr>
-      <w:bookmarkStart w:id="16" w:name="_Toc504464429"/>
+      <w:bookmarkStart w:id="18" w:name="_Toc519513423"/>
       <w:r>
         <w:t>Server</w:t>
       </w:r>
-      <w:bookmarkEnd w:id="16"/>
+      <w:bookmarkEnd w:id="18"/>
     </w:p>
     <w:p>
       <w:r>
@@ -2697,11 +3343,11 @@
       <w:pPr>
         <w:pStyle w:val="Heading2"/>
       </w:pPr>
-      <w:bookmarkStart w:id="17" w:name="_Toc504464430"/>
+      <w:bookmarkStart w:id="19" w:name="_Toc519513424"/>
       <w:r>
         <w:t>Android Application</w:t>
       </w:r>
-      <w:bookmarkEnd w:id="17"/>
+      <w:bookmarkEnd w:id="19"/>
     </w:p>
     <w:p>
       <w:r>
@@ -2772,11 +3418,7 @@
           </mc:Choice>
           <mc:Fallback>
             <w:pict>
-              <v:shapetype id="_x0000_t32" coordsize="21600,21600" o:spt="32" o:oned="t" path="m,l21600,21600e" filled="f">
-                <v:path arrowok="t" fillok="f" o:connecttype="none"/>
-                <o:lock v:ext="edit" shapetype="t"/>
-              </v:shapetype>
-              <v:shape id="Straight Arrow Connector 22" o:spid="_x0000_s1026" type="#_x0000_t32" style="position:absolute;margin-left:298.8pt;margin-top:139.8pt;width:64.8pt;height:21.6pt;flip:x;z-index:251674624;visibility:visible;mso-wrap-style:square;mso-wrap-distance-left:9pt;mso-wrap-distance-top:0;mso-wrap-distance-right:9pt;mso-wrap-distance-bottom:0;mso-position-horizontal:absolute;mso-position-horizontal-relative:text;mso-position-vertical:absolute;mso-position-vertical-relative:text" o:gfxdata="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" strokecolor="#4579b8 [3044]">
+              <v:shape w14:anchorId="1DA7CFE5" id="Straight Arrow Connector 22" o:spid="_x0000_s1026" type="#_x0000_t32" style="position:absolute;margin-left:298.8pt;margin-top:139.8pt;width:64.8pt;height:21.6pt;flip:x;z-index:251674624;visibility:visible;mso-wrap-style:square;mso-wrap-distance-left:9pt;mso-wrap-distance-top:0;mso-wrap-distance-right:9pt;mso-wrap-distance-bottom:0;mso-position-horizontal:absolute;mso-position-horizontal-relative:text;mso-position-vertical:absolute;mso-position-vertical-relative:text" o:gfxdata="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" strokecolor="#4579b8 [3044]">
                 <v:stroke endarrow="open"/>
               </v:shape>
             </w:pict>
@@ -2790,7 +3432,7 @@
         <mc:AlternateContent>
           <mc:Choice Requires="wps">
             <w:drawing>
-              <wp:anchor distT="0" distB="0" distL="114300" distR="114300" simplePos="0" relativeHeight="251673600" behindDoc="0" locked="0" layoutInCell="1" allowOverlap="1">
+              <wp:anchor distT="0" distB="0" distL="114300" distR="114300" simplePos="0" relativeHeight="251670528" behindDoc="0" locked="0" layoutInCell="1" allowOverlap="1">
                 <wp:simplePos x="0" y="0"/>
                 <wp:positionH relativeFrom="column">
                   <wp:posOffset>1150620</wp:posOffset>
@@ -2842,7 +3484,7 @@
           </mc:Choice>
           <mc:Fallback>
             <w:pict>
-              <v:shape id="Straight Arrow Connector 21" o:spid="_x0000_s1026" type="#_x0000_t32" style="position:absolute;margin-left:90.6pt;margin-top:319.8pt;width:101.4pt;height:2.4pt;z-index:251673600;visibility:visible;mso-wrap-style:square;mso-wrap-distance-left:9pt;mso-wrap-distance-top:0;mso-wrap-distance-right:9pt;mso-wrap-distance-bottom:0;mso-position-horizontal:absolute;mso-position-horizontal-relative:text;mso-position-vertical:absolute;mso-position-vertical-relative:text" o:gfxdata="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" strokecolor="#4579b8 [3044]">
+              <v:shape w14:anchorId="63D1218F" id="Straight Arrow Connector 21" o:spid="_x0000_s1026" type="#_x0000_t32" style="position:absolute;margin-left:90.6pt;margin-top:319.8pt;width:101.4pt;height:2.4pt;z-index:251670528;visibility:visible;mso-wrap-style:square;mso-wrap-distance-left:9pt;mso-wrap-distance-top:0;mso-wrap-distance-right:9pt;mso-wrap-distance-bottom:0;mso-position-horizontal:absolute;mso-position-horizontal-relative:text;mso-position-vertical:absolute;mso-position-vertical-relative:text" o:gfxdata="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" strokecolor="#4579b8 [3044]">
                 <v:stroke endarrow="open"/>
               </v:shape>
             </w:pict>
@@ -2856,7 +3498,7 @@
         <mc:AlternateContent>
           <mc:Choice Requires="wps">
             <w:drawing>
-              <wp:anchor distT="0" distB="0" distL="114300" distR="114300" simplePos="0" relativeHeight="251672576" behindDoc="0" locked="0" layoutInCell="1" allowOverlap="1">
+              <wp:anchor distT="0" distB="0" distL="114300" distR="114300" simplePos="0" relativeHeight="251666432" behindDoc="0" locked="0" layoutInCell="1" allowOverlap="1">
                 <wp:simplePos x="0" y="0"/>
                 <wp:positionH relativeFrom="column">
                   <wp:posOffset>213360</wp:posOffset>
@@ -2928,11 +3570,7 @@
           </mc:Choice>
           <mc:Fallback>
             <w:pict>
-              <v:shapetype id="_x0000_t202" coordsize="21600,21600" o:spt="202" path="m,l,21600r21600,l21600,xe">
-                <v:stroke joinstyle="miter"/>
-                <v:path gradientshapeok="t" o:connecttype="rect"/>
-              </v:shapetype>
-              <v:shape id="Text Box 20" o:spid="_x0000_s1026" type="#_x0000_t202" style="position:absolute;left:0;text-align:left;margin-left:16.8pt;margin-top:301.2pt;width:73.8pt;height:38.4pt;z-index:251672576;visibility:visible;mso-wrap-style:square;mso-wrap-distance-left:9pt;mso-wrap-distance-top:0;mso-wrap-distance-right:9pt;mso-wrap-distance-bottom:0;mso-position-horizontal:absolute;mso-position-horizontal-relative:text;mso-position-vertical:absolute;mso-position-vertical-relative:text;v-text-anchor:top" o:gfxdata="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" fillcolor="white [3201]" strokeweight=".5pt">
+              <v:shape id="Text Box 20" o:spid="_x0000_s1027" type="#_x0000_t202" style="position:absolute;left:0;text-align:left;margin-left:16.8pt;margin-top:301.2pt;width:73.8pt;height:38.4pt;z-index:251666432;visibility:visible;mso-wrap-style:square;mso-wrap-distance-left:9pt;mso-wrap-distance-top:0;mso-wrap-distance-right:9pt;mso-wrap-distance-bottom:0;mso-position-horizontal:absolute;mso-position-horizontal-relative:text;mso-position-vertical:absolute;mso-position-vertical-relative:text;v-text-anchor:top" o:gfxdata="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" fillcolor="white [3201]" strokeweight=".5pt">
                 <v:textbox>
                   <w:txbxContent>
                     <w:p>
@@ -2954,7 +3592,7 @@
         <mc:AlternateContent>
           <mc:Choice Requires="wps">
             <w:drawing>
-              <wp:anchor distT="0" distB="0" distL="114300" distR="114300" simplePos="0" relativeHeight="251671552" behindDoc="0" locked="0" layoutInCell="1" allowOverlap="1">
+              <wp:anchor distT="0" distB="0" distL="114300" distR="114300" simplePos="0" relativeHeight="251662336" behindDoc="0" locked="0" layoutInCell="1" allowOverlap="1">
                 <wp:simplePos x="0" y="0"/>
                 <wp:positionH relativeFrom="column">
                   <wp:posOffset>4617720</wp:posOffset>
@@ -3026,7 +3664,7 @@
           </mc:Choice>
           <mc:Fallback>
             <w:pict>
-              <v:shape id="Text Box 19" o:spid="_x0000_s1027" type="#_x0000_t202" style="position:absolute;left:0;text-align:left;margin-left:363.6pt;margin-top:121.2pt;width:84pt;height:45pt;z-index:251671552;visibility:visible;mso-wrap-style:square;mso-wrap-distance-left:9pt;mso-wrap-distance-top:0;mso-wrap-distance-right:9pt;mso-wrap-distance-bottom:0;mso-position-horizontal:absolute;mso-position-horizontal-relative:text;mso-position-vertical:absolute;mso-position-vertical-relative:text;v-text-anchor:top" o:gfxdata="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" fillcolor="white [3201]" strokeweight=".5pt">
+              <v:shape id="Text Box 19" o:spid="_x0000_s1028" type="#_x0000_t202" style="position:absolute;left:0;text-align:left;margin-left:363.6pt;margin-top:121.2pt;width:84pt;height:45pt;z-index:251662336;visibility:visible;mso-wrap-style:square;mso-wrap-distance-left:9pt;mso-wrap-distance-top:0;mso-wrap-distance-right:9pt;mso-wrap-distance-bottom:0;mso-position-horizontal:absolute;mso-position-horizontal-relative:text;mso-position-vertical:absolute;mso-position-vertical-relative:text;v-text-anchor:top" o:gfxdata="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" fillcolor="white [3201]" strokeweight=".5pt">
                 <v:textbox>
                   <w:txbxContent>
                     <w:p>
@@ -3048,7 +3686,7 @@
         <mc:AlternateContent>
           <mc:Choice Requires="wps">
             <w:drawing>
-              <wp:anchor distT="0" distB="0" distL="114300" distR="114300" simplePos="0" relativeHeight="251670528" behindDoc="0" locked="0" layoutInCell="1" allowOverlap="1">
+              <wp:anchor distT="0" distB="0" distL="114300" distR="114300" simplePos="0" relativeHeight="251658240" behindDoc="0" locked="0" layoutInCell="1" allowOverlap="1">
                 <wp:simplePos x="0" y="0"/>
                 <wp:positionH relativeFrom="column">
                   <wp:posOffset>2164080</wp:posOffset>
@@ -3105,7 +3743,7 @@
           </mc:Choice>
           <mc:Fallback>
             <w:pict>
-              <v:rect id="Rectangle 18" o:spid="_x0000_s1026" style="position:absolute;margin-left:170.4pt;margin-top:112.2pt;width:128.4pt;height:118.2pt;z-index:251670528;visibility:visible;mso-wrap-style:square;mso-wrap-distance-left:9pt;mso-wrap-distance-top:0;mso-wrap-distance-right:9pt;mso-wrap-distance-bottom:0;mso-position-horizontal:absolute;mso-position-horizontal-relative:text;mso-position-vertical:absolute;mso-position-vertical-relative:text;v-text-anchor:middle" o:gfxdata="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" filled="f" strokecolor="#243f60 [1604]" strokeweight="2pt"/>
+              <v:rect w14:anchorId="447AECF8" id="Rectangle 18" o:spid="_x0000_s1026" style="position:absolute;margin-left:170.4pt;margin-top:112.2pt;width:128.4pt;height:118.2pt;z-index:251658240;visibility:visible;mso-wrap-style:square;mso-wrap-distance-left:9pt;mso-wrap-distance-top:0;mso-wrap-distance-right:9pt;mso-wrap-distance-bottom:0;mso-position-horizontal:absolute;mso-position-horizontal-relative:text;mso-position-vertical:absolute;mso-position-vertical-relative:text;v-text-anchor:middle" o:gfxdata="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" filled="f" strokecolor="#243f60 [1604]" strokeweight="2pt"/>
             </w:pict>
           </mc:Fallback>
         </mc:AlternateContent>
@@ -3117,7 +3755,7 @@
         <mc:AlternateContent>
           <mc:Choice Requires="wps">
             <w:drawing>
-              <wp:anchor distT="0" distB="0" distL="114300" distR="114300" simplePos="0" relativeHeight="251669504" behindDoc="0" locked="0" layoutInCell="1" allowOverlap="1">
+              <wp:anchor distT="0" distB="0" distL="114300" distR="114300" simplePos="0" relativeHeight="251654144" behindDoc="0" locked="0" layoutInCell="1" allowOverlap="1">
                 <wp:simplePos x="0" y="0"/>
                 <wp:positionH relativeFrom="column">
                   <wp:posOffset>2438400</wp:posOffset>
@@ -3174,7 +3812,7 @@
           </mc:Choice>
           <mc:Fallback>
             <w:pict>
-              <v:rect id="Rectangle 17" o:spid="_x0000_s1026" style="position:absolute;margin-left:192pt;margin-top:305.4pt;width:88.8pt;height:34.2pt;z-index:251669504;visibility:visible;mso-wrap-style:square;mso-wrap-distance-left:9pt;mso-wrap-distance-top:0;mso-wrap-distance-right:9pt;mso-wrap-distance-bottom:0;mso-position-horizontal:absolute;mso-position-horizontal-relative:text;mso-position-vertical:absolute;mso-position-vertical-relative:text;v-text-anchor:middle" o:gfxdata="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" filled="f" strokecolor="#243f60 [1604]" strokeweight="2pt"/>
+              <v:rect w14:anchorId="45972448" id="Rectangle 17" o:spid="_x0000_s1026" style="position:absolute;margin-left:192pt;margin-top:305.4pt;width:88.8pt;height:34.2pt;z-index:251654144;visibility:visible;mso-wrap-style:square;mso-wrap-distance-left:9pt;mso-wrap-distance-top:0;mso-wrap-distance-right:9pt;mso-wrap-distance-bottom:0;mso-position-horizontal:absolute;mso-position-horizontal-relative:text;mso-position-vertical:absolute;mso-position-vertical-relative:text;v-text-anchor:middle" o:gfxdata="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" filled="f" strokecolor="#243f60 [1604]" strokeweight="2pt"/>
             </w:pict>
           </mc:Fallback>
         </mc:AlternateContent>
@@ -3199,7 +3837,7 @@
                     <pic:cNvPicPr/>
                   </pic:nvPicPr>
                   <pic:blipFill>
-                    <a:blip r:embed="rId9"/>
+                    <a:blip r:embed="rId14"/>
                     <a:stretch>
                       <a:fillRect/>
                     </a:stretch>
@@ -3225,22 +3863,35 @@
         <w:pStyle w:val="Caption"/>
         <w:jc w:val="center"/>
       </w:pPr>
-      <w:bookmarkStart w:id="18" w:name="_Toc504463796"/>
+      <w:bookmarkStart w:id="20" w:name="_Toc519513404"/>
       <w:r>
         <w:t xml:space="preserve">Figure </w:t>
       </w:r>
-      <w:fldSimple w:instr=" SEQ Figure \* ARABIC ">
-        <w:r>
-          <w:rPr>
-            <w:noProof/>
-          </w:rPr>
-          <w:t>1</w:t>
-        </w:r>
-      </w:fldSimple>
+      <w:r>
+        <w:fldChar w:fldCharType="begin"/>
+      </w:r>
+      <w:r>
+        <w:instrText xml:space="preserve"> SEQ Figure \* ARABIC </w:instrText>
+      </w:r>
+      <w:r>
+        <w:fldChar w:fldCharType="separate"/>
+      </w:r>
+      <w:r>
+        <w:rPr>
+          <w:noProof/>
+        </w:rPr>
+        <w:t>3</w:t>
+      </w:r>
+      <w:r>
+        <w:rPr>
+          <w:noProof/>
+        </w:rPr>
+        <w:fldChar w:fldCharType="end"/>
+      </w:r>
       <w:r>
         <w:t xml:space="preserve"> The Android application's initial screen</w:t>
       </w:r>
-      <w:bookmarkEnd w:id="18"/>
+      <w:bookmarkEnd w:id="20"/>
     </w:p>
     <w:p>
       <w:r>
@@ -3268,7 +3919,7 @@
         <mc:AlternateContent>
           <mc:Choice Requires="wps">
             <w:drawing>
-              <wp:anchor distT="0" distB="0" distL="114300" distR="114300" simplePos="0" relativeHeight="251668480" behindDoc="0" locked="0" layoutInCell="1" allowOverlap="1">
+              <wp:anchor distT="0" distB="0" distL="114300" distR="114300" simplePos="0" relativeHeight="251650048" behindDoc="0" locked="0" layoutInCell="1" allowOverlap="1">
                 <wp:simplePos x="0" y="0"/>
                 <wp:positionH relativeFrom="column">
                   <wp:posOffset>4267200</wp:posOffset>
@@ -3320,7 +3971,7 @@
           </mc:Choice>
           <mc:Fallback>
             <w:pict>
-              <v:shape id="Straight Arrow Connector 16" o:spid="_x0000_s1026" type="#_x0000_t32" style="position:absolute;margin-left:336pt;margin-top:-9pt;width:43.2pt;height:34.2pt;flip:x;z-index:251668480;visibility:visible;mso-wrap-style:square;mso-wrap-distance-left:9pt;mso-wrap-distance-top:0;mso-wrap-distance-right:9pt;mso-wrap-distance-bottom:0;mso-position-horizontal:absolute;mso-position-horizontal-relative:text;mso-position-vertical:absolute;mso-position-vertical-relative:text" o:gfxdata="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" strokecolor="#4579b8 [3044]">
+              <v:shape w14:anchorId="67977CDE" id="Straight Arrow Connector 16" o:spid="_x0000_s1026" type="#_x0000_t32" style="position:absolute;margin-left:336pt;margin-top:-9pt;width:43.2pt;height:34.2pt;flip:x;z-index:251650048;visibility:visible;mso-wrap-style:square;mso-wrap-distance-left:9pt;mso-wrap-distance-top:0;mso-wrap-distance-right:9pt;mso-wrap-distance-bottom:0;mso-position-horizontal:absolute;mso-position-horizontal-relative:text;mso-position-vertical:absolute;mso-position-vertical-relative:text" o:gfxdata="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" strokecolor="#4579b8 [3044]">
                 <v:stroke endarrow="open"/>
               </v:shape>
             </w:pict>
@@ -3334,7 +3985,7 @@
         <mc:AlternateContent>
           <mc:Choice Requires="wps">
             <w:drawing>
-              <wp:anchor distT="0" distB="0" distL="114300" distR="114300" simplePos="0" relativeHeight="251667456" behindDoc="0" locked="0" layoutInCell="1" allowOverlap="1">
+              <wp:anchor distT="0" distB="0" distL="114300" distR="114300" simplePos="0" relativeHeight="251645952" behindDoc="0" locked="0" layoutInCell="1" allowOverlap="1">
                 <wp:simplePos x="0" y="0"/>
                 <wp:positionH relativeFrom="column">
                   <wp:posOffset>4815840</wp:posOffset>
@@ -3409,7 +4060,7 @@
           </mc:Choice>
           <mc:Fallback>
             <w:pict>
-              <v:shape id="Text Box 15" o:spid="_x0000_s1028" type="#_x0000_t202" style="position:absolute;left:0;text-align:left;margin-left:379.2pt;margin-top:-24pt;width:1in;height:28.8pt;z-index:251667456;visibility:visible;mso-wrap-style:none;mso-height-percent:0;mso-wrap-distance-left:9pt;mso-wrap-distance-top:0;mso-wrap-distance-right:9pt;mso-wrap-distance-bottom:0;mso-position-horizontal:absolute;mso-position-horizontal-relative:text;mso-position-vertical:absolute;mso-position-vertical-relative:text;mso-height-percent:0;mso-height-relative:margin;v-text-anchor:top" o:gfxdata="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" fillcolor="white [3201]" strokeweight=".5pt">
+              <v:shape id="Text Box 15" o:spid="_x0000_s1029" type="#_x0000_t202" style="position:absolute;left:0;text-align:left;margin-left:379.2pt;margin-top:-24pt;width:1in;height:28.8pt;z-index:251645952;visibility:visible;mso-wrap-style:none;mso-height-percent:0;mso-wrap-distance-left:9pt;mso-wrap-distance-top:0;mso-wrap-distance-right:9pt;mso-wrap-distance-bottom:0;mso-position-horizontal:absolute;mso-position-horizontal-relative:text;mso-position-vertical:absolute;mso-position-vertical-relative:text;mso-height-percent:0;mso-height-relative:margin;v-text-anchor:top" o:gfxdata="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" fillcolor="white [3201]" strokeweight=".5pt">
                 <v:textbox>
                   <w:txbxContent>
                     <w:p>
@@ -3431,7 +4082,7 @@
         <mc:AlternateContent>
           <mc:Choice Requires="wps">
             <w:drawing>
-              <wp:anchor distT="0" distB="0" distL="114300" distR="114300" simplePos="0" relativeHeight="251666432" behindDoc="0" locked="0" layoutInCell="1" allowOverlap="1">
+              <wp:anchor distT="0" distB="0" distL="114300" distR="114300" simplePos="0" relativeHeight="251641856" behindDoc="0" locked="0" layoutInCell="1" allowOverlap="1">
                 <wp:simplePos x="0" y="0"/>
                 <wp:positionH relativeFrom="column">
                   <wp:posOffset>1280160</wp:posOffset>
@@ -3483,7 +4134,7 @@
           </mc:Choice>
           <mc:Fallback>
             <w:pict>
-              <v:shape id="Straight Arrow Connector 14" o:spid="_x0000_s1026" type="#_x0000_t32" style="position:absolute;margin-left:100.8pt;margin-top:213.6pt;width:121.2pt;height:9pt;flip:y;z-index:251666432;visibility:visible;mso-wrap-style:square;mso-wrap-distance-left:9pt;mso-wrap-distance-top:0;mso-wrap-distance-right:9pt;mso-wrap-distance-bottom:0;mso-position-horizontal:absolute;mso-position-horizontal-relative:text;mso-position-vertical:absolute;mso-position-vertical-relative:text" o:gfxdata="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" strokecolor="#4579b8 [3044]">
+              <v:shape w14:anchorId="6AA09D07" id="Straight Arrow Connector 14" o:spid="_x0000_s1026" type="#_x0000_t32" style="position:absolute;margin-left:100.8pt;margin-top:213.6pt;width:121.2pt;height:9pt;flip:y;z-index:251641856;visibility:visible;mso-wrap-style:square;mso-wrap-distance-left:9pt;mso-wrap-distance-top:0;mso-wrap-distance-right:9pt;mso-wrap-distance-bottom:0;mso-position-horizontal:absolute;mso-position-horizontal-relative:text;mso-position-vertical:absolute;mso-position-vertical-relative:text" o:gfxdata="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" strokecolor="#4579b8 [3044]">
                 <v:stroke endarrow="open"/>
               </v:shape>
             </w:pict>
@@ -3497,7 +4148,7 @@
         <mc:AlternateContent>
           <mc:Choice Requires="wps">
             <w:drawing>
-              <wp:anchor distT="0" distB="0" distL="114300" distR="114300" simplePos="0" relativeHeight="251665408" behindDoc="0" locked="0" layoutInCell="1" allowOverlap="1">
+              <wp:anchor distT="0" distB="0" distL="114300" distR="114300" simplePos="0" relativeHeight="251637760" behindDoc="0" locked="0" layoutInCell="1" allowOverlap="1">
                 <wp:simplePos x="0" y="0"/>
                 <wp:positionH relativeFrom="column">
                   <wp:posOffset>-68580</wp:posOffset>
@@ -3575,7 +4226,7 @@
           </mc:Choice>
           <mc:Fallback>
             <w:pict>
-              <v:shape id="Text Box 13" o:spid="_x0000_s1029" type="#_x0000_t202" style="position:absolute;left:0;text-align:left;margin-left:-5.4pt;margin-top:209.4pt;width:106.2pt;height:26.4pt;z-index:251665408;visibility:visible;mso-wrap-style:square;mso-width-percent:0;mso-height-percent:0;mso-wrap-distance-left:9pt;mso-wrap-distance-top:0;mso-wrap-distance-right:9pt;mso-wrap-distance-bottom:0;mso-position-horizontal:absolute;mso-position-horizontal-relative:text;mso-position-vertical:absolute;mso-position-vertical-relative:text;mso-width-percent:0;mso-height-percent:0;mso-width-relative:margin;mso-height-relative:margin;v-text-anchor:top" o:gfxdata="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" fillcolor="white [3201]" strokeweight=".5pt">
+              <v:shape id="Text Box 13" o:spid="_x0000_s1030" type="#_x0000_t202" style="position:absolute;left:0;text-align:left;margin-left:-5.4pt;margin-top:209.4pt;width:106.2pt;height:26.4pt;z-index:251637760;visibility:visible;mso-wrap-style:square;mso-width-percent:0;mso-height-percent:0;mso-wrap-distance-left:9pt;mso-wrap-distance-top:0;mso-wrap-distance-right:9pt;mso-wrap-distance-bottom:0;mso-position-horizontal:absolute;mso-position-horizontal-relative:text;mso-position-vertical:absolute;mso-position-vertical-relative:text;mso-width-percent:0;mso-height-percent:0;mso-width-relative:margin;mso-height-relative:margin;v-text-anchor:top" o:gfxdata="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" fillcolor="white [3201]" strokeweight=".5pt">
                 <v:textbox>
                   <w:txbxContent>
                     <w:p>
@@ -3597,7 +4248,7 @@
         <mc:AlternateContent>
           <mc:Choice Requires="wps">
             <w:drawing>
-              <wp:anchor distT="0" distB="0" distL="114300" distR="114300" simplePos="0" relativeHeight="251664384" behindDoc="0" locked="0" layoutInCell="1" allowOverlap="1">
+              <wp:anchor distT="0" distB="0" distL="114300" distR="114300" simplePos="0" relativeHeight="251633664" behindDoc="0" locked="0" layoutInCell="1" allowOverlap="1">
                 <wp:simplePos x="0" y="0"/>
                 <wp:positionH relativeFrom="column">
                   <wp:posOffset>4366260</wp:posOffset>
@@ -3649,7 +4300,7 @@
           </mc:Choice>
           <mc:Fallback>
             <w:pict>
-              <v:shape id="Straight Arrow Connector 12" o:spid="_x0000_s1026" type="#_x0000_t32" style="position:absolute;margin-left:343.8pt;margin-top:51pt;width:35.4pt;height:0;flip:x;z-index:251664384;visibility:visible;mso-wrap-style:square;mso-wrap-distance-left:9pt;mso-wrap-distance-top:0;mso-wrap-distance-right:9pt;mso-wrap-distance-bottom:0;mso-position-horizontal:absolute;mso-position-horizontal-relative:text;mso-position-vertical:absolute;mso-position-vertical-relative:text" o:gfxdata="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" strokecolor="#4579b8 [3044]">
+              <v:shape w14:anchorId="7989F3E3" id="Straight Arrow Connector 12" o:spid="_x0000_s1026" type="#_x0000_t32" style="position:absolute;margin-left:343.8pt;margin-top:51pt;width:35.4pt;height:0;flip:x;z-index:251633664;visibility:visible;mso-wrap-style:square;mso-wrap-distance-left:9pt;mso-wrap-distance-top:0;mso-wrap-distance-right:9pt;mso-wrap-distance-bottom:0;mso-position-horizontal:absolute;mso-position-horizontal-relative:text;mso-position-vertical:absolute;mso-position-vertical-relative:text" o:gfxdata="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" strokecolor="#4579b8 [3044]">
                 <v:stroke endarrow="open"/>
               </v:shape>
             </w:pict>
@@ -3663,7 +4314,7 @@
         <mc:AlternateContent>
           <mc:Choice Requires="wps">
             <w:drawing>
-              <wp:anchor distT="0" distB="0" distL="114300" distR="114300" simplePos="0" relativeHeight="251663360" behindDoc="0" locked="0" layoutInCell="1" allowOverlap="1">
+              <wp:anchor distT="0" distB="0" distL="114300" distR="114300" simplePos="0" relativeHeight="251629568" behindDoc="0" locked="0" layoutInCell="1" allowOverlap="1">
                 <wp:simplePos x="0" y="0"/>
                 <wp:positionH relativeFrom="column">
                   <wp:posOffset>4815840</wp:posOffset>
@@ -3738,7 +4389,7 @@
           </mc:Choice>
           <mc:Fallback>
             <w:pict>
-              <v:shape id="Text Box 11" o:spid="_x0000_s1030" type="#_x0000_t202" style="position:absolute;left:0;text-align:left;margin-left:379.2pt;margin-top:36pt;width:1in;height:32.4pt;z-index:251663360;visibility:visible;mso-wrap-style:none;mso-height-percent:0;mso-wrap-distance-left:9pt;mso-wrap-distance-top:0;mso-wrap-distance-right:9pt;mso-wrap-distance-bottom:0;mso-position-horizontal:absolute;mso-position-horizontal-relative:text;mso-position-vertical:absolute;mso-position-vertical-relative:text;mso-height-percent:0;mso-height-relative:margin;v-text-anchor:top" o:gfxdata="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" fillcolor="white [3201]" strokeweight=".5pt">
+              <v:shape id="Text Box 11" o:spid="_x0000_s1031" type="#_x0000_t202" style="position:absolute;left:0;text-align:left;margin-left:379.2pt;margin-top:36pt;width:1in;height:32.4pt;z-index:251629568;visibility:visible;mso-wrap-style:none;mso-height-percent:0;mso-wrap-distance-left:9pt;mso-wrap-distance-top:0;mso-wrap-distance-right:9pt;mso-wrap-distance-bottom:0;mso-position-horizontal:absolute;mso-position-horizontal-relative:text;mso-position-vertical:absolute;mso-position-vertical-relative:text;mso-height-percent:0;mso-height-relative:margin;v-text-anchor:top" o:gfxdata="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" fillcolor="white [3201]" strokeweight=".5pt">
                 <v:textbox>
                   <w:txbxContent>
                     <w:p>
@@ -3760,7 +4411,7 @@
         <mc:AlternateContent>
           <mc:Choice Requires="wps">
             <w:drawing>
-              <wp:anchor distT="0" distB="0" distL="114300" distR="114300" simplePos="0" relativeHeight="251662336" behindDoc="0" locked="0" layoutInCell="1" allowOverlap="1">
+              <wp:anchor distT="0" distB="0" distL="114300" distR="114300" simplePos="0" relativeHeight="251625472" behindDoc="0" locked="0" layoutInCell="1" allowOverlap="1">
                 <wp:simplePos x="0" y="0"/>
                 <wp:positionH relativeFrom="column">
                   <wp:posOffset>3124200</wp:posOffset>
@@ -3820,7 +4471,7 @@
           </mc:Choice>
           <mc:Fallback>
             <w:pict>
-              <v:rect id="Rectangle 10" o:spid="_x0000_s1026" style="position:absolute;margin-left:246pt;margin-top:40.2pt;width:99.6pt;height:28.2pt;z-index:251662336;visibility:visible;mso-wrap-style:square;mso-height-percent:0;mso-wrap-distance-left:9pt;mso-wrap-distance-top:0;mso-wrap-distance-right:9pt;mso-wrap-distance-bottom:0;mso-position-horizontal:absolute;mso-position-horizontal-relative:text;mso-position-vertical:absolute;mso-position-vertical-relative:text;mso-height-percent:0;mso-height-relative:margin;v-text-anchor:middle" o:gfxdata="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" filled="f" strokecolor="#243f60 [1604]" strokeweight="2pt"/>
+              <v:rect w14:anchorId="1BA45F53" id="Rectangle 10" o:spid="_x0000_s1026" style="position:absolute;margin-left:246pt;margin-top:40.2pt;width:99.6pt;height:28.2pt;z-index:251625472;visibility:visible;mso-wrap-style:square;mso-height-percent:0;mso-wrap-distance-left:9pt;mso-wrap-distance-top:0;mso-wrap-distance-right:9pt;mso-wrap-distance-bottom:0;mso-position-horizontal:absolute;mso-position-horizontal-relative:text;mso-position-vertical:absolute;mso-position-vertical-relative:text;mso-height-percent:0;mso-height-relative:margin;v-text-anchor:middle" o:gfxdata="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" filled="f" strokecolor="#243f60 [1604]" strokeweight="2pt"/>
             </w:pict>
           </mc:Fallback>
         </mc:AlternateContent>
@@ -3832,7 +4483,7 @@
         <mc:AlternateContent>
           <mc:Choice Requires="wps">
             <w:drawing>
-              <wp:anchor distT="0" distB="0" distL="114300" distR="114300" simplePos="0" relativeHeight="251661312" behindDoc="0" locked="0" layoutInCell="1" allowOverlap="1">
+              <wp:anchor distT="0" distB="0" distL="114300" distR="114300" simplePos="0" relativeHeight="251621376" behindDoc="0" locked="0" layoutInCell="1" allowOverlap="1">
                 <wp:simplePos x="0" y="0"/>
                 <wp:positionH relativeFrom="column">
                   <wp:posOffset>768985</wp:posOffset>
@@ -3887,7 +4538,7 @@
           </mc:Choice>
           <mc:Fallback>
             <w:pict>
-              <v:shape id="Straight Arrow Connector 9" o:spid="_x0000_s1026" type="#_x0000_t32" style="position:absolute;margin-left:60.55pt;margin-top:51pt;width:70.3pt;height:10.2pt;flip:y;z-index:251661312;visibility:visible;mso-wrap-style:square;mso-height-percent:0;mso-wrap-distance-left:9pt;mso-wrap-distance-top:0;mso-wrap-distance-right:9pt;mso-wrap-distance-bottom:0;mso-position-horizontal:absolute;mso-position-horizontal-relative:text;mso-position-vertical:absolute;mso-position-vertical-relative:text;mso-height-percent:0;mso-height-relative:margin" o:gfxdata="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" strokecolor="#4579b8 [3044]">
+              <v:shape w14:anchorId="2D098238" id="Straight Arrow Connector 9" o:spid="_x0000_s1026" type="#_x0000_t32" style="position:absolute;margin-left:60.55pt;margin-top:51pt;width:70.3pt;height:10.2pt;flip:y;z-index:251621376;visibility:visible;mso-wrap-style:square;mso-height-percent:0;mso-wrap-distance-left:9pt;mso-wrap-distance-top:0;mso-wrap-distance-right:9pt;mso-wrap-distance-bottom:0;mso-position-horizontal:absolute;mso-position-horizontal-relative:text;mso-position-vertical:absolute;mso-position-vertical-relative:text;mso-height-percent:0;mso-height-relative:margin" o:gfxdata="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" strokecolor="#4579b8 [3044]">
                 <v:stroke endarrow="open"/>
               </v:shape>
             </w:pict>
@@ -3901,7 +4552,7 @@
         <mc:AlternateContent>
           <mc:Choice Requires="wps">
             <w:drawing>
-              <wp:anchor distT="0" distB="0" distL="114300" distR="114300" simplePos="0" relativeHeight="251660288" behindDoc="0" locked="0" layoutInCell="1" allowOverlap="1">
+              <wp:anchor distT="0" distB="0" distL="114300" distR="114300" simplePos="0" relativeHeight="251617280" behindDoc="0" locked="0" layoutInCell="1" allowOverlap="1">
                 <wp:simplePos x="0" y="0"/>
                 <wp:positionH relativeFrom="column">
                   <wp:posOffset>-365760</wp:posOffset>
@@ -3976,7 +4627,7 @@
           </mc:Choice>
           <mc:Fallback>
             <w:pict>
-              <v:shape id="Text Box 8" o:spid="_x0000_s1031" type="#_x0000_t202" style="position:absolute;left:0;text-align:left;margin-left:-28.8pt;margin-top:51pt;width:1in;height:27pt;z-index:251660288;visibility:visible;mso-wrap-style:none;mso-height-percent:0;mso-wrap-distance-left:9pt;mso-wrap-distance-top:0;mso-wrap-distance-right:9pt;mso-wrap-distance-bottom:0;mso-position-horizontal:absolute;mso-position-horizontal-relative:text;mso-position-vertical:absolute;mso-position-vertical-relative:text;mso-height-percent:0;mso-height-relative:margin;v-text-anchor:top" o:gfxdata="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" fillcolor="white [3201]" strokeweight=".5pt">
+              <v:shape id="Text Box 8" o:spid="_x0000_s1032" type="#_x0000_t202" style="position:absolute;left:0;text-align:left;margin-left:-28.8pt;margin-top:51pt;width:1in;height:27pt;z-index:251617280;visibility:visible;mso-wrap-style:none;mso-height-percent:0;mso-wrap-distance-left:9pt;mso-wrap-distance-top:0;mso-wrap-distance-right:9pt;mso-wrap-distance-bottom:0;mso-position-horizontal:absolute;mso-position-horizontal-relative:text;mso-position-vertical:absolute;mso-position-vertical-relative:text;mso-height-percent:0;mso-height-relative:margin;v-text-anchor:top" o:gfxdata="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" fillcolor="white [3201]" strokeweight=".5pt">
                 <v:textbox>
                   <w:txbxContent>
                     <w:p>
@@ -3998,7 +4649,7 @@
         <mc:AlternateContent>
           <mc:Choice Requires="wps">
             <w:drawing>
-              <wp:anchor distT="0" distB="0" distL="114300" distR="114300" simplePos="0" relativeHeight="251659264" behindDoc="0" locked="0" layoutInCell="1" allowOverlap="1">
+              <wp:anchor distT="0" distB="0" distL="114300" distR="114300" simplePos="0" relativeHeight="251613184" behindDoc="0" locked="0" layoutInCell="1" allowOverlap="1">
                 <wp:simplePos x="0" y="0"/>
                 <wp:positionH relativeFrom="column">
                   <wp:posOffset>1661160</wp:posOffset>
@@ -4055,7 +4706,7 @@
           </mc:Choice>
           <mc:Fallback>
             <w:pict>
-              <v:rect id="Rectangle 7" o:spid="_x0000_s1026" style="position:absolute;margin-left:130.8pt;margin-top:43.8pt;width:111.6pt;height:20.4pt;z-index:251659264;visibility:visible;mso-wrap-style:square;mso-wrap-distance-left:9pt;mso-wrap-distance-top:0;mso-wrap-distance-right:9pt;mso-wrap-distance-bottom:0;mso-position-horizontal:absolute;mso-position-horizontal-relative:text;mso-position-vertical:absolute;mso-position-vertical-relative:text;v-text-anchor:middle" o:gfxdata="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" filled="f" strokecolor="#243f60 [1604]" strokeweight="2pt"/>
+              <v:rect w14:anchorId="70888797" id="Rectangle 7" o:spid="_x0000_s1026" style="position:absolute;margin-left:130.8pt;margin-top:43.8pt;width:111.6pt;height:20.4pt;z-index:251613184;visibility:visible;mso-wrap-style:square;mso-wrap-distance-left:9pt;mso-wrap-distance-top:0;mso-wrap-distance-right:9pt;mso-wrap-distance-bottom:0;mso-position-horizontal:absolute;mso-position-horizontal-relative:text;mso-position-vertical:absolute;mso-position-vertical-relative:text;v-text-anchor:middle" o:gfxdata="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" filled="f" strokecolor="#243f60 [1604]" strokeweight="2pt"/>
             </w:pict>
           </mc:Fallback>
         </mc:AlternateContent>
@@ -4080,7 +4731,7 @@
                     <pic:cNvPicPr/>
                   </pic:nvPicPr>
                   <pic:blipFill>
-                    <a:blip r:embed="rId10"/>
+                    <a:blip r:embed="rId15"/>
                     <a:stretch>
                       <a:fillRect/>
                     </a:stretch>
@@ -4106,22 +4757,35 @@
         <w:pStyle w:val="Caption"/>
         <w:jc w:val="center"/>
       </w:pPr>
-      <w:bookmarkStart w:id="19" w:name="_Toc504463797"/>
+      <w:bookmarkStart w:id="21" w:name="_Toc519513405"/>
       <w:r>
         <w:t xml:space="preserve">Figure </w:t>
       </w:r>
-      <w:fldSimple w:instr=" SEQ Figure \* ARABIC ">
-        <w:r>
-          <w:rPr>
-            <w:noProof/>
-          </w:rPr>
-          <w:t>2</w:t>
-        </w:r>
-      </w:fldSimple>
+      <w:r>
+        <w:fldChar w:fldCharType="begin"/>
+      </w:r>
+      <w:r>
+        <w:instrText xml:space="preserve"> SEQ Figure \* ARABIC </w:instrText>
+      </w:r>
+      <w:r>
+        <w:fldChar w:fldCharType="separate"/>
+      </w:r>
+      <w:r>
+        <w:rPr>
+          <w:noProof/>
+        </w:rPr>
+        <w:t>4</w:t>
+      </w:r>
+      <w:r>
+        <w:rPr>
+          <w:noProof/>
+        </w:rPr>
+        <w:fldChar w:fldCharType="end"/>
+      </w:r>
       <w:r>
         <w:t xml:space="preserve"> Pedestrian mode</w:t>
       </w:r>
-      <w:bookmarkEnd w:id="19"/>
+      <w:bookmarkEnd w:id="21"/>
     </w:p>
     <w:p>
       <w:r>
@@ -4147,7 +4811,7 @@
         <mc:AlternateContent>
           <mc:Choice Requires="wps">
             <w:drawing>
-              <wp:anchor distT="0" distB="0" distL="114300" distR="114300" simplePos="0" relativeHeight="251677696" behindDoc="0" locked="0" layoutInCell="1" allowOverlap="1" wp14:anchorId="5396AAE0" wp14:editId="56263EF9">
+              <wp:anchor distT="0" distB="0" distL="114300" distR="114300" simplePos="0" relativeHeight="251686912" behindDoc="0" locked="0" layoutInCell="1" allowOverlap="1" wp14:anchorId="5396AAE0" wp14:editId="56263EF9">
                 <wp:simplePos x="0" y="0"/>
                 <wp:positionH relativeFrom="column">
                   <wp:posOffset>4411980</wp:posOffset>
@@ -4205,7 +4869,7 @@
           </mc:Choice>
           <mc:Fallback>
             <w:pict>
-              <v:shape id="Straight Arrow Connector 25" o:spid="_x0000_s1026" type="#_x0000_t32" style="position:absolute;margin-left:347.4pt;margin-top:45pt;width:23.4pt;height:4.2pt;flip:x;z-index:251677696;visibility:visible;mso-wrap-style:square;mso-width-percent:0;mso-height-percent:0;mso-wrap-distance-left:9pt;mso-wrap-distance-top:0;mso-wrap-distance-right:9pt;mso-wrap-distance-bottom:0;mso-position-horizontal:absolute;mso-position-horizontal-relative:text;mso-position-vertical:absolute;mso-position-vertical-relative:text;mso-width-percent:0;mso-height-percent:0;mso-width-relative:margin;mso-height-relative:margin" o:gfxdata="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" strokecolor="#4579b8 [3044]">
+              <v:shape w14:anchorId="17515B60" id="Straight Arrow Connector 25" o:spid="_x0000_s1026" type="#_x0000_t32" style="position:absolute;margin-left:347.4pt;margin-top:45pt;width:23.4pt;height:4.2pt;flip:x;z-index:251686912;visibility:visible;mso-wrap-style:square;mso-width-percent:0;mso-height-percent:0;mso-wrap-distance-left:9pt;mso-wrap-distance-top:0;mso-wrap-distance-right:9pt;mso-wrap-distance-bottom:0;mso-position-horizontal:absolute;mso-position-horizontal-relative:text;mso-position-vertical:absolute;mso-position-vertical-relative:text;mso-width-percent:0;mso-height-percent:0;mso-width-relative:margin;mso-height-relative:margin" o:gfxdata="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" strokecolor="#4579b8 [3044]">
                 <v:stroke endarrow="open"/>
               </v:shape>
             </w:pict>
@@ -4219,7 +4883,7 @@
         <mc:AlternateContent>
           <mc:Choice Requires="wps">
             <w:drawing>
-              <wp:anchor distT="0" distB="0" distL="114300" distR="114300" simplePos="0" relativeHeight="251676672" behindDoc="0" locked="0" layoutInCell="1" allowOverlap="1" wp14:anchorId="48D8CB0C" wp14:editId="3FF2759C">
+              <wp:anchor distT="0" distB="0" distL="114300" distR="114300" simplePos="0" relativeHeight="251682816" behindDoc="0" locked="0" layoutInCell="1" allowOverlap="1" wp14:anchorId="48D8CB0C" wp14:editId="3FF2759C">
                 <wp:simplePos x="0" y="0"/>
                 <wp:positionH relativeFrom="column">
                   <wp:posOffset>4709160</wp:posOffset>
@@ -4297,7 +4961,7 @@
           </mc:Choice>
           <mc:Fallback>
             <w:pict>
-              <v:shape id="Text Box 24" o:spid="_x0000_s1032" type="#_x0000_t202" style="position:absolute;left:0;text-align:left;margin-left:370.8pt;margin-top:30pt;width:103.8pt;height:29.4pt;z-index:251676672;visibility:visible;mso-wrap-style:square;mso-width-percent:0;mso-height-percent:0;mso-wrap-distance-left:9pt;mso-wrap-distance-top:0;mso-wrap-distance-right:9pt;mso-wrap-distance-bottom:0;mso-position-horizontal:absolute;mso-position-horizontal-relative:text;mso-position-vertical:absolute;mso-position-vertical-relative:text;mso-width-percent:0;mso-height-percent:0;mso-width-relative:margin;mso-height-relative:margin;v-text-anchor:top" o:gfxdata="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" fillcolor="white [3201]" strokeweight=".5pt">
+              <v:shape w14:anchorId="48D8CB0C" id="Text Box 24" o:spid="_x0000_s1033" type="#_x0000_t202" style="position:absolute;left:0;text-align:left;margin-left:370.8pt;margin-top:30pt;width:103.8pt;height:29.4pt;z-index:251682816;visibility:visible;mso-wrap-style:square;mso-width-percent:0;mso-height-percent:0;mso-wrap-distance-left:9pt;mso-wrap-distance-top:0;mso-wrap-distance-right:9pt;mso-wrap-distance-bottom:0;mso-position-horizontal:absolute;mso-position-horizontal-relative:text;mso-position-vertical:absolute;mso-position-vertical-relative:text;mso-width-percent:0;mso-height-percent:0;mso-width-relative:margin;mso-height-relative:margin;v-text-anchor:top" o:gfxdata="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" fillcolor="white [3201]" strokeweight=".5pt">
                 <v:textbox>
                   <w:txbxContent>
                     <w:p>
@@ -4319,7 +4983,7 @@
         <mc:AlternateContent>
           <mc:Choice Requires="wps">
             <w:drawing>
-              <wp:anchor distT="0" distB="0" distL="114300" distR="114300" simplePos="0" relativeHeight="251675648" behindDoc="0" locked="0" layoutInCell="1" allowOverlap="1">
+              <wp:anchor distT="0" distB="0" distL="114300" distR="114300" simplePos="0" relativeHeight="251678720" behindDoc="0" locked="0" layoutInCell="1" allowOverlap="1">
                 <wp:simplePos x="0" y="0"/>
                 <wp:positionH relativeFrom="column">
                   <wp:posOffset>2910840</wp:posOffset>
@@ -4379,7 +5043,7 @@
           </mc:Choice>
           <mc:Fallback>
             <w:pict>
-              <v:rect id="Rectangle 23" o:spid="_x0000_s1026" style="position:absolute;margin-left:229.2pt;margin-top:10.2pt;width:118.2pt;height:88.2pt;z-index:251675648;visibility:visible;mso-wrap-style:square;mso-width-percent:0;mso-wrap-distance-left:9pt;mso-wrap-distance-top:0;mso-wrap-distance-right:9pt;mso-wrap-distance-bottom:0;mso-position-horizontal:absolute;mso-position-horizontal-relative:text;mso-position-vertical:absolute;mso-position-vertical-relative:text;mso-width-percent:0;mso-width-relative:margin;v-text-anchor:middle" o:gfxdata="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" filled="f" strokecolor="#243f60 [1604]" strokeweight="2pt"/>
+              <v:rect w14:anchorId="59F5E299" id="Rectangle 23" o:spid="_x0000_s1026" style="position:absolute;margin-left:229.2pt;margin-top:10.2pt;width:118.2pt;height:88.2pt;z-index:251678720;visibility:visible;mso-wrap-style:square;mso-width-percent:0;mso-wrap-distance-left:9pt;mso-wrap-distance-top:0;mso-wrap-distance-right:9pt;mso-wrap-distance-bottom:0;mso-position-horizontal:absolute;mso-position-horizontal-relative:text;mso-position-vertical:absolute;mso-position-vertical-relative:text;mso-width-percent:0;mso-width-relative:margin;v-text-anchor:middle" o:gfxdata="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" filled="f" strokecolor="#243f60 [1604]" strokeweight="2pt"/>
             </w:pict>
           </mc:Fallback>
         </mc:AlternateContent>
@@ -4404,7 +5068,7 @@
                     <pic:cNvPicPr/>
                   </pic:nvPicPr>
                   <pic:blipFill>
-                    <a:blip r:embed="rId11"/>
+                    <a:blip r:embed="rId16"/>
                     <a:stretch>
                       <a:fillRect/>
                     </a:stretch>
@@ -4430,22 +5094,35 @@
         <w:pStyle w:val="Caption"/>
         <w:jc w:val="center"/>
       </w:pPr>
-      <w:bookmarkStart w:id="20" w:name="_Toc504463798"/>
+      <w:bookmarkStart w:id="22" w:name="_Toc519513406"/>
       <w:r>
         <w:t xml:space="preserve">Figure </w:t>
       </w:r>
-      <w:fldSimple w:instr=" SEQ Figure \* ARABIC ">
-        <w:r>
-          <w:rPr>
-            <w:noProof/>
-          </w:rPr>
-          <w:t>3</w:t>
-        </w:r>
-      </w:fldSimple>
+      <w:r>
+        <w:fldChar w:fldCharType="begin"/>
+      </w:r>
+      <w:r>
+        <w:instrText xml:space="preserve"> SEQ Figure \* ARABIC </w:instrText>
+      </w:r>
+      <w:r>
+        <w:fldChar w:fldCharType="separate"/>
+      </w:r>
+      <w:r>
+        <w:rPr>
+          <w:noProof/>
+        </w:rPr>
+        <w:t>5</w:t>
+      </w:r>
+      <w:r>
+        <w:rPr>
+          <w:noProof/>
+        </w:rPr>
+        <w:fldChar w:fldCharType="end"/>
+      </w:r>
       <w:r>
         <w:t xml:space="preserve"> Additional menu contents</w:t>
       </w:r>
-      <w:bookmarkEnd w:id="20"/>
+      <w:bookmarkEnd w:id="22"/>
     </w:p>
     <w:p>
       <w:pPr>
@@ -4533,7 +5210,7 @@
         <mc:AlternateContent>
           <mc:Choice Requires="wps">
             <w:drawing>
-              <wp:anchor distT="0" distB="0" distL="114300" distR="114300" simplePos="0" relativeHeight="251680768" behindDoc="0" locked="0" layoutInCell="1" allowOverlap="1">
+              <wp:anchor distT="0" distB="0" distL="114300" distR="114300" simplePos="0" relativeHeight="251699200" behindDoc="0" locked="0" layoutInCell="1" allowOverlap="1">
                 <wp:simplePos x="0" y="0"/>
                 <wp:positionH relativeFrom="column">
                   <wp:posOffset>834390</wp:posOffset>
@@ -4585,7 +5262,7 @@
           </mc:Choice>
           <mc:Fallback>
             <w:pict>
-              <v:shape id="Straight Arrow Connector 28" o:spid="_x0000_s1026" type="#_x0000_t32" style="position:absolute;margin-left:65.7pt;margin-top:199.2pt;width:150.9pt;height:15pt;flip:y;z-index:251680768;visibility:visible;mso-wrap-style:square;mso-wrap-distance-left:9pt;mso-wrap-distance-top:0;mso-wrap-distance-right:9pt;mso-wrap-distance-bottom:0;mso-position-horizontal:absolute;mso-position-horizontal-relative:text;mso-position-vertical:absolute;mso-position-vertical-relative:text" o:gfxdata="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" strokecolor="#4579b8 [3044]">
+              <v:shape w14:anchorId="3C881AAE" id="Straight Arrow Connector 28" o:spid="_x0000_s1026" type="#_x0000_t32" style="position:absolute;margin-left:65.7pt;margin-top:199.2pt;width:150.9pt;height:15pt;flip:y;z-index:251699200;visibility:visible;mso-wrap-style:square;mso-wrap-distance-left:9pt;mso-wrap-distance-top:0;mso-wrap-distance-right:9pt;mso-wrap-distance-bottom:0;mso-position-horizontal:absolute;mso-position-horizontal-relative:text;mso-position-vertical:absolute;mso-position-vertical-relative:text" o:gfxdata="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" strokecolor="#4579b8 [3044]">
                 <v:stroke endarrow="open"/>
               </v:shape>
             </w:pict>
@@ -4599,7 +5276,7 @@
         <mc:AlternateContent>
           <mc:Choice Requires="wps">
             <w:drawing>
-              <wp:anchor distT="0" distB="0" distL="114300" distR="114300" simplePos="0" relativeHeight="251679744" behindDoc="0" locked="0" layoutInCell="1" allowOverlap="1">
+              <wp:anchor distT="0" distB="0" distL="114300" distR="114300" simplePos="0" relativeHeight="251695104" behindDoc="0" locked="0" layoutInCell="1" allowOverlap="1">
                 <wp:simplePos x="0" y="0"/>
                 <wp:positionH relativeFrom="column">
                   <wp:posOffset>-106680</wp:posOffset>
@@ -4674,7 +5351,7 @@
           </mc:Choice>
           <mc:Fallback>
             <w:pict>
-              <v:shape id="Text Box 27" o:spid="_x0000_s1033" type="#_x0000_t202" style="position:absolute;left:0;text-align:left;margin-left:-8.4pt;margin-top:199.2pt;width:1in;height:25.8pt;z-index:251679744;visibility:visible;mso-wrap-style:none;mso-height-percent:0;mso-wrap-distance-left:9pt;mso-wrap-distance-top:0;mso-wrap-distance-right:9pt;mso-wrap-distance-bottom:0;mso-position-horizontal:absolute;mso-position-horizontal-relative:text;mso-position-vertical:absolute;mso-position-vertical-relative:text;mso-height-percent:0;mso-height-relative:margin;v-text-anchor:top" o:gfxdata="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" fillcolor="white [3201]" strokeweight=".5pt">
+              <v:shape id="Text Box 27" o:spid="_x0000_s1034" type="#_x0000_t202" style="position:absolute;left:0;text-align:left;margin-left:-8.4pt;margin-top:199.2pt;width:1in;height:25.8pt;z-index:251695104;visibility:visible;mso-wrap-style:none;mso-height-percent:0;mso-wrap-distance-left:9pt;mso-wrap-distance-top:0;mso-wrap-distance-right:9pt;mso-wrap-distance-bottom:0;mso-position-horizontal:absolute;mso-position-horizontal-relative:text;mso-position-vertical:absolute;mso-position-vertical-relative:text;mso-height-percent:0;mso-height-relative:margin;v-text-anchor:top" o:gfxdata="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" fillcolor="white [3201]" strokeweight=".5pt">
                 <v:textbox>
                   <w:txbxContent>
                     <w:p>
@@ -4696,7 +5373,7 @@
         <mc:AlternateContent>
           <mc:Choice Requires="wps">
             <w:drawing>
-              <wp:anchor distT="0" distB="0" distL="114300" distR="114300" simplePos="0" relativeHeight="251678720" behindDoc="0" locked="0" layoutInCell="1" allowOverlap="1">
+              <wp:anchor distT="0" distB="0" distL="114300" distR="114300" simplePos="0" relativeHeight="251691008" behindDoc="0" locked="0" layoutInCell="1" allowOverlap="1">
                 <wp:simplePos x="0" y="0"/>
                 <wp:positionH relativeFrom="column">
                   <wp:posOffset>1592580</wp:posOffset>
@@ -4760,7 +5437,7 @@
           </mc:Choice>
           <mc:Fallback>
             <w:pict>
-              <v:rect id="Rectangle 26" o:spid="_x0000_s1026" style="position:absolute;margin-left:125.4pt;margin-top:11.4pt;width:217.8pt;height:9pt;z-index:251678720;visibility:visible;mso-wrap-style:square;mso-wrap-distance-left:9pt;mso-wrap-distance-top:0;mso-wrap-distance-right:9pt;mso-wrap-distance-bottom:0;mso-position-horizontal:absolute;mso-position-horizontal-relative:text;mso-position-vertical:absolute;mso-position-vertical-relative:text;v-text-anchor:middle" o:gfxdata="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" fillcolor="white [3212]" strokecolor="white [3212]" strokeweight="2pt"/>
+              <v:rect w14:anchorId="56DBBC90" id="Rectangle 26" o:spid="_x0000_s1026" style="position:absolute;margin-left:125.4pt;margin-top:11.4pt;width:217.8pt;height:9pt;z-index:251691008;visibility:visible;mso-wrap-style:square;mso-wrap-distance-left:9pt;mso-wrap-distance-top:0;mso-wrap-distance-right:9pt;mso-wrap-distance-bottom:0;mso-position-horizontal:absolute;mso-position-horizontal-relative:text;mso-position-vertical:absolute;mso-position-vertical-relative:text;v-text-anchor:middle" o:gfxdata="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" fillcolor="white [3212]" strokecolor="white [3212]" strokeweight="2pt"/>
             </w:pict>
           </mc:Fallback>
         </mc:AlternateContent>
@@ -4785,7 +5462,7 @@
                     <pic:cNvPicPr/>
                   </pic:nvPicPr>
                   <pic:blipFill>
-                    <a:blip r:embed="rId12"/>
+                    <a:blip r:embed="rId17"/>
                     <a:stretch>
                       <a:fillRect/>
                     </a:stretch>
@@ -4811,22 +5488,35 @@
         <w:pStyle w:val="Caption"/>
         <w:jc w:val="center"/>
       </w:pPr>
-      <w:bookmarkStart w:id="21" w:name="_Toc504463799"/>
+      <w:bookmarkStart w:id="23" w:name="_Toc519513407"/>
       <w:r>
         <w:t xml:space="preserve">Figure </w:t>
       </w:r>
-      <w:fldSimple w:instr=" SEQ Figure \* ARABIC ">
-        <w:r>
-          <w:rPr>
-            <w:noProof/>
-          </w:rPr>
-          <w:t>4</w:t>
-        </w:r>
-      </w:fldSimple>
+      <w:r>
+        <w:fldChar w:fldCharType="begin"/>
+      </w:r>
+      <w:r>
+        <w:instrText xml:space="preserve"> SEQ Figure \* ARABIC </w:instrText>
+      </w:r>
+      <w:r>
+        <w:fldChar w:fldCharType="separate"/>
+      </w:r>
+      <w:r>
+        <w:rPr>
+          <w:noProof/>
+        </w:rPr>
+        <w:t>6</w:t>
+      </w:r>
+      <w:r>
+        <w:rPr>
+          <w:noProof/>
+        </w:rPr>
+        <w:fldChar w:fldCharType="end"/>
+      </w:r>
       <w:r>
         <w:t xml:space="preserve"> The Driver mode of the Android application</w:t>
       </w:r>
-      <w:bookmarkEnd w:id="21"/>
+      <w:bookmarkEnd w:id="23"/>
     </w:p>
     <w:p>
       <w:r>
@@ -4855,12 +5545,12 @@
       <w:pPr>
         <w:pStyle w:val="Heading1"/>
       </w:pPr>
-      <w:bookmarkStart w:id="22" w:name="_Toc504464431"/>
+      <w:bookmarkStart w:id="24" w:name="_Toc519513425"/>
       <w:r>
         <w:lastRenderedPageBreak/>
         <w:t>FAQ</w:t>
       </w:r>
-      <w:bookmarkEnd w:id="22"/>
+      <w:bookmarkEnd w:id="24"/>
     </w:p>
     <w:p>
       <w:pPr>
@@ -4965,11 +5655,11 @@
       <w:pPr>
         <w:pStyle w:val="Heading1"/>
       </w:pPr>
-      <w:bookmarkStart w:id="23" w:name="_Toc504464432"/>
+      <w:bookmarkStart w:id="25" w:name="_Toc519513426"/>
       <w:r>
         <w:t>Troubleshooting</w:t>
       </w:r>
-      <w:bookmarkEnd w:id="23"/>
+      <w:bookmarkEnd w:id="25"/>
     </w:p>
     <w:p>
       <w:pPr>
@@ -5047,6 +5737,27 @@
       <w:pPr>
         <w:pStyle w:val="ListParagraph"/>
         <w:numPr>
+          <w:ilvl w:val="1"/>
+          <w:numId w:val="2"/>
+        </w:numPr>
+        <w:rPr>
+          <w:i/>
+        </w:rPr>
+      </w:pPr>
+      <w:r>
+        <w:rPr>
+          <w:i/>
+        </w:rPr>
+        <w:t>Possible solution:</w:t>
+      </w:r>
+      <w:r>
+        <w:t xml:space="preserve"> Check that the server URL is configured correctly and that the server is running and accessible over the cellular network.</w:t>
+      </w:r>
+    </w:p>
+    <w:p>
+      <w:pPr>
+        <w:pStyle w:val="ListParagraph"/>
+        <w:numPr>
           <w:ilvl w:val="0"/>
           <w:numId w:val="2"/>
         </w:numPr>
@@ -5139,10 +5850,32 @@
         <w:rPr>
           <w:i/>
         </w:rPr>
+        <w:lastRenderedPageBreak/>
         <w:t xml:space="preserve">Possible solution: </w:t>
       </w:r>
       <w:r>
         <w:t>Ensure that a crossing request is not currently active for the crosswalk as only one crossing request may be active at a time.</w:t>
+      </w:r>
+    </w:p>
+    <w:p>
+      <w:pPr>
+        <w:pStyle w:val="ListParagraph"/>
+        <w:numPr>
+          <w:ilvl w:val="1"/>
+          <w:numId w:val="2"/>
+        </w:numPr>
+        <w:rPr>
+          <w:i/>
+        </w:rPr>
+      </w:pPr>
+      <w:r>
+        <w:rPr>
+          <w:i/>
+        </w:rPr>
+        <w:t>Possible solution:</w:t>
+      </w:r>
+      <w:r>
+        <w:t xml:space="preserve"> Check that the server URL is configured correctly and that the server is running and accessible over the cellular network.</w:t>
       </w:r>
     </w:p>
     <w:p>
@@ -5181,7 +5914,6 @@
         <w:rPr>
           <w:i/>
         </w:rPr>
-        <w:lastRenderedPageBreak/>
         <w:t xml:space="preserve">Possible solution: </w:t>
       </w:r>
       <w:r>
@@ -5229,6 +5961,36 @@
       <w:r>
         <w:t xml:space="preserve"> Check the cellular connectivity of the devices on the initial screen of the application.</w:t>
       </w:r>
+    </w:p>
+    <w:p>
+      <w:pPr>
+        <w:pStyle w:val="ListParagraph"/>
+        <w:numPr>
+          <w:ilvl w:val="1"/>
+          <w:numId w:val="2"/>
+        </w:numPr>
+        <w:rPr>
+          <w:i/>
+        </w:rPr>
+      </w:pPr>
+      <w:r>
+        <w:rPr>
+          <w:i/>
+        </w:rPr>
+        <w:t>Possible solution:</w:t>
+      </w:r>
+      <w:r>
+        <w:t xml:space="preserve"> Check that the server URL is configured correctly and that the server is running and accessible over the cellular network.</w:t>
+      </w:r>
+    </w:p>
+    <w:p>
+      <w:pPr>
+        <w:pStyle w:val="ListParagraph"/>
+        <w:ind w:left="1440"/>
+        <w:rPr>
+          <w:i/>
+        </w:rPr>
+      </w:pPr>
     </w:p>
     <w:sectPr>
       <w:pgSz w:w="12240" w:h="15840"/>
@@ -5240,9 +6002,59 @@
 </w:document>
 </file>
 
+<file path=word/endnotes.xml><?xml version="1.0" encoding="utf-8"?>
+<w:endnotes xmlns:wpc="http://schemas.microsoft.com/office/word/2010/wordprocessingCanvas" xmlns:mc="http://schemas.openxmlformats.org/markup-compatibility/2006" xmlns:o="urn:schemas-microsoft-com:office:office" xmlns:r="http://schemas.openxmlformats.org/officeDocument/2006/relationships" xmlns:m="http://schemas.openxmlformats.org/officeDocument/2006/math" xmlns:v="urn:schemas-microsoft-com:vml" xmlns:wp14="http://schemas.microsoft.com/office/word/2010/wordprocessingDrawing" xmlns:wp="http://schemas.openxmlformats.org/drawingml/2006/wordprocessingDrawing" xmlns:w10="urn:schemas-microsoft-com:office:word" xmlns:w="http://schemas.openxmlformats.org/wordprocessingml/2006/main" xmlns:w14="http://schemas.microsoft.com/office/word/2010/wordml" xmlns:w15="http://schemas.microsoft.com/office/word/2012/wordml" xmlns:wpg="http://schemas.microsoft.com/office/word/2010/wordprocessingGroup" xmlns:wpi="http://schemas.microsoft.com/office/word/2010/wordprocessingInk" xmlns:wne="http://schemas.microsoft.com/office/word/2006/wordml" xmlns:wps="http://schemas.microsoft.com/office/word/2010/wordprocessingShape" mc:Ignorable="w14 w15 wp14">
+  <w:endnote w:type="separator" w:id="-1">
+    <w:p>
+      <w:pPr>
+        <w:spacing w:after="0" w:line="240" w:lineRule="auto"/>
+      </w:pPr>
+      <w:r>
+        <w:separator/>
+      </w:r>
+    </w:p>
+  </w:endnote>
+  <w:endnote w:type="continuationSeparator" w:id="0">
+    <w:p>
+      <w:pPr>
+        <w:spacing w:after="0" w:line="240" w:lineRule="auto"/>
+      </w:pPr>
+      <w:r>
+        <w:continuationSeparator/>
+      </w:r>
+    </w:p>
+  </w:endnote>
+</w:endnotes>
+</file>
+
+<file path=word/footnotes.xml><?xml version="1.0" encoding="utf-8"?>
+<w:footnotes xmlns:wpc="http://schemas.microsoft.com/office/word/2010/wordprocessingCanvas" xmlns:mc="http://schemas.openxmlformats.org/markup-compatibility/2006" xmlns:o="urn:schemas-microsoft-com:office:office" xmlns:r="http://schemas.openxmlformats.org/officeDocument/2006/relationships" xmlns:m="http://schemas.openxmlformats.org/officeDocument/2006/math" xmlns:v="urn:schemas-microsoft-com:vml" xmlns:wp14="http://schemas.microsoft.com/office/word/2010/wordprocessingDrawing" xmlns:wp="http://schemas.openxmlformats.org/drawingml/2006/wordprocessingDrawing" xmlns:w10="urn:schemas-microsoft-com:office:word" xmlns:w="http://schemas.openxmlformats.org/wordprocessingml/2006/main" xmlns:w14="http://schemas.microsoft.com/office/word/2010/wordml" xmlns:w15="http://schemas.microsoft.com/office/word/2012/wordml" xmlns:wpg="http://schemas.microsoft.com/office/word/2010/wordprocessingGroup" xmlns:wpi="http://schemas.microsoft.com/office/word/2010/wordprocessingInk" xmlns:wne="http://schemas.microsoft.com/office/word/2006/wordml" xmlns:wps="http://schemas.microsoft.com/office/word/2010/wordprocessingShape" mc:Ignorable="w14 w15 wp14">
+  <w:footnote w:type="separator" w:id="-1">
+    <w:p>
+      <w:pPr>
+        <w:spacing w:after="0" w:line="240" w:lineRule="auto"/>
+      </w:pPr>
+      <w:r>
+        <w:separator/>
+      </w:r>
+    </w:p>
+  </w:footnote>
+  <w:footnote w:type="continuationSeparator" w:id="0">
+    <w:p>
+      <w:pPr>
+        <w:spacing w:after="0" w:line="240" w:lineRule="auto"/>
+      </w:pPr>
+      <w:r>
+        <w:continuationSeparator/>
+      </w:r>
+    </w:p>
+  </w:footnote>
+</w:footnotes>
+</file>
+
 <file path=word/numbering.xml><?xml version="1.0" encoding="utf-8"?>
-<w:numbering xmlns:wpc="http://schemas.microsoft.com/office/word/2010/wordprocessingCanvas" xmlns:mc="http://schemas.openxmlformats.org/markup-compatibility/2006" xmlns:o="urn:schemas-microsoft-com:office:office" xmlns:r="http://schemas.openxmlformats.org/officeDocument/2006/relationships" xmlns:m="http://schemas.openxmlformats.org/officeDocument/2006/math" xmlns:v="urn:schemas-microsoft-com:vml" xmlns:wp14="http://schemas.microsoft.com/office/word/2010/wordprocessingDrawing" xmlns:wp="http://schemas.openxmlformats.org/drawingml/2006/wordprocessingDrawing" xmlns:w10="urn:schemas-microsoft-com:office:word" xmlns:w="http://schemas.openxmlformats.org/wordprocessingml/2006/main" xmlns:w14="http://schemas.microsoft.com/office/word/2010/wordml" xmlns:wpg="http://schemas.microsoft.com/office/word/2010/wordprocessingGroup" xmlns:wpi="http://schemas.microsoft.com/office/word/2010/wordprocessingInk" xmlns:wne="http://schemas.microsoft.com/office/word/2006/wordml" xmlns:wps="http://schemas.microsoft.com/office/word/2010/wordprocessingShape" mc:Ignorable="w14 wp14">
-  <w:abstractNum w:abstractNumId="0">
+<w:numbering xmlns:wpc="http://schemas.microsoft.com/office/word/2010/wordprocessingCanvas" xmlns:mc="http://schemas.openxmlformats.org/markup-compatibility/2006" xmlns:o="urn:schemas-microsoft-com:office:office" xmlns:r="http://schemas.openxmlformats.org/officeDocument/2006/relationships" xmlns:m="http://schemas.openxmlformats.org/officeDocument/2006/math" xmlns:v="urn:schemas-microsoft-com:vml" xmlns:wp14="http://schemas.microsoft.com/office/word/2010/wordprocessingDrawing" xmlns:wp="http://schemas.openxmlformats.org/drawingml/2006/wordprocessingDrawing" xmlns:w10="urn:schemas-microsoft-com:office:word" xmlns:w="http://schemas.openxmlformats.org/wordprocessingml/2006/main" xmlns:w14="http://schemas.microsoft.com/office/word/2010/wordml" xmlns:w15="http://schemas.microsoft.com/office/word/2012/wordml" xmlns:wpg="http://schemas.microsoft.com/office/word/2010/wordprocessingGroup" xmlns:wpi="http://schemas.microsoft.com/office/word/2010/wordprocessingInk" xmlns:wne="http://schemas.microsoft.com/office/word/2006/wordml" xmlns:wps="http://schemas.microsoft.com/office/word/2010/wordprocessingShape" mc:Ignorable="w14 w15 wp14">
+  <w:abstractNum w:abstractNumId="0" w15:restartNumberingAfterBreak="0">
     <w:nsid w:val="0545679F"/>
     <w:multiLevelType w:val="hybridMultilevel"/>
     <w:tmpl w:val="39A248BE"/>
@@ -5355,7 +6167,7 @@
       </w:rPr>
     </w:lvl>
   </w:abstractNum>
-  <w:abstractNum w:abstractNumId="1">
+  <w:abstractNum w:abstractNumId="1" w15:restartNumberingAfterBreak="0">
     <w:nsid w:val="0EBB5D00"/>
     <w:multiLevelType w:val="hybridMultilevel"/>
     <w:tmpl w:val="4712E336"/>
@@ -5478,7 +6290,7 @@
 </file>
 
 <file path=word/styles.xml><?xml version="1.0" encoding="utf-8"?>
-<w:styles xmlns:mc="http://schemas.openxmlformats.org/markup-compatibility/2006" xmlns:r="http://schemas.openxmlformats.org/officeDocument/2006/relationships" xmlns:w="http://schemas.openxmlformats.org/wordprocessingml/2006/main" xmlns:w14="http://schemas.microsoft.com/office/word/2010/wordml" mc:Ignorable="w14">
+<w:styles xmlns:mc="http://schemas.openxmlformats.org/markup-compatibility/2006" xmlns:r="http://schemas.openxmlformats.org/officeDocument/2006/relationships" xmlns:w="http://schemas.openxmlformats.org/wordprocessingml/2006/main" xmlns:w14="http://schemas.microsoft.com/office/word/2010/wordml" xmlns:w15="http://schemas.microsoft.com/office/word/2012/wordml" mc:Ignorable="w14 w15">
   <w:docDefaults>
     <w:rPrDefault>
       <w:rPr>
@@ -5494,144 +6306,378 @@
       </w:pPr>
     </w:pPrDefault>
   </w:docDefaults>
-  <w:latentStyles w:defLockedState="0" w:defUIPriority="99" w:defSemiHidden="1" w:defUnhideWhenUsed="1" w:defQFormat="0" w:count="267">
-    <w:lsdException w:name="Normal" w:semiHidden="0" w:uiPriority="0" w:unhideWhenUsed="0" w:qFormat="1"/>
-    <w:lsdException w:name="heading 1" w:semiHidden="0" w:uiPriority="9" w:unhideWhenUsed="0" w:qFormat="1"/>
-    <w:lsdException w:name="heading 2" w:uiPriority="9" w:qFormat="1"/>
-    <w:lsdException w:name="heading 3" w:uiPriority="9" w:qFormat="1"/>
-    <w:lsdException w:name="heading 4" w:uiPriority="9" w:qFormat="1"/>
-    <w:lsdException w:name="heading 5" w:uiPriority="9" w:qFormat="1"/>
-    <w:lsdException w:name="heading 6" w:uiPriority="9" w:qFormat="1"/>
-    <w:lsdException w:name="heading 7" w:uiPriority="9" w:qFormat="1"/>
-    <w:lsdException w:name="heading 8" w:uiPriority="9" w:qFormat="1"/>
-    <w:lsdException w:name="heading 9" w:uiPriority="9" w:qFormat="1"/>
-    <w:lsdException w:name="toc 1" w:uiPriority="39"/>
-    <w:lsdException w:name="toc 2" w:uiPriority="39"/>
-    <w:lsdException w:name="toc 3" w:uiPriority="39"/>
-    <w:lsdException w:name="toc 4" w:uiPriority="39"/>
-    <w:lsdException w:name="toc 5" w:uiPriority="39"/>
-    <w:lsdException w:name="toc 6" w:uiPriority="39"/>
-    <w:lsdException w:name="toc 7" w:uiPriority="39"/>
-    <w:lsdException w:name="toc 8" w:uiPriority="39"/>
-    <w:lsdException w:name="toc 9" w:uiPriority="39"/>
-    <w:lsdException w:name="caption" w:uiPriority="35" w:qFormat="1"/>
-    <w:lsdException w:name="Title" w:semiHidden="0" w:uiPriority="10" w:unhideWhenUsed="0" w:qFormat="1"/>
-    <w:lsdException w:name="Default Paragraph Font" w:uiPriority="1"/>
-    <w:lsdException w:name="Subtitle" w:semiHidden="0" w:uiPriority="11" w:unhideWhenUsed="0" w:qFormat="1"/>
-    <w:lsdException w:name="Strong" w:semiHidden="0" w:uiPriority="22" w:unhideWhenUsed="0" w:qFormat="1"/>
-    <w:lsdException w:name="Emphasis" w:semiHidden="0" w:uiPriority="20" w:unhideWhenUsed="0" w:qFormat="1"/>
-    <w:lsdException w:name="Table Grid" w:semiHidden="0" w:uiPriority="59" w:unhideWhenUsed="0"/>
-    <w:lsdException w:name="Placeholder Text" w:unhideWhenUsed="0"/>
-    <w:lsdException w:name="No Spacing" w:semiHidden="0" w:uiPriority="1" w:unhideWhenUsed="0" w:qFormat="1"/>
-    <w:lsdException w:name="Light Shading" w:semiHidden="0" w:uiPriority="60" w:unhideWhenUsed="0"/>
-    <w:lsdException w:name="Light List" w:semiHidden="0" w:uiPriority="61" w:unhideWhenUsed="0"/>
-    <w:lsdException w:name="Light Grid" w:semiHidden="0" w:uiPriority="62" w:unhideWhenUsed="0"/>
-    <w:lsdException w:name="Medium Shading 1" w:semiHidden="0" w:uiPriority="63" w:unhideWhenUsed="0"/>
-    <w:lsdException w:name="Medium Shading 2" w:semiHidden="0" w:uiPriority="64" w:unhideWhenUsed="0"/>
-    <w:lsdException w:name="Medium List 1" w:semiHidden="0" w:uiPriority="65" w:unhideWhenUsed="0"/>
-    <w:lsdException w:name="Medium List 2" w:semiHidden="0" w:uiPriority="66" w:unhideWhenUsed="0"/>
-    <w:lsdException w:name="Medium Grid 1" w:semiHidden="0" w:uiPriority="67" w:unhideWhenUsed="0"/>
-    <w:lsdException w:name="Medium Grid 2" w:semiHidden="0" w:uiPriority="68" w:unhideWhenUsed="0"/>
-    <w:lsdException w:name="Medium Grid 3" w:semiHidden="0" w:uiPriority="69" w:unhideWhenUsed="0"/>
-    <w:lsdException w:name="Dark List" w:semiHidden="0" w:uiPriority="70" w:unhideWhenUsed="0"/>
-    <w:lsdException w:name="Colorful Shading" w:semiHidden="0" w:uiPriority="71" w:unhideWhenUsed="0"/>
-    <w:lsdException w:name="Colorful List" w:semiHidden="0" w:uiPriority="72" w:unhideWhenUsed="0"/>
-    <w:lsdException w:name="Colorful Grid" w:semiHidden="0" w:uiPriority="73" w:unhideWhenUsed="0"/>
-    <w:lsdException w:name="Light Shading Accent 1" w:semiHidden="0" w:uiPriority="60" w:unhideWhenUsed="0"/>
-    <w:lsdException w:name="Light List Accent 1" w:semiHidden="0" w:uiPriority="61" w:unhideWhenUsed="0"/>
-    <w:lsdException w:name="Light Grid Accent 1" w:semiHidden="0" w:uiPriority="62" w:unhideWhenUsed="0"/>
-    <w:lsdException w:name="Medium Shading 1 Accent 1" w:semiHidden="0" w:uiPriority="63" w:unhideWhenUsed="0"/>
-    <w:lsdException w:name="Medium Shading 2 Accent 1" w:semiHidden="0" w:uiPriority="64" w:unhideWhenUsed="0"/>
-    <w:lsdException w:name="Medium List 1 Accent 1" w:semiHidden="0" w:uiPriority="65" w:unhideWhenUsed="0"/>
-    <w:lsdException w:name="Revision" w:unhideWhenUsed="0"/>
-    <w:lsdException w:name="List Paragraph" w:semiHidden="0" w:uiPriority="34" w:unhideWhenUsed="0" w:qFormat="1"/>
-    <w:lsdException w:name="Quote" w:semiHidden="0" w:uiPriority="29" w:unhideWhenUsed="0" w:qFormat="1"/>
-    <w:lsdException w:name="Intense Quote" w:semiHidden="0" w:uiPriority="30" w:unhideWhenUsed="0" w:qFormat="1"/>
-    <w:lsdException w:name="Medium List 2 Accent 1" w:semiHidden="0" w:uiPriority="66" w:unhideWhenUsed="0"/>
-    <w:lsdException w:name="Medium Grid 1 Accent 1" w:semiHidden="0" w:uiPriority="67" w:unhideWhenUsed="0"/>
-    <w:lsdException w:name="Medium Grid 2 Accent 1" w:semiHidden="0" w:uiPriority="68" w:unhideWhenUsed="0"/>
-    <w:lsdException w:name="Medium Grid 3 Accent 1" w:semiHidden="0" w:uiPriority="69" w:unhideWhenUsed="0"/>
-    <w:lsdException w:name="Dark List Accent 1" w:semiHidden="0" w:uiPriority="70" w:unhideWhenUsed="0"/>
-    <w:lsdException w:name="Colorful Shading Accent 1" w:semiHidden="0" w:uiPriority="71" w:unhideWhenUsed="0"/>
-    <w:lsdException w:name="Colorful List Accent 1" w:semiHidden="0" w:uiPriority="72" w:unhideWhenUsed="0"/>
-    <w:lsdException w:name="Colorful Grid Accent 1" w:semiHidden="0" w:uiPriority="73" w:unhideWhenUsed="0"/>
-    <w:lsdException w:name="Light Shading Accent 2" w:semiHidden="0" w:uiPriority="60" w:unhideWhenUsed="0"/>
-    <w:lsdException w:name="Light List Accent 2" w:semiHidden="0" w:uiPriority="61" w:unhideWhenUsed="0"/>
-    <w:lsdException w:name="Light Grid Accent 2" w:semiHidden="0" w:uiPriority="62" w:unhideWhenUsed="0"/>
-    <w:lsdException w:name="Medium Shading 1 Accent 2" w:semiHidden="0" w:uiPriority="63" w:unhideWhenUsed="0"/>
-    <w:lsdException w:name="Medium Shading 2 Accent 2" w:semiHidden="0" w:uiPriority="64" w:unhideWhenUsed="0"/>
-    <w:lsdException w:name="Medium List 1 Accent 2" w:semiHidden="0" w:uiPriority="65" w:unhideWhenUsed="0"/>
-    <w:lsdException w:name="Medium List 2 Accent 2" w:semiHidden="0" w:uiPriority="66" w:unhideWhenUsed="0"/>
-    <w:lsdException w:name="Medium Grid 1 Accent 2" w:semiHidden="0" w:uiPriority="67" w:unhideWhenUsed="0"/>
-    <w:lsdException w:name="Medium Grid 2 Accent 2" w:semiHidden="0" w:uiPriority="68" w:unhideWhenUsed="0"/>
-    <w:lsdException w:name="Medium Grid 3 Accent 2" w:semiHidden="0" w:uiPriority="69" w:unhideWhenUsed="0"/>
-    <w:lsdException w:name="Dark List Accent 2" w:semiHidden="0" w:uiPriority="70" w:unhideWhenUsed="0"/>
-    <w:lsdException w:name="Colorful Shading Accent 2" w:semiHidden="0" w:uiPriority="71" w:unhideWhenUsed="0"/>
-    <w:lsdException w:name="Colorful List Accent 2" w:semiHidden="0" w:uiPriority="72" w:unhideWhenUsed="0"/>
-    <w:lsdException w:name="Colorful Grid Accent 2" w:semiHidden="0" w:uiPriority="73" w:unhideWhenUsed="0"/>
-    <w:lsdException w:name="Light Shading Accent 3" w:semiHidden="0" w:uiPriority="60" w:unhideWhenUsed="0"/>
-    <w:lsdException w:name="Light List Accent 3" w:semiHidden="0" w:uiPriority="61" w:unhideWhenUsed="0"/>
-    <w:lsdException w:name="Light Grid Accent 3" w:semiHidden="0" w:uiPriority="62" w:unhideWhenUsed="0"/>
-    <w:lsdException w:name="Medium Shading 1 Accent 3" w:semiHidden="0" w:uiPriority="63" w:unhideWhenUsed="0"/>
-    <w:lsdException w:name="Medium Shading 2 Accent 3" w:semiHidden="0" w:uiPriority="64" w:unhideWhenUsed="0"/>
-    <w:lsdException w:name="Medium List 1 Accent 3" w:semiHidden="0" w:uiPriority="65" w:unhideWhenUsed="0"/>
-    <w:lsdException w:name="Medium List 2 Accent 3" w:semiHidden="0" w:uiPriority="66" w:unhideWhenUsed="0"/>
-    <w:lsdException w:name="Medium Grid 1 Accent 3" w:semiHidden="0" w:uiPriority="67" w:unhideWhenUsed="0"/>
-    <w:lsdException w:name="Medium Grid 2 Accent 3" w:semiHidden="0" w:uiPriority="68" w:unhideWhenUsed="0"/>
-    <w:lsdException w:name="Medium Grid 3 Accent 3" w:semiHidden="0" w:uiPriority="69" w:unhideWhenUsed="0"/>
-    <w:lsdException w:name="Dark List Accent 3" w:semiHidden="0" w:uiPriority="70" w:unhideWhenUsed="0"/>
-    <w:lsdException w:name="Colorful Shading Accent 3" w:semiHidden="0" w:uiPriority="71" w:unhideWhenUsed="0"/>
-    <w:lsdException w:name="Colorful List Accent 3" w:semiHidden="0" w:uiPriority="72" w:unhideWhenUsed="0"/>
-    <w:lsdException w:name="Colorful Grid Accent 3" w:semiHidden="0" w:uiPriority="73" w:unhideWhenUsed="0"/>
-    <w:lsdException w:name="Light Shading Accent 4" w:semiHidden="0" w:uiPriority="60" w:unhideWhenUsed="0"/>
-    <w:lsdException w:name="Light List Accent 4" w:semiHidden="0" w:uiPriority="61" w:unhideWhenUsed="0"/>
-    <w:lsdException w:name="Light Grid Accent 4" w:semiHidden="0" w:uiPriority="62" w:unhideWhenUsed="0"/>
-    <w:lsdException w:name="Medium Shading 1 Accent 4" w:semiHidden="0" w:uiPriority="63" w:unhideWhenUsed="0"/>
-    <w:lsdException w:name="Medium Shading 2 Accent 4" w:semiHidden="0" w:uiPriority="64" w:unhideWhenUsed="0"/>
-    <w:lsdException w:name="Medium List 1 Accent 4" w:semiHidden="0" w:uiPriority="65" w:unhideWhenUsed="0"/>
-    <w:lsdException w:name="Medium List 2 Accent 4" w:semiHidden="0" w:uiPriority="66" w:unhideWhenUsed="0"/>
-    <w:lsdException w:name="Medium Grid 1 Accent 4" w:semiHidden="0" w:uiPriority="67" w:unhideWhenUsed="0"/>
-    <w:lsdException w:name="Medium Grid 2 Accent 4" w:semiHidden="0" w:uiPriority="68" w:unhideWhenUsed="0"/>
-    <w:lsdException w:name="Medium Grid 3 Accent 4" w:semiHidden="0" w:uiPriority="69" w:unhideWhenUsed="0"/>
-    <w:lsdException w:name="Dark List Accent 4" w:semiHidden="0" w:uiPriority="70" w:unhideWhenUsed="0"/>
-    <w:lsdException w:name="Colorful Shading Accent 4" w:semiHidden="0" w:uiPriority="71" w:unhideWhenUsed="0"/>
-    <w:lsdException w:name="Colorful List Accent 4" w:semiHidden="0" w:uiPriority="72" w:unhideWhenUsed="0"/>
-    <w:lsdException w:name="Colorful Grid Accent 4" w:semiHidden="0" w:uiPriority="73" w:unhideWhenUsed="0"/>
-    <w:lsdException w:name="Light Shading Accent 5" w:semiHidden="0" w:uiPriority="60" w:unhideWhenUsed="0"/>
-    <w:lsdException w:name="Light List Accent 5" w:semiHidden="0" w:uiPriority="61" w:unhideWhenUsed="0"/>
-    <w:lsdException w:name="Light Grid Accent 5" w:semiHidden="0" w:uiPriority="62" w:unhideWhenUsed="0"/>
-    <w:lsdException w:name="Medium Shading 1 Accent 5" w:semiHidden="0" w:uiPriority="63" w:unhideWhenUsed="0"/>
-    <w:lsdException w:name="Medium Shading 2 Accent 5" w:semiHidden="0" w:uiPriority="64" w:unhideWhenUsed="0"/>
-    <w:lsdException w:name="Medium List 1 Accent 5" w:semiHidden="0" w:uiPriority="65" w:unhideWhenUsed="0"/>
-    <w:lsdException w:name="Medium List 2 Accent 5" w:semiHidden="0" w:uiPriority="66" w:unhideWhenUsed="0"/>
-    <w:lsdException w:name="Medium Grid 1 Accent 5" w:semiHidden="0" w:uiPriority="67" w:unhideWhenUsed="0"/>
-    <w:lsdException w:name="Medium Grid 2 Accent 5" w:semiHidden="0" w:uiPriority="68" w:unhideWhenUsed="0"/>
-    <w:lsdException w:name="Medium Grid 3 Accent 5" w:semiHidden="0" w:uiPriority="69" w:unhideWhenUsed="0"/>
-    <w:lsdException w:name="Dark List Accent 5" w:semiHidden="0" w:uiPriority="70" w:unhideWhenUsed="0"/>
-    <w:lsdException w:name="Colorful Shading Accent 5" w:semiHidden="0" w:uiPriority="71" w:unhideWhenUsed="0"/>
-    <w:lsdException w:name="Colorful List Accent 5" w:semiHidden="0" w:uiPriority="72" w:unhideWhenUsed="0"/>
-    <w:lsdException w:name="Colorful Grid Accent 5" w:semiHidden="0" w:uiPriority="73" w:unhideWhenUsed="0"/>
-    <w:lsdException w:name="Light Shading Accent 6" w:semiHidden="0" w:uiPriority="60" w:unhideWhenUsed="0"/>
-    <w:lsdException w:name="Light List Accent 6" w:semiHidden="0" w:uiPriority="61" w:unhideWhenUsed="0"/>
-    <w:lsdException w:name="Light Grid Accent 6" w:semiHidden="0" w:uiPriority="62" w:unhideWhenUsed="0"/>
-    <w:lsdException w:name="Medium Shading 1 Accent 6" w:semiHidden="0" w:uiPriority="63" w:unhideWhenUsed="0"/>
-    <w:lsdException w:name="Medium Shading 2 Accent 6" w:semiHidden="0" w:uiPriority="64" w:unhideWhenUsed="0"/>
-    <w:lsdException w:name="Medium List 1 Accent 6" w:semiHidden="0" w:uiPriority="65" w:unhideWhenUsed="0"/>
-    <w:lsdException w:name="Medium List 2 Accent 6" w:semiHidden="0" w:uiPriority="66" w:unhideWhenUsed="0"/>
-    <w:lsdException w:name="Medium Grid 1 Accent 6" w:semiHidden="0" w:uiPriority="67" w:unhideWhenUsed="0"/>
-    <w:lsdException w:name="Medium Grid 2 Accent 6" w:semiHidden="0" w:uiPriority="68" w:unhideWhenUsed="0"/>
-    <w:lsdException w:name="Medium Grid 3 Accent 6" w:semiHidden="0" w:uiPriority="69" w:unhideWhenUsed="0"/>
-    <w:lsdException w:name="Dark List Accent 6" w:semiHidden="0" w:uiPriority="70" w:unhideWhenUsed="0"/>
-    <w:lsdException w:name="Colorful Shading Accent 6" w:semiHidden="0" w:uiPriority="71" w:unhideWhenUsed="0"/>
-    <w:lsdException w:name="Colorful List Accent 6" w:semiHidden="0" w:uiPriority="72" w:unhideWhenUsed="0"/>
-    <w:lsdException w:name="Colorful Grid Accent 6" w:semiHidden="0" w:uiPriority="73" w:unhideWhenUsed="0"/>
-    <w:lsdException w:name="Subtle Emphasis" w:semiHidden="0" w:uiPriority="19" w:unhideWhenUsed="0" w:qFormat="1"/>
-    <w:lsdException w:name="Intense Emphasis" w:semiHidden="0" w:uiPriority="21" w:unhideWhenUsed="0" w:qFormat="1"/>
-    <w:lsdException w:name="Subtle Reference" w:semiHidden="0" w:uiPriority="31" w:unhideWhenUsed="0" w:qFormat="1"/>
-    <w:lsdException w:name="Intense Reference" w:semiHidden="0" w:uiPriority="32" w:unhideWhenUsed="0" w:qFormat="1"/>
-    <w:lsdException w:name="Book Title" w:semiHidden="0" w:uiPriority="33" w:unhideWhenUsed="0" w:qFormat="1"/>
-    <w:lsdException w:name="Bibliography" w:uiPriority="37"/>
-    <w:lsdException w:name="TOC Heading" w:uiPriority="39" w:qFormat="1"/>
+  <w:latentStyles w:defLockedState="0" w:defUIPriority="99" w:defSemiHidden="0" w:defUnhideWhenUsed="0" w:defQFormat="0" w:count="371">
+    <w:lsdException w:name="Normal" w:uiPriority="0" w:qFormat="1"/>
+    <w:lsdException w:name="heading 1" w:uiPriority="9" w:qFormat="1"/>
+    <w:lsdException w:name="heading 2" w:semiHidden="1" w:uiPriority="9" w:unhideWhenUsed="1" w:qFormat="1"/>
+    <w:lsdException w:name="heading 3" w:semiHidden="1" w:uiPriority="9" w:unhideWhenUsed="1" w:qFormat="1"/>
+    <w:lsdException w:name="heading 4" w:semiHidden="1" w:uiPriority="9" w:unhideWhenUsed="1" w:qFormat="1"/>
+    <w:lsdException w:name="heading 5" w:semiHidden="1" w:uiPriority="9" w:unhideWhenUsed="1" w:qFormat="1"/>
+    <w:lsdException w:name="heading 6" w:semiHidden="1" w:uiPriority="9" w:unhideWhenUsed="1" w:qFormat="1"/>
+    <w:lsdException w:name="heading 7" w:semiHidden="1" w:uiPriority="9" w:unhideWhenUsed="1" w:qFormat="1"/>
+    <w:lsdException w:name="heading 8" w:semiHidden="1" w:uiPriority="9" w:unhideWhenUsed="1" w:qFormat="1"/>
+    <w:lsdException w:name="heading 9" w:semiHidden="1" w:uiPriority="9" w:unhideWhenUsed="1" w:qFormat="1"/>
+    <w:lsdException w:name="index 1" w:semiHidden="1" w:unhideWhenUsed="1"/>
+    <w:lsdException w:name="index 2" w:semiHidden="1" w:unhideWhenUsed="1"/>
+    <w:lsdException w:name="index 3" w:semiHidden="1" w:unhideWhenUsed="1"/>
+    <w:lsdException w:name="index 4" w:semiHidden="1" w:unhideWhenUsed="1"/>
+    <w:lsdException w:name="index 5" w:semiHidden="1" w:unhideWhenUsed="1"/>
+    <w:lsdException w:name="index 6" w:semiHidden="1" w:unhideWhenUsed="1"/>
+    <w:lsdException w:name="index 7" w:semiHidden="1" w:unhideWhenUsed="1"/>
+    <w:lsdException w:name="index 8" w:semiHidden="1" w:unhideWhenUsed="1"/>
+    <w:lsdException w:name="index 9" w:semiHidden="1" w:unhideWhenUsed="1"/>
+    <w:lsdException w:name="toc 1" w:semiHidden="1" w:uiPriority="39" w:unhideWhenUsed="1"/>
+    <w:lsdException w:name="toc 2" w:semiHidden="1" w:uiPriority="39" w:unhideWhenUsed="1"/>
+    <w:lsdException w:name="toc 3" w:semiHidden="1" w:uiPriority="39" w:unhideWhenUsed="1"/>
+    <w:lsdException w:name="toc 4" w:semiHidden="1" w:uiPriority="39" w:unhideWhenUsed="1"/>
+    <w:lsdException w:name="toc 5" w:semiHidden="1" w:uiPriority="39" w:unhideWhenUsed="1"/>
+    <w:lsdException w:name="toc 6" w:semiHidden="1" w:uiPriority="39" w:unhideWhenUsed="1"/>
+    <w:lsdException w:name="toc 7" w:semiHidden="1" w:uiPriority="39" w:unhideWhenUsed="1"/>
+    <w:lsdException w:name="toc 8" w:semiHidden="1" w:uiPriority="39" w:unhideWhenUsed="1"/>
+    <w:lsdException w:name="toc 9" w:semiHidden="1" w:uiPriority="39" w:unhideWhenUsed="1"/>
+    <w:lsdException w:name="Normal Indent" w:semiHidden="1" w:unhideWhenUsed="1"/>
+    <w:lsdException w:name="footnote text" w:semiHidden="1" w:unhideWhenUsed="1"/>
+    <w:lsdException w:name="annotation text" w:semiHidden="1" w:unhideWhenUsed="1"/>
+    <w:lsdException w:name="header" w:semiHidden="1" w:unhideWhenUsed="1"/>
+    <w:lsdException w:name="footer" w:semiHidden="1" w:unhideWhenUsed="1"/>
+    <w:lsdException w:name="index heading" w:semiHidden="1" w:unhideWhenUsed="1"/>
+    <w:lsdException w:name="caption" w:semiHidden="1" w:uiPriority="35" w:unhideWhenUsed="1" w:qFormat="1"/>
+    <w:lsdException w:name="table of figures" w:semiHidden="1" w:unhideWhenUsed="1"/>
+    <w:lsdException w:name="envelope address" w:semiHidden="1" w:unhideWhenUsed="1"/>
+    <w:lsdException w:name="envelope return" w:semiHidden="1" w:unhideWhenUsed="1"/>
+    <w:lsdException w:name="footnote reference" w:semiHidden="1" w:unhideWhenUsed="1"/>
+    <w:lsdException w:name="annotation reference" w:semiHidden="1" w:unhideWhenUsed="1"/>
+    <w:lsdException w:name="line number" w:semiHidden="1" w:unhideWhenUsed="1"/>
+    <w:lsdException w:name="page number" w:semiHidden="1" w:unhideWhenUsed="1"/>
+    <w:lsdException w:name="endnote reference" w:semiHidden="1" w:unhideWhenUsed="1"/>
+    <w:lsdException w:name="endnote text" w:semiHidden="1" w:unhideWhenUsed="1"/>
+    <w:lsdException w:name="table of authorities" w:semiHidden="1" w:unhideWhenUsed="1"/>
+    <w:lsdException w:name="macro" w:semiHidden="1" w:unhideWhenUsed="1"/>
+    <w:lsdException w:name="toa heading" w:semiHidden="1" w:unhideWhenUsed="1"/>
+    <w:lsdException w:name="List" w:semiHidden="1" w:unhideWhenUsed="1"/>
+    <w:lsdException w:name="List Bullet" w:semiHidden="1" w:unhideWhenUsed="1"/>
+    <w:lsdException w:name="List Number" w:semiHidden="1" w:unhideWhenUsed="1"/>
+    <w:lsdException w:name="List 2" w:semiHidden="1" w:unhideWhenUsed="1"/>
+    <w:lsdException w:name="List 3" w:semiHidden="1" w:unhideWhenUsed="1"/>
+    <w:lsdException w:name="List 4" w:semiHidden="1" w:unhideWhenUsed="1"/>
+    <w:lsdException w:name="List 5" w:semiHidden="1" w:unhideWhenUsed="1"/>
+    <w:lsdException w:name="List Bullet 2" w:semiHidden="1" w:unhideWhenUsed="1"/>
+    <w:lsdException w:name="List Bullet 3" w:semiHidden="1" w:unhideWhenUsed="1"/>
+    <w:lsdException w:name="List Bullet 4" w:semiHidden="1" w:unhideWhenUsed="1"/>
+    <w:lsdException w:name="List Bullet 5" w:semiHidden="1" w:unhideWhenUsed="1"/>
+    <w:lsdException w:name="List Number 2" w:semiHidden="1" w:unhideWhenUsed="1"/>
+    <w:lsdException w:name="List Number 3" w:semiHidden="1" w:unhideWhenUsed="1"/>
+    <w:lsdException w:name="List Number 4" w:semiHidden="1" w:unhideWhenUsed="1"/>
+    <w:lsdException w:name="List Number 5" w:semiHidden="1" w:unhideWhenUsed="1"/>
+    <w:lsdException w:name="Title" w:uiPriority="10" w:qFormat="1"/>
+    <w:lsdException w:name="Closing" w:semiHidden="1" w:unhideWhenUsed="1"/>
+    <w:lsdException w:name="Signature" w:semiHidden="1" w:unhideWhenUsed="1"/>
+    <w:lsdException w:name="Default Paragraph Font" w:semiHidden="1" w:uiPriority="1" w:unhideWhenUsed="1"/>
+    <w:lsdException w:name="Body Text" w:semiHidden="1" w:unhideWhenUsed="1"/>
+    <w:lsdException w:name="Body Text Indent" w:semiHidden="1" w:unhideWhenUsed="1"/>
+    <w:lsdException w:name="List Continue" w:semiHidden="1" w:unhideWhenUsed="1"/>
+    <w:lsdException w:name="List Continue 2" w:semiHidden="1" w:unhideWhenUsed="1"/>
+    <w:lsdException w:name="List Continue 3" w:semiHidden="1" w:unhideWhenUsed="1"/>
+    <w:lsdException w:name="List Continue 4" w:semiHidden="1" w:unhideWhenUsed="1"/>
+    <w:lsdException w:name="List Continue 5" w:semiHidden="1" w:unhideWhenUsed="1"/>
+    <w:lsdException w:name="Message Header" w:semiHidden="1" w:unhideWhenUsed="1"/>
+    <w:lsdException w:name="Subtitle" w:uiPriority="11" w:qFormat="1"/>
+    <w:lsdException w:name="Salutation" w:semiHidden="1" w:unhideWhenUsed="1"/>
+    <w:lsdException w:name="Date" w:semiHidden="1" w:unhideWhenUsed="1"/>
+    <w:lsdException w:name="Body Text First Indent" w:semiHidden="1" w:unhideWhenUsed="1"/>
+    <w:lsdException w:name="Body Text First Indent 2" w:semiHidden="1" w:unhideWhenUsed="1"/>
+    <w:lsdException w:name="Note Heading" w:semiHidden="1" w:unhideWhenUsed="1"/>
+    <w:lsdException w:name="Body Text 2" w:semiHidden="1" w:unhideWhenUsed="1"/>
+    <w:lsdException w:name="Body Text 3" w:semiHidden="1" w:unhideWhenUsed="1"/>
+    <w:lsdException w:name="Body Text Indent 2" w:semiHidden="1" w:unhideWhenUsed="1"/>
+    <w:lsdException w:name="Body Text Indent 3" w:semiHidden="1" w:unhideWhenUsed="1"/>
+    <w:lsdException w:name="Block Text" w:semiHidden="1" w:unhideWhenUsed="1"/>
+    <w:lsdException w:name="Hyperlink" w:semiHidden="1" w:unhideWhenUsed="1"/>
+    <w:lsdException w:name="FollowedHyperlink" w:semiHidden="1" w:unhideWhenUsed="1"/>
+    <w:lsdException w:name="Strong" w:uiPriority="22" w:qFormat="1"/>
+    <w:lsdException w:name="Emphasis" w:uiPriority="20" w:qFormat="1"/>
+    <w:lsdException w:name="Document Map" w:semiHidden="1" w:unhideWhenUsed="1"/>
+    <w:lsdException w:name="Plain Text" w:semiHidden="1" w:unhideWhenUsed="1"/>
+    <w:lsdException w:name="E-mail Signature" w:semiHidden="1" w:unhideWhenUsed="1"/>
+    <w:lsdException w:name="HTML Top of Form" w:semiHidden="1" w:unhideWhenUsed="1"/>
+    <w:lsdException w:name="HTML Bottom of Form" w:semiHidden="1" w:unhideWhenUsed="1"/>
+    <w:lsdException w:name="Normal (Web)" w:semiHidden="1" w:unhideWhenUsed="1"/>
+    <w:lsdException w:name="HTML Acronym" w:semiHidden="1" w:unhideWhenUsed="1"/>
+    <w:lsdException w:name="HTML Address" w:semiHidden="1" w:unhideWhenUsed="1"/>
+    <w:lsdException w:name="HTML Cite" w:semiHidden="1" w:unhideWhenUsed="1"/>
+    <w:lsdException w:name="HTML Code" w:semiHidden="1" w:unhideWhenUsed="1"/>
+    <w:lsdException w:name="HTML Definition" w:semiHidden="1" w:unhideWhenUsed="1"/>
+    <w:lsdException w:name="HTML Keyboard" w:semiHidden="1" w:unhideWhenUsed="1"/>
+    <w:lsdException w:name="HTML Preformatted" w:semiHidden="1" w:unhideWhenUsed="1"/>
+    <w:lsdException w:name="HTML Sample" w:semiHidden="1" w:unhideWhenUsed="1"/>
+    <w:lsdException w:name="HTML Typewriter" w:semiHidden="1" w:unhideWhenUsed="1"/>
+    <w:lsdException w:name="HTML Variable" w:semiHidden="1" w:unhideWhenUsed="1"/>
+    <w:lsdException w:name="Normal Table" w:semiHidden="1" w:unhideWhenUsed="1"/>
+    <w:lsdException w:name="annotation subject" w:semiHidden="1" w:unhideWhenUsed="1"/>
+    <w:lsdException w:name="No List" w:semiHidden="1" w:unhideWhenUsed="1"/>
+    <w:lsdException w:name="Outline List 1" w:semiHidden="1" w:unhideWhenUsed="1"/>
+    <w:lsdException w:name="Outline List 2" w:semiHidden="1" w:unhideWhenUsed="1"/>
+    <w:lsdException w:name="Outline List 3" w:semiHidden="1" w:unhideWhenUsed="1"/>
+    <w:lsdException w:name="Table Simple 1" w:semiHidden="1" w:unhideWhenUsed="1"/>
+    <w:lsdException w:name="Table Simple 2" w:semiHidden="1" w:unhideWhenUsed="1"/>
+    <w:lsdException w:name="Table Simple 3" w:semiHidden="1" w:unhideWhenUsed="1"/>
+    <w:lsdException w:name="Table Classic 1" w:semiHidden="1" w:unhideWhenUsed="1"/>
+    <w:lsdException w:name="Table Classic 2" w:semiHidden="1" w:unhideWhenUsed="1"/>
+    <w:lsdException w:name="Table Classic 3" w:semiHidden="1" w:unhideWhenUsed="1"/>
+    <w:lsdException w:name="Table Classic 4" w:semiHidden="1" w:unhideWhenUsed="1"/>
+    <w:lsdException w:name="Table Colorful 1" w:semiHidden="1" w:unhideWhenUsed="1"/>
+    <w:lsdException w:name="Table Colorful 2" w:semiHidden="1" w:unhideWhenUsed="1"/>
+    <w:lsdException w:name="Table Colorful 3" w:semiHidden="1" w:unhideWhenUsed="1"/>
+    <w:lsdException w:name="Table Columns 1" w:semiHidden="1" w:unhideWhenUsed="1"/>
+    <w:lsdException w:name="Table Columns 2" w:semiHidden="1" w:unhideWhenUsed="1"/>
+    <w:lsdException w:name="Table Columns 3" w:semiHidden="1" w:unhideWhenUsed="1"/>
+    <w:lsdException w:name="Table Columns 4" w:semiHidden="1" w:unhideWhenUsed="1"/>
+    <w:lsdException w:name="Table Columns 5" w:semiHidden="1" w:unhideWhenUsed="1"/>
+    <w:lsdException w:name="Table Grid 1" w:semiHidden="1" w:unhideWhenUsed="1"/>
+    <w:lsdException w:name="Table Grid 2" w:semiHidden="1" w:unhideWhenUsed="1"/>
+    <w:lsdException w:name="Table Grid 3" w:semiHidden="1" w:unhideWhenUsed="1"/>
+    <w:lsdException w:name="Table Grid 4" w:semiHidden="1" w:unhideWhenUsed="1"/>
+    <w:lsdException w:name="Table Grid 5" w:semiHidden="1" w:unhideWhenUsed="1"/>
+    <w:lsdException w:name="Table Grid 6" w:semiHidden="1" w:unhideWhenUsed="1"/>
+    <w:lsdException w:name="Table Grid 7" w:semiHidden="1" w:unhideWhenUsed="1"/>
+    <w:lsdException w:name="Table Grid 8" w:semiHidden="1" w:unhideWhenUsed="1"/>
+    <w:lsdException w:name="Table List 1" w:semiHidden="1" w:unhideWhenUsed="1"/>
+    <w:lsdException w:name="Table List 2" w:semiHidden="1" w:unhideWhenUsed="1"/>
+    <w:lsdException w:name="Table List 3" w:semiHidden="1" w:unhideWhenUsed="1"/>
+    <w:lsdException w:name="Table List 4" w:semiHidden="1" w:unhideWhenUsed="1"/>
+    <w:lsdException w:name="Table List 5" w:semiHidden="1" w:unhideWhenUsed="1"/>
+    <w:lsdException w:name="Table List 6" w:semiHidden="1" w:unhideWhenUsed="1"/>
+    <w:lsdException w:name="Table List 7" w:semiHidden="1" w:unhideWhenUsed="1"/>
+    <w:lsdException w:name="Table List 8" w:semiHidden="1" w:unhideWhenUsed="1"/>
+    <w:lsdException w:name="Table 3D effects 1" w:semiHidden="1" w:unhideWhenUsed="1"/>
+    <w:lsdException w:name="Table 3D effects 2" w:semiHidden="1" w:unhideWhenUsed="1"/>
+    <w:lsdException w:name="Table 3D effects 3" w:semiHidden="1" w:unhideWhenUsed="1"/>
+    <w:lsdException w:name="Table Contemporary" w:semiHidden="1" w:unhideWhenUsed="1"/>
+    <w:lsdException w:name="Table Elegant" w:semiHidden="1" w:unhideWhenUsed="1"/>
+    <w:lsdException w:name="Table Professional" w:semiHidden="1" w:unhideWhenUsed="1"/>
+    <w:lsdException w:name="Table Subtle 1" w:semiHidden="1" w:unhideWhenUsed="1"/>
+    <w:lsdException w:name="Table Subtle 2" w:semiHidden="1" w:unhideWhenUsed="1"/>
+    <w:lsdException w:name="Table Web 1" w:semiHidden="1" w:unhideWhenUsed="1"/>
+    <w:lsdException w:name="Table Web 2" w:semiHidden="1" w:unhideWhenUsed="1"/>
+    <w:lsdException w:name="Table Web 3" w:semiHidden="1" w:unhideWhenUsed="1"/>
+    <w:lsdException w:name="Balloon Text" w:semiHidden="1" w:unhideWhenUsed="1"/>
+    <w:lsdException w:name="Table Grid" w:uiPriority="59"/>
+    <w:lsdException w:name="Table Theme" w:semiHidden="1" w:unhideWhenUsed="1"/>
+    <w:lsdException w:name="Placeholder Text" w:semiHidden="1"/>
+    <w:lsdException w:name="No Spacing" w:uiPriority="1" w:qFormat="1"/>
+    <w:lsdException w:name="Light Shading" w:uiPriority="60"/>
+    <w:lsdException w:name="Light List" w:uiPriority="61"/>
+    <w:lsdException w:name="Light Grid" w:uiPriority="62"/>
+    <w:lsdException w:name="Medium Shading 1" w:uiPriority="63"/>
+    <w:lsdException w:name="Medium Shading 2" w:uiPriority="64"/>
+    <w:lsdException w:name="Medium List 1" w:uiPriority="65"/>
+    <w:lsdException w:name="Medium List 2" w:uiPriority="66"/>
+    <w:lsdException w:name="Medium Grid 1" w:uiPriority="67"/>
+    <w:lsdException w:name="Medium Grid 2" w:uiPriority="68"/>
+    <w:lsdException w:name="Medium Grid 3" w:uiPriority="69"/>
+    <w:lsdException w:name="Dark List" w:uiPriority="70"/>
+    <w:lsdException w:name="Colorful Shading" w:uiPriority="71"/>
+    <w:lsdException w:name="Colorful List" w:uiPriority="72"/>
+    <w:lsdException w:name="Colorful Grid" w:uiPriority="73"/>
+    <w:lsdException w:name="Light Shading Accent 1" w:uiPriority="60"/>
+    <w:lsdException w:name="Light List Accent 1" w:uiPriority="61"/>
+    <w:lsdException w:name="Light Grid Accent 1" w:uiPriority="62"/>
+    <w:lsdException w:name="Medium Shading 1 Accent 1" w:uiPriority="63"/>
+    <w:lsdException w:name="Medium Shading 2 Accent 1" w:uiPriority="64"/>
+    <w:lsdException w:name="Medium List 1 Accent 1" w:uiPriority="65"/>
+    <w:lsdException w:name="Revision" w:semiHidden="1"/>
+    <w:lsdException w:name="List Paragraph" w:uiPriority="34" w:qFormat="1"/>
+    <w:lsdException w:name="Quote" w:uiPriority="29" w:qFormat="1"/>
+    <w:lsdException w:name="Intense Quote" w:uiPriority="30" w:qFormat="1"/>
+    <w:lsdException w:name="Medium List 2 Accent 1" w:uiPriority="66"/>
+    <w:lsdException w:name="Medium Grid 1 Accent 1" w:uiPriority="67"/>
+    <w:lsdException w:name="Medium Grid 2 Accent 1" w:uiPriority="68"/>
+    <w:lsdException w:name="Medium Grid 3 Accent 1" w:uiPriority="69"/>
+    <w:lsdException w:name="Dark List Accent 1" w:uiPriority="70"/>
+    <w:lsdException w:name="Colorful Shading Accent 1" w:uiPriority="71"/>
+    <w:lsdException w:name="Colorful List Accent 1" w:uiPriority="72"/>
+    <w:lsdException w:name="Colorful Grid Accent 1" w:uiPriority="73"/>
+    <w:lsdException w:name="Light Shading Accent 2" w:uiPriority="60"/>
+    <w:lsdException w:name="Light List Accent 2" w:uiPriority="61"/>
+    <w:lsdException w:name="Light Grid Accent 2" w:uiPriority="62"/>
+    <w:lsdException w:name="Medium Shading 1 Accent 2" w:uiPriority="63"/>
+    <w:lsdException w:name="Medium Shading 2 Accent 2" w:uiPriority="64"/>
+    <w:lsdException w:name="Medium List 1 Accent 2" w:uiPriority="65"/>
+    <w:lsdException w:name="Medium List 2 Accent 2" w:uiPriority="66"/>
+    <w:lsdException w:name="Medium Grid 1 Accent 2" w:uiPriority="67"/>
+    <w:lsdException w:name="Medium Grid 2 Accent 2" w:uiPriority="68"/>
+    <w:lsdException w:name="Medium Grid 3 Accent 2" w:uiPriority="69"/>
+    <w:lsdException w:name="Dark List Accent 2" w:uiPriority="70"/>
+    <w:lsdException w:name="Colorful Shading Accent 2" w:uiPriority="71"/>
+    <w:lsdException w:name="Colorful List Accent 2" w:uiPriority="72"/>
+    <w:lsdException w:name="Colorful Grid Accent 2" w:uiPriority="73"/>
+    <w:lsdException w:name="Light Shading Accent 3" w:uiPriority="60"/>
+    <w:lsdException w:name="Light List Accent 3" w:uiPriority="61"/>
+    <w:lsdException w:name="Light Grid Accent 3" w:uiPriority="62"/>
+    <w:lsdException w:name="Medium Shading 1 Accent 3" w:uiPriority="63"/>
+    <w:lsdException w:name="Medium Shading 2 Accent 3" w:uiPriority="64"/>
+    <w:lsdException w:name="Medium List 1 Accent 3" w:uiPriority="65"/>
+    <w:lsdException w:name="Medium List 2 Accent 3" w:uiPriority="66"/>
+    <w:lsdException w:name="Medium Grid 1 Accent 3" w:uiPriority="67"/>
+    <w:lsdException w:name="Medium Grid 2 Accent 3" w:uiPriority="68"/>
+    <w:lsdException w:name="Medium Grid 3 Accent 3" w:uiPriority="69"/>
+    <w:lsdException w:name="Dark List Accent 3" w:uiPriority="70"/>
+    <w:lsdException w:name="Colorful Shading Accent 3" w:uiPriority="71"/>
+    <w:lsdException w:name="Colorful List Accent 3" w:uiPriority="72"/>
+    <w:lsdException w:name="Colorful Grid Accent 3" w:uiPriority="73"/>
+    <w:lsdException w:name="Light Shading Accent 4" w:uiPriority="60"/>
+    <w:lsdException w:name="Light List Accent 4" w:uiPriority="61"/>
+    <w:lsdException w:name="Light Grid Accent 4" w:uiPriority="62"/>
+    <w:lsdException w:name="Medium Shading 1 Accent 4" w:uiPriority="63"/>
+    <w:lsdException w:name="Medium Shading 2 Accent 4" w:uiPriority="64"/>
+    <w:lsdException w:name="Medium List 1 Accent 4" w:uiPriority="65"/>
+    <w:lsdException w:name="Medium List 2 Accent 4" w:uiPriority="66"/>
+    <w:lsdException w:name="Medium Grid 1 Accent 4" w:uiPriority="67"/>
+    <w:lsdException w:name="Medium Grid 2 Accent 4" w:uiPriority="68"/>
+    <w:lsdException w:name="Medium Grid 3 Accent 4" w:uiPriority="69"/>
+    <w:lsdException w:name="Dark List Accent 4" w:uiPriority="70"/>
+    <w:lsdException w:name="Colorful Shading Accent 4" w:uiPriority="71"/>
+    <w:lsdException w:name="Colorful List Accent 4" w:uiPriority="72"/>
+    <w:lsdException w:name="Colorful Grid Accent 4" w:uiPriority="73"/>
+    <w:lsdException w:name="Light Shading Accent 5" w:uiPriority="60"/>
+    <w:lsdException w:name="Light List Accent 5" w:uiPriority="61"/>
+    <w:lsdException w:name="Light Grid Accent 5" w:uiPriority="62"/>
+    <w:lsdException w:name="Medium Shading 1 Accent 5" w:uiPriority="63"/>
+    <w:lsdException w:name="Medium Shading 2 Accent 5" w:uiPriority="64"/>
+    <w:lsdException w:name="Medium List 1 Accent 5" w:uiPriority="65"/>
+    <w:lsdException w:name="Medium List 2 Accent 5" w:uiPriority="66"/>
+    <w:lsdException w:name="Medium Grid 1 Accent 5" w:uiPriority="67"/>
+    <w:lsdException w:name="Medium Grid 2 Accent 5" w:uiPriority="68"/>
+    <w:lsdException w:name="Medium Grid 3 Accent 5" w:uiPriority="69"/>
+    <w:lsdException w:name="Dark List Accent 5" w:uiPriority="70"/>
+    <w:lsdException w:name="Colorful Shading Accent 5" w:uiPriority="71"/>
+    <w:lsdException w:name="Colorful List Accent 5" w:uiPriority="72"/>
+    <w:lsdException w:name="Colorful Grid Accent 5" w:uiPriority="73"/>
+    <w:lsdException w:name="Light Shading Accent 6" w:uiPriority="60"/>
+    <w:lsdException w:name="Light List Accent 6" w:uiPriority="61"/>
+    <w:lsdException w:name="Light Grid Accent 6" w:uiPriority="62"/>
+    <w:lsdException w:name="Medium Shading 1 Accent 6" w:uiPriority="63"/>
+    <w:lsdException w:name="Medium Shading 2 Accent 6" w:uiPriority="64"/>
+    <w:lsdException w:name="Medium List 1 Accent 6" w:uiPriority="65"/>
+    <w:lsdException w:name="Medium List 2 Accent 6" w:uiPriority="66"/>
+    <w:lsdException w:name="Medium Grid 1 Accent 6" w:uiPriority="67"/>
+    <w:lsdException w:name="Medium Grid 2 Accent 6" w:uiPriority="68"/>
+    <w:lsdException w:name="Medium Grid 3 Accent 6" w:uiPriority="69"/>
+    <w:lsdException w:name="Dark List Accent 6" w:uiPriority="70"/>
+    <w:lsdException w:name="Colorful Shading Accent 6" w:uiPriority="71"/>
+    <w:lsdException w:name="Colorful List Accent 6" w:uiPriority="72"/>
+    <w:lsdException w:name="Colorful Grid Accent 6" w:uiPriority="73"/>
+    <w:lsdException w:name="Subtle Emphasis" w:uiPriority="19" w:qFormat="1"/>
+    <w:lsdException w:name="Intense Emphasis" w:uiPriority="21" w:qFormat="1"/>
+    <w:lsdException w:name="Subtle Reference" w:uiPriority="31" w:qFormat="1"/>
+    <w:lsdException w:name="Intense Reference" w:uiPriority="32" w:qFormat="1"/>
+    <w:lsdException w:name="Book Title" w:uiPriority="33" w:qFormat="1"/>
+    <w:lsdException w:name="Bibliography" w:semiHidden="1" w:uiPriority="37" w:unhideWhenUsed="1"/>
+    <w:lsdException w:name="TOC Heading" w:semiHidden="1" w:uiPriority="39" w:unhideWhenUsed="1" w:qFormat="1"/>
+    <w:lsdException w:name="Plain Table 1" w:uiPriority="41"/>
+    <w:lsdException w:name="Plain Table 2" w:uiPriority="42"/>
+    <w:lsdException w:name="Plain Table 3" w:uiPriority="43"/>
+    <w:lsdException w:name="Plain Table 4" w:uiPriority="44"/>
+    <w:lsdException w:name="Plain Table 5" w:uiPriority="45"/>
+    <w:lsdException w:name="Grid Table Light" w:uiPriority="40"/>
+    <w:lsdException w:name="Grid Table 1 Light" w:uiPriority="46"/>
+    <w:lsdException w:name="Grid Table 2" w:uiPriority="47"/>
+    <w:lsdException w:name="Grid Table 3" w:uiPriority="48"/>
+    <w:lsdException w:name="Grid Table 4" w:uiPriority="49"/>
+    <w:lsdException w:name="Grid Table 5 Dark" w:uiPriority="50"/>
+    <w:lsdException w:name="Grid Table 6 Colorful" w:uiPriority="51"/>
+    <w:lsdException w:name="Grid Table 7 Colorful" w:uiPriority="52"/>
+    <w:lsdException w:name="Grid Table 1 Light Accent 1" w:uiPriority="46"/>
+    <w:lsdException w:name="Grid Table 2 Accent 1" w:uiPriority="47"/>
+    <w:lsdException w:name="Grid Table 3 Accent 1" w:uiPriority="48"/>
+    <w:lsdException w:name="Grid Table 4 Accent 1" w:uiPriority="49"/>
+    <w:lsdException w:name="Grid Table 5 Dark Accent 1" w:uiPriority="50"/>
+    <w:lsdException w:name="Grid Table 6 Colorful Accent 1" w:uiPriority="51"/>
+    <w:lsdException w:name="Grid Table 7 Colorful Accent 1" w:uiPriority="52"/>
+    <w:lsdException w:name="Grid Table 1 Light Accent 2" w:uiPriority="46"/>
+    <w:lsdException w:name="Grid Table 2 Accent 2" w:uiPriority="47"/>
+    <w:lsdException w:name="Grid Table 3 Accent 2" w:uiPriority="48"/>
+    <w:lsdException w:name="Grid Table 4 Accent 2" w:uiPriority="49"/>
+    <w:lsdException w:name="Grid Table 5 Dark Accent 2" w:uiPriority="50"/>
+    <w:lsdException w:name="Grid Table 6 Colorful Accent 2" w:uiPriority="51"/>
+    <w:lsdException w:name="Grid Table 7 Colorful Accent 2" w:uiPriority="52"/>
+    <w:lsdException w:name="Grid Table 1 Light Accent 3" w:uiPriority="46"/>
+    <w:lsdException w:name="Grid Table 2 Accent 3" w:uiPriority="47"/>
+    <w:lsdException w:name="Grid Table 3 Accent 3" w:uiPriority="48"/>
+    <w:lsdException w:name="Grid Table 4 Accent 3" w:uiPriority="49"/>
+    <w:lsdException w:name="Grid Table 5 Dark Accent 3" w:uiPriority="50"/>
+    <w:lsdException w:name="Grid Table 6 Colorful Accent 3" w:uiPriority="51"/>
+    <w:lsdException w:name="Grid Table 7 Colorful Accent 3" w:uiPriority="52"/>
+    <w:lsdException w:name="Grid Table 1 Light Accent 4" w:uiPriority="46"/>
+    <w:lsdException w:name="Grid Table 2 Accent 4" w:uiPriority="47"/>
+    <w:lsdException w:name="Grid Table 3 Accent 4" w:uiPriority="48"/>
+    <w:lsdException w:name="Grid Table 4 Accent 4" w:uiPriority="49"/>
+    <w:lsdException w:name="Grid Table 5 Dark Accent 4" w:uiPriority="50"/>
+    <w:lsdException w:name="Grid Table 6 Colorful Accent 4" w:uiPriority="51"/>
+    <w:lsdException w:name="Grid Table 7 Colorful Accent 4" w:uiPriority="52"/>
+    <w:lsdException w:name="Grid Table 1 Light Accent 5" w:uiPriority="46"/>
+    <w:lsdException w:name="Grid Table 2 Accent 5" w:uiPriority="47"/>
+    <w:lsdException w:name="Grid Table 3 Accent 5" w:uiPriority="48"/>
+    <w:lsdException w:name="Grid Table 4 Accent 5" w:uiPriority="49"/>
+    <w:lsdException w:name="Grid Table 5 Dark Accent 5" w:uiPriority="50"/>
+    <w:lsdException w:name="Grid Table 6 Colorful Accent 5" w:uiPriority="51"/>
+    <w:lsdException w:name="Grid Table 7 Colorful Accent 5" w:uiPriority="52"/>
+    <w:lsdException w:name="Grid Table 1 Light Accent 6" w:uiPriority="46"/>
+    <w:lsdException w:name="Grid Table 2 Accent 6" w:uiPriority="47"/>
+    <w:lsdException w:name="Grid Table 3 Accent 6" w:uiPriority="48"/>
+    <w:lsdException w:name="Grid Table 4 Accent 6" w:uiPriority="49"/>
+    <w:lsdException w:name="Grid Table 5 Dark Accent 6" w:uiPriority="50"/>
+    <w:lsdException w:name="Grid Table 6 Colorful Accent 6" w:uiPriority="51"/>
+    <w:lsdException w:name="Grid Table 7 Colorful Accent 6" w:uiPriority="52"/>
+    <w:lsdException w:name="List Table 1 Light" w:uiPriority="46"/>
+    <w:lsdException w:name="List Table 2" w:uiPriority="47"/>
+    <w:lsdException w:name="List Table 3" w:uiPriority="48"/>
+    <w:lsdException w:name="List Table 4" w:uiPriority="49"/>
+    <w:lsdException w:name="List Table 5 Dark" w:uiPriority="50"/>
+    <w:lsdException w:name="List Table 6 Colorful" w:uiPriority="51"/>
+    <w:lsdException w:name="List Table 7 Colorful" w:uiPriority="52"/>
+    <w:lsdException w:name="List Table 1 Light Accent 1" w:uiPriority="46"/>
+    <w:lsdException w:name="List Table 2 Accent 1" w:uiPriority="47"/>
+    <w:lsdException w:name="List Table 3 Accent 1" w:uiPriority="48"/>
+    <w:lsdException w:name="List Table 4 Accent 1" w:uiPriority="49"/>
+    <w:lsdException w:name="List Table 5 Dark Accent 1" w:uiPriority="50"/>
+    <w:lsdException w:name="List Table 6 Colorful Accent 1" w:uiPriority="51"/>
+    <w:lsdException w:name="List Table 7 Colorful Accent 1" w:uiPriority="52"/>
+    <w:lsdException w:name="List Table 1 Light Accent 2" w:uiPriority="46"/>
+    <w:lsdException w:name="List Table 2 Accent 2" w:uiPriority="47"/>
+    <w:lsdException w:name="List Table 3 Accent 2" w:uiPriority="48"/>
+    <w:lsdException w:name="List Table 4 Accent 2" w:uiPriority="49"/>
+    <w:lsdException w:name="List Table 5 Dark Accent 2" w:uiPriority="50"/>
+    <w:lsdException w:name="List Table 6 Colorful Accent 2" w:uiPriority="51"/>
+    <w:lsdException w:name="List Table 7 Colorful Accent 2" w:uiPriority="52"/>
+    <w:lsdException w:name="List Table 1 Light Accent 3" w:uiPriority="46"/>
+    <w:lsdException w:name="List Table 2 Accent 3" w:uiPriority="47"/>
+    <w:lsdException w:name="List Table 3 Accent 3" w:uiPriority="48"/>
+    <w:lsdException w:name="List Table 4 Accent 3" w:uiPriority="49"/>
+    <w:lsdException w:name="List Table 5 Dark Accent 3" w:uiPriority="50"/>
+    <w:lsdException w:name="List Table 6 Colorful Accent 3" w:uiPriority="51"/>
+    <w:lsdException w:name="List Table 7 Colorful Accent 3" w:uiPriority="52"/>
+    <w:lsdException w:name="List Table 1 Light Accent 4" w:uiPriority="46"/>
+    <w:lsdException w:name="List Table 2 Accent 4" w:uiPriority="47"/>
+    <w:lsdException w:name="List Table 3 Accent 4" w:uiPriority="48"/>
+    <w:lsdException w:name="List Table 4 Accent 4" w:uiPriority="49"/>
+    <w:lsdException w:name="List Table 5 Dark Accent 4" w:uiPriority="50"/>
+    <w:lsdException w:name="List Table 6 Colorful Accent 4" w:uiPriority="51"/>
+    <w:lsdException w:name="List Table 7 Colorful Accent 4" w:uiPriority="52"/>
+    <w:lsdException w:name="List Table 1 Light Accent 5" w:uiPriority="46"/>
+    <w:lsdException w:name="List Table 2 Accent 5" w:uiPriority="47"/>
+    <w:lsdException w:name="List Table 3 Accent 5" w:uiPriority="48"/>
+    <w:lsdException w:name="List Table 4 Accent 5" w:uiPriority="49"/>
+    <w:lsdException w:name="List Table 5 Dark Accent 5" w:uiPriority="50"/>
+    <w:lsdException w:name="List Table 6 Colorful Accent 5" w:uiPriority="51"/>
+    <w:lsdException w:name="List Table 7 Colorful Accent 5" w:uiPriority="52"/>
+    <w:lsdException w:name="List Table 1 Light Accent 6" w:uiPriority="46"/>
+    <w:lsdException w:name="List Table 2 Accent 6" w:uiPriority="47"/>
+    <w:lsdException w:name="List Table 3 Accent 6" w:uiPriority="48"/>
+    <w:lsdException w:name="List Table 4 Accent 6" w:uiPriority="49"/>
+    <w:lsdException w:name="List Table 5 Dark Accent 6" w:uiPriority="50"/>
+    <w:lsdException w:name="List Table 6 Colorful Accent 6" w:uiPriority="51"/>
+    <w:lsdException w:name="List Table 7 Colorful Accent 6" w:uiPriority="52"/>
   </w:latentStyles>
   <w:style w:type="paragraph" w:default="1" w:styleId="Normal">
     <w:name w:val="Normal"/>
@@ -6055,586 +7101,61 @@
       <w:spacing w:after="0"/>
     </w:pPr>
   </w:style>
-</w:styles>
-</file>
-
-<file path=word/stylesWithEffects.xml><?xml version="1.0" encoding="utf-8"?>
-<w:styles xmlns:wpc="http://schemas.microsoft.com/office/word/2010/wordprocessingCanvas" xmlns:mc="http://schemas.openxmlformats.org/markup-compatibility/2006" xmlns:o="urn:schemas-microsoft-com:office:office" xmlns:r="http://schemas.openxmlformats.org/officeDocument/2006/relationships" xmlns:m="http://schemas.openxmlformats.org/officeDocument/2006/math" xmlns:v="urn:schemas-microsoft-com:vml" xmlns:wp14="http://schemas.microsoft.com/office/word/2010/wordprocessingDrawing" xmlns:wp="http://schemas.openxmlformats.org/drawingml/2006/wordprocessingDrawing" xmlns:w10="urn:schemas-microsoft-com:office:word" xmlns:w="http://schemas.openxmlformats.org/wordprocessingml/2006/main" xmlns:w14="http://schemas.microsoft.com/office/word/2010/wordml" xmlns:wpg="http://schemas.microsoft.com/office/word/2010/wordprocessingGroup" xmlns:wpi="http://schemas.microsoft.com/office/word/2010/wordprocessingInk" xmlns:wne="http://schemas.microsoft.com/office/word/2006/wordml" xmlns:wps="http://schemas.microsoft.com/office/word/2010/wordprocessingShape" mc:Ignorable="w14 wp14">
-  <w:docDefaults>
-    <w:rPrDefault>
-      <w:rPr>
-        <w:rFonts w:asciiTheme="minorHAnsi" w:eastAsiaTheme="minorHAnsi" w:hAnsiTheme="minorHAnsi" w:cstheme="minorBidi"/>
-        <w:sz w:val="22"/>
-        <w:szCs w:val="22"/>
-        <w:lang w:val="en-US" w:eastAsia="en-US" w:bidi="ar-SA"/>
-      </w:rPr>
-    </w:rPrDefault>
-    <w:pPrDefault>
-      <w:pPr>
-        <w:spacing w:after="200" w:line="276" w:lineRule="auto"/>
-      </w:pPr>
-    </w:pPrDefault>
-  </w:docDefaults>
-  <w:latentStyles w:defLockedState="0" w:defUIPriority="99" w:defSemiHidden="1" w:defUnhideWhenUsed="1" w:defQFormat="0" w:count="267">
-    <w:lsdException w:name="Normal" w:semiHidden="0" w:uiPriority="0" w:unhideWhenUsed="0" w:qFormat="1"/>
-    <w:lsdException w:name="heading 1" w:semiHidden="0" w:uiPriority="9" w:unhideWhenUsed="0" w:qFormat="1"/>
-    <w:lsdException w:name="heading 2" w:uiPriority="9" w:qFormat="1"/>
-    <w:lsdException w:name="heading 3" w:uiPriority="9" w:qFormat="1"/>
-    <w:lsdException w:name="heading 4" w:uiPriority="9" w:qFormat="1"/>
-    <w:lsdException w:name="heading 5" w:uiPriority="9" w:qFormat="1"/>
-    <w:lsdException w:name="heading 6" w:uiPriority="9" w:qFormat="1"/>
-    <w:lsdException w:name="heading 7" w:uiPriority="9" w:qFormat="1"/>
-    <w:lsdException w:name="heading 8" w:uiPriority="9" w:qFormat="1"/>
-    <w:lsdException w:name="heading 9" w:uiPriority="9" w:qFormat="1"/>
-    <w:lsdException w:name="toc 1" w:uiPriority="39"/>
-    <w:lsdException w:name="toc 2" w:uiPriority="39"/>
-    <w:lsdException w:name="toc 3" w:uiPriority="39"/>
-    <w:lsdException w:name="toc 4" w:uiPriority="39"/>
-    <w:lsdException w:name="toc 5" w:uiPriority="39"/>
-    <w:lsdException w:name="toc 6" w:uiPriority="39"/>
-    <w:lsdException w:name="toc 7" w:uiPriority="39"/>
-    <w:lsdException w:name="toc 8" w:uiPriority="39"/>
-    <w:lsdException w:name="toc 9" w:uiPriority="39"/>
-    <w:lsdException w:name="caption" w:uiPriority="35" w:qFormat="1"/>
-    <w:lsdException w:name="Title" w:semiHidden="0" w:uiPriority="10" w:unhideWhenUsed="0" w:qFormat="1"/>
-    <w:lsdException w:name="Default Paragraph Font" w:uiPriority="1"/>
-    <w:lsdException w:name="Subtitle" w:semiHidden="0" w:uiPriority="11" w:unhideWhenUsed="0" w:qFormat="1"/>
-    <w:lsdException w:name="Strong" w:semiHidden="0" w:uiPriority="22" w:unhideWhenUsed="0" w:qFormat="1"/>
-    <w:lsdException w:name="Emphasis" w:semiHidden="0" w:uiPriority="20" w:unhideWhenUsed="0" w:qFormat="1"/>
-    <w:lsdException w:name="Table Grid" w:semiHidden="0" w:uiPriority="59" w:unhideWhenUsed="0"/>
-    <w:lsdException w:name="Placeholder Text" w:unhideWhenUsed="0"/>
-    <w:lsdException w:name="No Spacing" w:semiHidden="0" w:uiPriority="1" w:unhideWhenUsed="0" w:qFormat="1"/>
-    <w:lsdException w:name="Light Shading" w:semiHidden="0" w:uiPriority="60" w:unhideWhenUsed="0"/>
-    <w:lsdException w:name="Light List" w:semiHidden="0" w:uiPriority="61" w:unhideWhenUsed="0"/>
-    <w:lsdException w:name="Light Grid" w:semiHidden="0" w:uiPriority="62" w:unhideWhenUsed="0"/>
-    <w:lsdException w:name="Medium Shading 1" w:semiHidden="0" w:uiPriority="63" w:unhideWhenUsed="0"/>
-    <w:lsdException w:name="Medium Shading 2" w:semiHidden="0" w:uiPriority="64" w:unhideWhenUsed="0"/>
-    <w:lsdException w:name="Medium List 1" w:semiHidden="0" w:uiPriority="65" w:unhideWhenUsed="0"/>
-    <w:lsdException w:name="Medium List 2" w:semiHidden="0" w:uiPriority="66" w:unhideWhenUsed="0"/>
-    <w:lsdException w:name="Medium Grid 1" w:semiHidden="0" w:uiPriority="67" w:unhideWhenUsed="0"/>
-    <w:lsdException w:name="Medium Grid 2" w:semiHidden="0" w:uiPriority="68" w:unhideWhenUsed="0"/>
-    <w:lsdException w:name="Medium Grid 3" w:semiHidden="0" w:uiPriority="69" w:unhideWhenUsed="0"/>
-    <w:lsdException w:name="Dark List" w:semiHidden="0" w:uiPriority="70" w:unhideWhenUsed="0"/>
-    <w:lsdException w:name="Colorful Shading" w:semiHidden="0" w:uiPriority="71" w:unhideWhenUsed="0"/>
-    <w:lsdException w:name="Colorful List" w:semiHidden="0" w:uiPriority="72" w:unhideWhenUsed="0"/>
-    <w:lsdException w:name="Colorful Grid" w:semiHidden="0" w:uiPriority="73" w:unhideWhenUsed="0"/>
-    <w:lsdException w:name="Light Shading Accent 1" w:semiHidden="0" w:uiPriority="60" w:unhideWhenUsed="0"/>
-    <w:lsdException w:name="Light List Accent 1" w:semiHidden="0" w:uiPriority="61" w:unhideWhenUsed="0"/>
-    <w:lsdException w:name="Light Grid Accent 1" w:semiHidden="0" w:uiPriority="62" w:unhideWhenUsed="0"/>
-    <w:lsdException w:name="Medium Shading 1 Accent 1" w:semiHidden="0" w:uiPriority="63" w:unhideWhenUsed="0"/>
-    <w:lsdException w:name="Medium Shading 2 Accent 1" w:semiHidden="0" w:uiPriority="64" w:unhideWhenUsed="0"/>
-    <w:lsdException w:name="Medium List 1 Accent 1" w:semiHidden="0" w:uiPriority="65" w:unhideWhenUsed="0"/>
-    <w:lsdException w:name="Revision" w:unhideWhenUsed="0"/>
-    <w:lsdException w:name="List Paragraph" w:semiHidden="0" w:uiPriority="34" w:unhideWhenUsed="0" w:qFormat="1"/>
-    <w:lsdException w:name="Quote" w:semiHidden="0" w:uiPriority="29" w:unhideWhenUsed="0" w:qFormat="1"/>
-    <w:lsdException w:name="Intense Quote" w:semiHidden="0" w:uiPriority="30" w:unhideWhenUsed="0" w:qFormat="1"/>
-    <w:lsdException w:name="Medium List 2 Accent 1" w:semiHidden="0" w:uiPriority="66" w:unhideWhenUsed="0"/>
-    <w:lsdException w:name="Medium Grid 1 Accent 1" w:semiHidden="0" w:uiPriority="67" w:unhideWhenUsed="0"/>
-    <w:lsdException w:name="Medium Grid 2 Accent 1" w:semiHidden="0" w:uiPriority="68" w:unhideWhenUsed="0"/>
-    <w:lsdException w:name="Medium Grid 3 Accent 1" w:semiHidden="0" w:uiPriority="69" w:unhideWhenUsed="0"/>
-    <w:lsdException w:name="Dark List Accent 1" w:semiHidden="0" w:uiPriority="70" w:unhideWhenUsed="0"/>
-    <w:lsdException w:name="Colorful Shading Accent 1" w:semiHidden="0" w:uiPriority="71" w:unhideWhenUsed="0"/>
-    <w:lsdException w:name="Colorful List Accent 1" w:semiHidden="0" w:uiPriority="72" w:unhideWhenUsed="0"/>
-    <w:lsdException w:name="Colorful Grid Accent 1" w:semiHidden="0" w:uiPriority="73" w:unhideWhenUsed="0"/>
-    <w:lsdException w:name="Light Shading Accent 2" w:semiHidden="0" w:uiPriority="60" w:unhideWhenUsed="0"/>
-    <w:lsdException w:name="Light List Accent 2" w:semiHidden="0" w:uiPriority="61" w:unhideWhenUsed="0"/>
-    <w:lsdException w:name="Light Grid Accent 2" w:semiHidden="0" w:uiPriority="62" w:unhideWhenUsed="0"/>
-    <w:lsdException w:name="Medium Shading 1 Accent 2" w:semiHidden="0" w:uiPriority="63" w:unhideWhenUsed="0"/>
-    <w:lsdException w:name="Medium Shading 2 Accent 2" w:semiHidden="0" w:uiPriority="64" w:unhideWhenUsed="0"/>
-    <w:lsdException w:name="Medium List 1 Accent 2" w:semiHidden="0" w:uiPriority="65" w:unhideWhenUsed="0"/>
-    <w:lsdException w:name="Medium List 2 Accent 2" w:semiHidden="0" w:uiPriority="66" w:unhideWhenUsed="0"/>
-    <w:lsdException w:name="Medium Grid 1 Accent 2" w:semiHidden="0" w:uiPriority="67" w:unhideWhenUsed="0"/>
-    <w:lsdException w:name="Medium Grid 2 Accent 2" w:semiHidden="0" w:uiPriority="68" w:unhideWhenUsed="0"/>
-    <w:lsdException w:name="Medium Grid 3 Accent 2" w:semiHidden="0" w:uiPriority="69" w:unhideWhenUsed="0"/>
-    <w:lsdException w:name="Dark List Accent 2" w:semiHidden="0" w:uiPriority="70" w:unhideWhenUsed="0"/>
-    <w:lsdException w:name="Colorful Shading Accent 2" w:semiHidden="0" w:uiPriority="71" w:unhideWhenUsed="0"/>
-    <w:lsdException w:name="Colorful List Accent 2" w:semiHidden="0" w:uiPriority="72" w:unhideWhenUsed="0"/>
-    <w:lsdException w:name="Colorful Grid Accent 2" w:semiHidden="0" w:uiPriority="73" w:unhideWhenUsed="0"/>
-    <w:lsdException w:name="Light Shading Accent 3" w:semiHidden="0" w:uiPriority="60" w:unhideWhenUsed="0"/>
-    <w:lsdException w:name="Light List Accent 3" w:semiHidden="0" w:uiPriority="61" w:unhideWhenUsed="0"/>
-    <w:lsdException w:name="Light Grid Accent 3" w:semiHidden="0" w:uiPriority="62" w:unhideWhenUsed="0"/>
-    <w:lsdException w:name="Medium Shading 1 Accent 3" w:semiHidden="0" w:uiPriority="63" w:unhideWhenUsed="0"/>
-    <w:lsdException w:name="Medium Shading 2 Accent 3" w:semiHidden="0" w:uiPriority="64" w:unhideWhenUsed="0"/>
-    <w:lsdException w:name="Medium List 1 Accent 3" w:semiHidden="0" w:uiPriority="65" w:unhideWhenUsed="0"/>
-    <w:lsdException w:name="Medium List 2 Accent 3" w:semiHidden="0" w:uiPriority="66" w:unhideWhenUsed="0"/>
-    <w:lsdException w:name="Medium Grid 1 Accent 3" w:semiHidden="0" w:uiPriority="67" w:unhideWhenUsed="0"/>
-    <w:lsdException w:name="Medium Grid 2 Accent 3" w:semiHidden="0" w:uiPriority="68" w:unhideWhenUsed="0"/>
-    <w:lsdException w:name="Medium Grid 3 Accent 3" w:semiHidden="0" w:uiPriority="69" w:unhideWhenUsed="0"/>
-    <w:lsdException w:name="Dark List Accent 3" w:semiHidden="0" w:uiPriority="70" w:unhideWhenUsed="0"/>
-    <w:lsdException w:name="Colorful Shading Accent 3" w:semiHidden="0" w:uiPriority="71" w:unhideWhenUsed="0"/>
-    <w:lsdException w:name="Colorful List Accent 3" w:semiHidden="0" w:uiPriority="72" w:unhideWhenUsed="0"/>
-    <w:lsdException w:name="Colorful Grid Accent 3" w:semiHidden="0" w:uiPriority="73" w:unhideWhenUsed="0"/>
-    <w:lsdException w:name="Light Shading Accent 4" w:semiHidden="0" w:uiPriority="60" w:unhideWhenUsed="0"/>
-    <w:lsdException w:name="Light List Accent 4" w:semiHidden="0" w:uiPriority="61" w:unhideWhenUsed="0"/>
-    <w:lsdException w:name="Light Grid Accent 4" w:semiHidden="0" w:uiPriority="62" w:unhideWhenUsed="0"/>
-    <w:lsdException w:name="Medium Shading 1 Accent 4" w:semiHidden="0" w:uiPriority="63" w:unhideWhenUsed="0"/>
-    <w:lsdException w:name="Medium Shading 2 Accent 4" w:semiHidden="0" w:uiPriority="64" w:unhideWhenUsed="0"/>
-    <w:lsdException w:name="Medium List 1 Accent 4" w:semiHidden="0" w:uiPriority="65" w:unhideWhenUsed="0"/>
-    <w:lsdException w:name="Medium List 2 Accent 4" w:semiHidden="0" w:uiPriority="66" w:unhideWhenUsed="0"/>
-    <w:lsdException w:name="Medium Grid 1 Accent 4" w:semiHidden="0" w:uiPriority="67" w:unhideWhenUsed="0"/>
-    <w:lsdException w:name="Medium Grid 2 Accent 4" w:semiHidden="0" w:uiPriority="68" w:unhideWhenUsed="0"/>
-    <w:lsdException w:name="Medium Grid 3 Accent 4" w:semiHidden="0" w:uiPriority="69" w:unhideWhenUsed="0"/>
-    <w:lsdException w:name="Dark List Accent 4" w:semiHidden="0" w:uiPriority="70" w:unhideWhenUsed="0"/>
-    <w:lsdException w:name="Colorful Shading Accent 4" w:semiHidden="0" w:uiPriority="71" w:unhideWhenUsed="0"/>
-    <w:lsdException w:name="Colorful List Accent 4" w:semiHidden="0" w:uiPriority="72" w:unhideWhenUsed="0"/>
-    <w:lsdException w:name="Colorful Grid Accent 4" w:semiHidden="0" w:uiPriority="73" w:unhideWhenUsed="0"/>
-    <w:lsdException w:name="Light Shading Accent 5" w:semiHidden="0" w:uiPriority="60" w:unhideWhenUsed="0"/>
-    <w:lsdException w:name="Light List Accent 5" w:semiHidden="0" w:uiPriority="61" w:unhideWhenUsed="0"/>
-    <w:lsdException w:name="Light Grid Accent 5" w:semiHidden="0" w:uiPriority="62" w:unhideWhenUsed="0"/>
-    <w:lsdException w:name="Medium Shading 1 Accent 5" w:semiHidden="0" w:uiPriority="63" w:unhideWhenUsed="0"/>
-    <w:lsdException w:name="Medium Shading 2 Accent 5" w:semiHidden="0" w:uiPriority="64" w:unhideWhenUsed="0"/>
-    <w:lsdException w:name="Medium List 1 Accent 5" w:semiHidden="0" w:uiPriority="65" w:unhideWhenUsed="0"/>
-    <w:lsdException w:name="Medium List 2 Accent 5" w:semiHidden="0" w:uiPriority="66" w:unhideWhenUsed="0"/>
-    <w:lsdException w:name="Medium Grid 1 Accent 5" w:semiHidden="0" w:uiPriority="67" w:unhideWhenUsed="0"/>
-    <w:lsdException w:name="Medium Grid 2 Accent 5" w:semiHidden="0" w:uiPriority="68" w:unhideWhenUsed="0"/>
-    <w:lsdException w:name="Medium Grid 3 Accent 5" w:semiHidden="0" w:uiPriority="69" w:unhideWhenUsed="0"/>
-    <w:lsdException w:name="Dark List Accent 5" w:semiHidden="0" w:uiPriority="70" w:unhideWhenUsed="0"/>
-    <w:lsdException w:name="Colorful Shading Accent 5" w:semiHidden="0" w:uiPriority="71" w:unhideWhenUsed="0"/>
-    <w:lsdException w:name="Colorful List Accent 5" w:semiHidden="0" w:uiPriority="72" w:unhideWhenUsed="0"/>
-    <w:lsdException w:name="Colorful Grid Accent 5" w:semiHidden="0" w:uiPriority="73" w:unhideWhenUsed="0"/>
-    <w:lsdException w:name="Light Shading Accent 6" w:semiHidden="0" w:uiPriority="60" w:unhideWhenUsed="0"/>
-    <w:lsdException w:name="Light List Accent 6" w:semiHidden="0" w:uiPriority="61" w:unhideWhenUsed="0"/>
-    <w:lsdException w:name="Light Grid Accent 6" w:semiHidden="0" w:uiPriority="62" w:unhideWhenUsed="0"/>
-    <w:lsdException w:name="Medium Shading 1 Accent 6" w:semiHidden="0" w:uiPriority="63" w:unhideWhenUsed="0"/>
-    <w:lsdException w:name="Medium Shading 2 Accent 6" w:semiHidden="0" w:uiPriority="64" w:unhideWhenUsed="0"/>
-    <w:lsdException w:name="Medium List 1 Accent 6" w:semiHidden="0" w:uiPriority="65" w:unhideWhenUsed="0"/>
-    <w:lsdException w:name="Medium List 2 Accent 6" w:semiHidden="0" w:uiPriority="66" w:unhideWhenUsed="0"/>
-    <w:lsdException w:name="Medium Grid 1 Accent 6" w:semiHidden="0" w:uiPriority="67" w:unhideWhenUsed="0"/>
-    <w:lsdException w:name="Medium Grid 2 Accent 6" w:semiHidden="0" w:uiPriority="68" w:unhideWhenUsed="0"/>
-    <w:lsdException w:name="Medium Grid 3 Accent 6" w:semiHidden="0" w:uiPriority="69" w:unhideWhenUsed="0"/>
-    <w:lsdException w:name="Dark List Accent 6" w:semiHidden="0" w:uiPriority="70" w:unhideWhenUsed="0"/>
-    <w:lsdException w:name="Colorful Shading Accent 6" w:semiHidden="0" w:uiPriority="71" w:unhideWhenUsed="0"/>
-    <w:lsdException w:name="Colorful List Accent 6" w:semiHidden="0" w:uiPriority="72" w:unhideWhenUsed="0"/>
-    <w:lsdException w:name="Colorful Grid Accent 6" w:semiHidden="0" w:uiPriority="73" w:unhideWhenUsed="0"/>
-    <w:lsdException w:name="Subtle Emphasis" w:semiHidden="0" w:uiPriority="19" w:unhideWhenUsed="0" w:qFormat="1"/>
-    <w:lsdException w:name="Intense Emphasis" w:semiHidden="0" w:uiPriority="21" w:unhideWhenUsed="0" w:qFormat="1"/>
-    <w:lsdException w:name="Subtle Reference" w:semiHidden="0" w:uiPriority="31" w:unhideWhenUsed="0" w:qFormat="1"/>
-    <w:lsdException w:name="Intense Reference" w:semiHidden="0" w:uiPriority="32" w:unhideWhenUsed="0" w:qFormat="1"/>
-    <w:lsdException w:name="Book Title" w:semiHidden="0" w:uiPriority="33" w:unhideWhenUsed="0" w:qFormat="1"/>
-    <w:lsdException w:name="Bibliography" w:uiPriority="37"/>
-    <w:lsdException w:name="TOC Heading" w:uiPriority="39" w:qFormat="1"/>
-  </w:latentStyles>
-  <w:style w:type="paragraph" w:default="1" w:styleId="Normal">
-    <w:name w:val="Normal"/>
-    <w:qFormat/>
+  <w:style w:type="paragraph" w:styleId="Header">
+    <w:name w:val="header"/>
+    <w:basedOn w:val="Normal"/>
+    <w:link w:val="HeaderChar"/>
+    <w:uiPriority w:val="99"/>
+    <w:unhideWhenUsed/>
+    <w:rsid w:val="00890C49"/>
+    <w:pPr>
+      <w:tabs>
+        <w:tab w:val="center" w:pos="4680"/>
+        <w:tab w:val="right" w:pos="9360"/>
+      </w:tabs>
+      <w:spacing w:after="0" w:line="240" w:lineRule="auto"/>
+    </w:pPr>
   </w:style>
-  <w:style w:type="paragraph" w:styleId="Heading1">
-    <w:name w:val="heading 1"/>
+  <w:style w:type="character" w:customStyle="1" w:styleId="HeaderChar">
+    <w:name w:val="Header Char"/>
+    <w:basedOn w:val="DefaultParagraphFont"/>
+    <w:link w:val="Header"/>
+    <w:uiPriority w:val="99"/>
+    <w:rsid w:val="00890C49"/>
+  </w:style>
+  <w:style w:type="paragraph" w:styleId="Footer">
+    <w:name w:val="footer"/>
     <w:basedOn w:val="Normal"/>
-    <w:next w:val="Normal"/>
-    <w:link w:val="Heading1Char"/>
-    <w:uiPriority w:val="9"/>
-    <w:qFormat/>
-    <w:rsid w:val="00C877AD"/>
+    <w:link w:val="FooterChar"/>
+    <w:uiPriority w:val="99"/>
+    <w:unhideWhenUsed/>
+    <w:rsid w:val="00890C49"/>
     <w:pPr>
-      <w:keepNext/>
-      <w:keepLines/>
-      <w:spacing w:before="480" w:after="0"/>
-      <w:outlineLvl w:val="0"/>
+      <w:tabs>
+        <w:tab w:val="center" w:pos="4680"/>
+        <w:tab w:val="right" w:pos="9360"/>
+      </w:tabs>
+      <w:spacing w:after="0" w:line="240" w:lineRule="auto"/>
     </w:pPr>
-    <w:rPr>
-      <w:rFonts w:asciiTheme="majorHAnsi" w:eastAsiaTheme="majorEastAsia" w:hAnsiTheme="majorHAnsi" w:cstheme="majorBidi"/>
-      <w:b/>
-      <w:bCs/>
-      <w:color w:val="365F91" w:themeColor="accent1" w:themeShade="BF"/>
-      <w:sz w:val="28"/>
-      <w:szCs w:val="28"/>
-    </w:rPr>
   </w:style>
-  <w:style w:type="paragraph" w:styleId="Heading2">
-    <w:name w:val="heading 2"/>
-    <w:basedOn w:val="Normal"/>
-    <w:next w:val="Normal"/>
-    <w:link w:val="Heading2Char"/>
-    <w:uiPriority w:val="9"/>
-    <w:unhideWhenUsed/>
-    <w:qFormat/>
-    <w:rsid w:val="00C877AD"/>
-    <w:pPr>
-      <w:keepNext/>
-      <w:keepLines/>
-      <w:spacing w:before="200" w:after="0"/>
-      <w:outlineLvl w:val="1"/>
-    </w:pPr>
-    <w:rPr>
-      <w:rFonts w:asciiTheme="majorHAnsi" w:eastAsiaTheme="majorEastAsia" w:hAnsiTheme="majorHAnsi" w:cstheme="majorBidi"/>
-      <w:b/>
-      <w:bCs/>
-      <w:color w:val="4F81BD" w:themeColor="accent1"/>
-      <w:sz w:val="26"/>
-      <w:szCs w:val="26"/>
-    </w:rPr>
+  <w:style w:type="character" w:customStyle="1" w:styleId="FooterChar">
+    <w:name w:val="Footer Char"/>
+    <w:basedOn w:val="DefaultParagraphFont"/>
+    <w:link w:val="Footer"/>
+    <w:uiPriority w:val="99"/>
+    <w:rsid w:val="00890C49"/>
   </w:style>
-  <w:style w:type="paragraph" w:styleId="Heading3">
-    <w:name w:val="heading 3"/>
-    <w:basedOn w:val="Normal"/>
-    <w:next w:val="Normal"/>
-    <w:link w:val="Heading3Char"/>
-    <w:uiPriority w:val="9"/>
-    <w:unhideWhenUsed/>
-    <w:qFormat/>
-    <w:rsid w:val="00994DCF"/>
-    <w:pPr>
-      <w:keepNext/>
-      <w:keepLines/>
-      <w:spacing w:before="200" w:after="0"/>
-      <w:outlineLvl w:val="2"/>
-    </w:pPr>
-    <w:rPr>
-      <w:rFonts w:asciiTheme="majorHAnsi" w:eastAsiaTheme="majorEastAsia" w:hAnsiTheme="majorHAnsi" w:cstheme="majorBidi"/>
-      <w:b/>
-      <w:bCs/>
-      <w:color w:val="4F81BD" w:themeColor="accent1"/>
-    </w:rPr>
-  </w:style>
-  <w:style w:type="character" w:default="1" w:styleId="DefaultParagraphFont">
-    <w:name w:val="Default Paragraph Font"/>
-    <w:uiPriority w:val="1"/>
-    <w:semiHidden/>
-    <w:unhideWhenUsed/>
-  </w:style>
-  <w:style w:type="table" w:default="1" w:styleId="TableNormal">
-    <w:name w:val="Normal Table"/>
+  <w:style w:type="character" w:styleId="FollowedHyperlink">
+    <w:name w:val="FollowedHyperlink"/>
+    <w:basedOn w:val="DefaultParagraphFont"/>
     <w:uiPriority w:val="99"/>
     <w:semiHidden/>
     <w:unhideWhenUsed/>
-    <w:tblPr>
-      <w:tblInd w:w="0" w:type="dxa"/>
-      <w:tblCellMar>
-        <w:top w:w="0" w:type="dxa"/>
-        <w:left w:w="108" w:type="dxa"/>
-        <w:bottom w:w="0" w:type="dxa"/>
-        <w:right w:w="108" w:type="dxa"/>
-      </w:tblCellMar>
-    </w:tblPr>
-  </w:style>
-  <w:style w:type="numbering" w:default="1" w:styleId="NoList">
-    <w:name w:val="No List"/>
-    <w:uiPriority w:val="99"/>
-    <w:semiHidden/>
-    <w:unhideWhenUsed/>
-  </w:style>
-  <w:style w:type="paragraph" w:styleId="Title">
-    <w:name w:val="Title"/>
-    <w:basedOn w:val="Normal"/>
-    <w:next w:val="Normal"/>
-    <w:link w:val="TitleChar"/>
-    <w:uiPriority w:val="10"/>
-    <w:qFormat/>
-    <w:rsid w:val="00C877AD"/>
-    <w:pPr>
-      <w:pBdr>
-        <w:bottom w:val="single" w:sz="8" w:space="4" w:color="4F81BD" w:themeColor="accent1"/>
-      </w:pBdr>
-      <w:spacing w:after="300" w:line="240" w:lineRule="auto"/>
-      <w:contextualSpacing/>
-    </w:pPr>
+    <w:rsid w:val="00331E79"/>
     <w:rPr>
-      <w:rFonts w:asciiTheme="majorHAnsi" w:eastAsiaTheme="majorEastAsia" w:hAnsiTheme="majorHAnsi" w:cstheme="majorBidi"/>
-      <w:color w:val="17365D" w:themeColor="text2" w:themeShade="BF"/>
-      <w:spacing w:val="5"/>
-      <w:kern w:val="28"/>
-      <w:sz w:val="52"/>
-      <w:szCs w:val="52"/>
-    </w:rPr>
-  </w:style>
-  <w:style w:type="character" w:customStyle="1" w:styleId="TitleChar">
-    <w:name w:val="Title Char"/>
-    <w:basedOn w:val="DefaultParagraphFont"/>
-    <w:link w:val="Title"/>
-    <w:uiPriority w:val="10"/>
-    <w:rsid w:val="00C877AD"/>
-    <w:rPr>
-      <w:rFonts w:asciiTheme="majorHAnsi" w:eastAsiaTheme="majorEastAsia" w:hAnsiTheme="majorHAnsi" w:cstheme="majorBidi"/>
-      <w:color w:val="17365D" w:themeColor="text2" w:themeShade="BF"/>
-      <w:spacing w:val="5"/>
-      <w:kern w:val="28"/>
-      <w:sz w:val="52"/>
-      <w:szCs w:val="52"/>
-    </w:rPr>
-  </w:style>
-  <w:style w:type="character" w:customStyle="1" w:styleId="Heading1Char">
-    <w:name w:val="Heading 1 Char"/>
-    <w:basedOn w:val="DefaultParagraphFont"/>
-    <w:link w:val="Heading1"/>
-    <w:uiPriority w:val="9"/>
-    <w:rsid w:val="00C877AD"/>
-    <w:rPr>
-      <w:rFonts w:asciiTheme="majorHAnsi" w:eastAsiaTheme="majorEastAsia" w:hAnsiTheme="majorHAnsi" w:cstheme="majorBidi"/>
-      <w:b/>
-      <w:bCs/>
-      <w:color w:val="365F91" w:themeColor="accent1" w:themeShade="BF"/>
-      <w:sz w:val="28"/>
-      <w:szCs w:val="28"/>
-    </w:rPr>
-  </w:style>
-  <w:style w:type="character" w:customStyle="1" w:styleId="Heading2Char">
-    <w:name w:val="Heading 2 Char"/>
-    <w:basedOn w:val="DefaultParagraphFont"/>
-    <w:link w:val="Heading2"/>
-    <w:uiPriority w:val="9"/>
-    <w:rsid w:val="00C877AD"/>
-    <w:rPr>
-      <w:rFonts w:asciiTheme="majorHAnsi" w:eastAsiaTheme="majorEastAsia" w:hAnsiTheme="majorHAnsi" w:cstheme="majorBidi"/>
-      <w:b/>
-      <w:bCs/>
-      <w:color w:val="4F81BD" w:themeColor="accent1"/>
-      <w:sz w:val="26"/>
-      <w:szCs w:val="26"/>
-    </w:rPr>
-  </w:style>
-  <w:style w:type="paragraph" w:styleId="TOCHeading">
-    <w:name w:val="TOC Heading"/>
-    <w:basedOn w:val="Heading1"/>
-    <w:next w:val="Normal"/>
-    <w:uiPriority w:val="39"/>
-    <w:semiHidden/>
-    <w:unhideWhenUsed/>
-    <w:qFormat/>
-    <w:rsid w:val="00C877AD"/>
-    <w:pPr>
-      <w:outlineLvl w:val="9"/>
-    </w:pPr>
-    <w:rPr>
-      <w:lang w:eastAsia="ja-JP"/>
-    </w:rPr>
-  </w:style>
-  <w:style w:type="paragraph" w:styleId="TOC1">
-    <w:name w:val="toc 1"/>
-    <w:basedOn w:val="Normal"/>
-    <w:next w:val="Normal"/>
-    <w:autoRedefine/>
-    <w:uiPriority w:val="39"/>
-    <w:unhideWhenUsed/>
-    <w:rsid w:val="00C877AD"/>
-    <w:pPr>
-      <w:spacing w:after="100"/>
-    </w:pPr>
-  </w:style>
-  <w:style w:type="paragraph" w:styleId="TOC2">
-    <w:name w:val="toc 2"/>
-    <w:basedOn w:val="Normal"/>
-    <w:next w:val="Normal"/>
-    <w:autoRedefine/>
-    <w:uiPriority w:val="39"/>
-    <w:unhideWhenUsed/>
-    <w:rsid w:val="00C877AD"/>
-    <w:pPr>
-      <w:spacing w:after="100"/>
-      <w:ind w:left="220"/>
-    </w:pPr>
-  </w:style>
-  <w:style w:type="character" w:styleId="Hyperlink">
-    <w:name w:val="Hyperlink"/>
-    <w:basedOn w:val="DefaultParagraphFont"/>
-    <w:uiPriority w:val="99"/>
-    <w:unhideWhenUsed/>
-    <w:rsid w:val="00C877AD"/>
-    <w:rPr>
-      <w:color w:val="0000FF" w:themeColor="hyperlink"/>
+      <w:color w:val="800080" w:themeColor="followedHyperlink"/>
       <w:u w:val="single"/>
     </w:rPr>
-  </w:style>
-  <w:style w:type="paragraph" w:styleId="BalloonText">
-    <w:name w:val="Balloon Text"/>
-    <w:basedOn w:val="Normal"/>
-    <w:link w:val="BalloonTextChar"/>
-    <w:uiPriority w:val="99"/>
-    <w:semiHidden/>
-    <w:unhideWhenUsed/>
-    <w:rsid w:val="00C877AD"/>
-    <w:pPr>
-      <w:spacing w:after="0" w:line="240" w:lineRule="auto"/>
-    </w:pPr>
-    <w:rPr>
-      <w:rFonts w:ascii="Tahoma" w:hAnsi="Tahoma" w:cs="Tahoma"/>
-      <w:sz w:val="16"/>
-      <w:szCs w:val="16"/>
-    </w:rPr>
-  </w:style>
-  <w:style w:type="character" w:customStyle="1" w:styleId="BalloonTextChar">
-    <w:name w:val="Balloon Text Char"/>
-    <w:basedOn w:val="DefaultParagraphFont"/>
-    <w:link w:val="BalloonText"/>
-    <w:uiPriority w:val="99"/>
-    <w:semiHidden/>
-    <w:rsid w:val="00C877AD"/>
-    <w:rPr>
-      <w:rFonts w:ascii="Tahoma" w:hAnsi="Tahoma" w:cs="Tahoma"/>
-      <w:sz w:val="16"/>
-      <w:szCs w:val="16"/>
-    </w:rPr>
-  </w:style>
-  <w:style w:type="table" w:styleId="TableGrid">
-    <w:name w:val="Table Grid"/>
-    <w:basedOn w:val="TableNormal"/>
-    <w:uiPriority w:val="59"/>
-    <w:rsid w:val="00C877AD"/>
-    <w:pPr>
-      <w:spacing w:after="0" w:line="240" w:lineRule="auto"/>
-    </w:pPr>
-    <w:tblPr>
-      <w:tblBorders>
-        <w:top w:val="single" w:sz="4" w:space="0" w:color="auto"/>
-        <w:left w:val="single" w:sz="4" w:space="0" w:color="auto"/>
-        <w:bottom w:val="single" w:sz="4" w:space="0" w:color="auto"/>
-        <w:right w:val="single" w:sz="4" w:space="0" w:color="auto"/>
-        <w:insideH w:val="single" w:sz="4" w:space="0" w:color="auto"/>
-        <w:insideV w:val="single" w:sz="4" w:space="0" w:color="auto"/>
-      </w:tblBorders>
-    </w:tblPr>
-  </w:style>
-  <w:style w:type="table" w:styleId="LightList-Accent1">
-    <w:name w:val="Light List Accent 1"/>
-    <w:basedOn w:val="TableNormal"/>
-    <w:uiPriority w:val="61"/>
-    <w:rsid w:val="00C877AD"/>
-    <w:pPr>
-      <w:spacing w:after="0" w:line="240" w:lineRule="auto"/>
-    </w:pPr>
-    <w:tblPr>
-      <w:tblStyleRowBandSize w:val="1"/>
-      <w:tblStyleColBandSize w:val="1"/>
-      <w:tblBorders>
-        <w:top w:val="single" w:sz="8" w:space="0" w:color="4F81BD" w:themeColor="accent1"/>
-        <w:left w:val="single" w:sz="8" w:space="0" w:color="4F81BD" w:themeColor="accent1"/>
-        <w:bottom w:val="single" w:sz="8" w:space="0" w:color="4F81BD" w:themeColor="accent1"/>
-        <w:right w:val="single" w:sz="8" w:space="0" w:color="4F81BD" w:themeColor="accent1"/>
-      </w:tblBorders>
-    </w:tblPr>
-    <w:tblStylePr w:type="firstRow">
-      <w:pPr>
-        <w:spacing w:before="0" w:after="0" w:line="240" w:lineRule="auto"/>
-      </w:pPr>
-      <w:rPr>
-        <w:b/>
-        <w:bCs/>
-        <w:color w:val="FFFFFF" w:themeColor="background1"/>
-      </w:rPr>
-      <w:tblPr/>
-      <w:tcPr>
-        <w:shd w:val="clear" w:color="auto" w:fill="4F81BD" w:themeFill="accent1"/>
-      </w:tcPr>
-    </w:tblStylePr>
-    <w:tblStylePr w:type="lastRow">
-      <w:pPr>
-        <w:spacing w:before="0" w:after="0" w:line="240" w:lineRule="auto"/>
-      </w:pPr>
-      <w:rPr>
-        <w:b/>
-        <w:bCs/>
-      </w:rPr>
-      <w:tblPr/>
-      <w:tcPr>
-        <w:tcBorders>
-          <w:top w:val="double" w:sz="6" w:space="0" w:color="4F81BD" w:themeColor="accent1"/>
-          <w:left w:val="single" w:sz="8" w:space="0" w:color="4F81BD" w:themeColor="accent1"/>
-          <w:bottom w:val="single" w:sz="8" w:space="0" w:color="4F81BD" w:themeColor="accent1"/>
-          <w:right w:val="single" w:sz="8" w:space="0" w:color="4F81BD" w:themeColor="accent1"/>
-        </w:tcBorders>
-      </w:tcPr>
-    </w:tblStylePr>
-    <w:tblStylePr w:type="firstCol">
-      <w:rPr>
-        <w:b/>
-        <w:bCs/>
-      </w:rPr>
-    </w:tblStylePr>
-    <w:tblStylePr w:type="lastCol">
-      <w:rPr>
-        <w:b/>
-        <w:bCs/>
-      </w:rPr>
-    </w:tblStylePr>
-    <w:tblStylePr w:type="band1Vert">
-      <w:tblPr/>
-      <w:tcPr>
-        <w:tcBorders>
-          <w:top w:val="single" w:sz="8" w:space="0" w:color="4F81BD" w:themeColor="accent1"/>
-          <w:left w:val="single" w:sz="8" w:space="0" w:color="4F81BD" w:themeColor="accent1"/>
-          <w:bottom w:val="single" w:sz="8" w:space="0" w:color="4F81BD" w:themeColor="accent1"/>
-          <w:right w:val="single" w:sz="8" w:space="0" w:color="4F81BD" w:themeColor="accent1"/>
-        </w:tcBorders>
-      </w:tcPr>
-    </w:tblStylePr>
-    <w:tblStylePr w:type="band1Horz">
-      <w:tblPr/>
-      <w:tcPr>
-        <w:tcBorders>
-          <w:top w:val="single" w:sz="8" w:space="0" w:color="4F81BD" w:themeColor="accent1"/>
-          <w:left w:val="single" w:sz="8" w:space="0" w:color="4F81BD" w:themeColor="accent1"/>
-          <w:bottom w:val="single" w:sz="8" w:space="0" w:color="4F81BD" w:themeColor="accent1"/>
-          <w:right w:val="single" w:sz="8" w:space="0" w:color="4F81BD" w:themeColor="accent1"/>
-        </w:tcBorders>
-      </w:tcPr>
-    </w:tblStylePr>
-  </w:style>
-  <w:style w:type="character" w:customStyle="1" w:styleId="Heading3Char">
-    <w:name w:val="Heading 3 Char"/>
-    <w:basedOn w:val="DefaultParagraphFont"/>
-    <w:link w:val="Heading3"/>
-    <w:uiPriority w:val="9"/>
-    <w:rsid w:val="00994DCF"/>
-    <w:rPr>
-      <w:rFonts w:asciiTheme="majorHAnsi" w:eastAsiaTheme="majorEastAsia" w:hAnsiTheme="majorHAnsi" w:cstheme="majorBidi"/>
-      <w:b/>
-      <w:bCs/>
-      <w:color w:val="4F81BD" w:themeColor="accent1"/>
-    </w:rPr>
-  </w:style>
-  <w:style w:type="paragraph" w:styleId="TOC3">
-    <w:name w:val="toc 3"/>
-    <w:basedOn w:val="Normal"/>
-    <w:next w:val="Normal"/>
-    <w:autoRedefine/>
-    <w:uiPriority w:val="39"/>
-    <w:unhideWhenUsed/>
-    <w:rsid w:val="00CD375E"/>
-    <w:pPr>
-      <w:spacing w:after="100"/>
-      <w:ind w:left="440"/>
-    </w:pPr>
-  </w:style>
-  <w:style w:type="paragraph" w:styleId="Caption">
-    <w:name w:val="caption"/>
-    <w:basedOn w:val="Normal"/>
-    <w:next w:val="Normal"/>
-    <w:uiPriority w:val="35"/>
-    <w:unhideWhenUsed/>
-    <w:qFormat/>
-    <w:rsid w:val="00243AB0"/>
-    <w:pPr>
-      <w:spacing w:line="240" w:lineRule="auto"/>
-    </w:pPr>
-    <w:rPr>
-      <w:b/>
-      <w:bCs/>
-      <w:color w:val="4F81BD" w:themeColor="accent1"/>
-      <w:sz w:val="18"/>
-      <w:szCs w:val="18"/>
-    </w:rPr>
-  </w:style>
-  <w:style w:type="paragraph" w:styleId="ListParagraph">
-    <w:name w:val="List Paragraph"/>
-    <w:basedOn w:val="Normal"/>
-    <w:uiPriority w:val="34"/>
-    <w:qFormat/>
-    <w:rsid w:val="00A7433E"/>
-    <w:pPr>
-      <w:ind w:left="720"/>
-      <w:contextualSpacing/>
-    </w:pPr>
-  </w:style>
-  <w:style w:type="paragraph" w:styleId="TableofFigures">
-    <w:name w:val="table of figures"/>
-    <w:basedOn w:val="Normal"/>
-    <w:next w:val="Normal"/>
-    <w:uiPriority w:val="99"/>
-    <w:unhideWhenUsed/>
-    <w:rsid w:val="00C050A3"/>
-    <w:pPr>
-      <w:spacing w:after="0"/>
-    </w:pPr>
   </w:style>
 </w:styles>
 </file>
@@ -6925,11 +7446,41 @@
 </file>
 
 <file path=customXml/item1.xml><?xml version="1.0" encoding="utf-8"?>
+<WrappedLabelHistory xmlns:xsi="http://www.w3.org/2001/XMLSchema-instance" xmlns:xsd="http://www.w3.org/2001/XMLSchema" xmlns="http://www.boldonjames.com/2016/02/Classifier/internal/wrappedLabelHistory">
+  <Value>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</Value>
+</WrappedLabelHistory>
+</file>
+
+<file path=customXml/item2.xml><?xml version="1.0" encoding="utf-8"?>
+<sisl xmlns:xsi="http://www.w3.org/2001/XMLSchema-instance" xmlns:xsd="http://www.w3.org/2001/XMLSchema" xmlns="http://www.boldonjames.com/2008/01/sie/internal/label" sislVersion="0" policy="c8d5760e-638a-47e8-9e2e-1226c2cb268d" origin="userSelected">
+  <element uid="42834bfb-1ec1-4beb-bd64-eb83fb3cb3f3" value=""/>
+</sisl>
+</file>
+
+<file path=customXml/item3.xml><?xml version="1.0" encoding="utf-8"?>
 <b:Sources xmlns:b="http://schemas.openxmlformats.org/officeDocument/2006/bibliography" xmlns="http://schemas.openxmlformats.org/officeDocument/2006/bibliography" SelectedStyle="\APA.XSL" StyleName="APA"/>
 </file>
 
 <file path=customXml/itemProps1.xml><?xml version="1.0" encoding="utf-8"?>
-<ds:datastoreItem xmlns:ds="http://schemas.openxmlformats.org/officeDocument/2006/customXml" ds:itemID="{31F8DBFA-D6B1-4576-8438-D7581405DA65}">
+<ds:datastoreItem xmlns:ds="http://schemas.openxmlformats.org/officeDocument/2006/customXml" ds:itemID="{B8377595-56E5-4A2D-964E-4D2DC810E00C}">
+  <ds:schemaRefs>
+    <ds:schemaRef ds:uri="http://www.w3.org/2001/XMLSchema"/>
+    <ds:schemaRef ds:uri="http://www.boldonjames.com/2016/02/Classifier/internal/wrappedLabelHistory"/>
+  </ds:schemaRefs>
+</ds:datastoreItem>
+</file>
+
+<file path=customXml/itemProps2.xml><?xml version="1.0" encoding="utf-8"?>
+<ds:datastoreItem xmlns:ds="http://schemas.openxmlformats.org/officeDocument/2006/customXml" ds:itemID="{97F25D0A-DB0D-49B6-B14F-29A40BE81397}">
+  <ds:schemaRefs>
+    <ds:schemaRef ds:uri="http://www.w3.org/2001/XMLSchema"/>
+    <ds:schemaRef ds:uri="http://www.boldonjames.com/2008/01/sie/internal/label"/>
+  </ds:schemaRefs>
+</ds:datastoreItem>
+</file>
+
+<file path=customXml/itemProps3.xml><?xml version="1.0" encoding="utf-8"?>
+<ds:datastoreItem xmlns:ds="http://schemas.openxmlformats.org/officeDocument/2006/customXml" ds:itemID="{59D9377F-F34C-4E9C-A9B7-115E9AAB74F7}">
   <ds:schemaRefs>
     <ds:schemaRef ds:uri="http://schemas.openxmlformats.org/officeDocument/2006/bibliography"/>
   </ds:schemaRefs>

</xml_diff>